<commit_message>
torch quadratic classifier is ready for experiments, need to check quadratic classifier (no torch)
</commit_message>
<xml_diff>
--- a/data_analysis.docx
+++ b/data_analysis.docx
@@ -2056,19 +2056,7 @@
         <w:rPr>
           <w:rFonts w:ascii="Source Sans Pro" w:hAnsi="Source Sans Pro"/>
         </w:rPr>
-        <w:t>Randomly shuffle first 50 data points, step-size: 1E-5, eps: 1E-4, 2-norm in project function, w/mini-batch</w:t>
-      </w:r>
-      <w:r>
-        <w:rPr>
-          <w:rFonts w:ascii="Source Sans Pro" w:hAnsi="Source Sans Pro"/>
-        </w:rPr>
-        <w:t xml:space="preserve"> (32)</w:t>
-      </w:r>
-      <w:r>
-        <w:rPr>
-          <w:rFonts w:ascii="Source Sans Pro" w:hAnsi="Source Sans Pro"/>
-        </w:rPr>
-        <w:t xml:space="preserve">. </w:t>
+        <w:t xml:space="preserve">Randomly shuffle first 50 data points, step-size: 1E-5, eps: 1E-4, 2-norm in project function, w/mini-batch (32). </w:t>
       </w:r>
     </w:p>
     <w:p>
@@ -2172,19 +2160,7 @@
         <w:rPr>
           <w:rFonts w:ascii="Source Sans Pro" w:hAnsi="Source Sans Pro"/>
         </w:rPr>
-        <w:t>Randomly shuffle first 50 data points, step-size: 1E-</w:t>
-      </w:r>
-      <w:r>
-        <w:rPr>
-          <w:rFonts w:ascii="Source Sans Pro" w:hAnsi="Source Sans Pro"/>
-        </w:rPr>
-        <w:t>4</w:t>
-      </w:r>
-      <w:r>
-        <w:rPr>
-          <w:rFonts w:ascii="Source Sans Pro" w:hAnsi="Source Sans Pro"/>
-        </w:rPr>
-        <w:t>, eps: 1E-4, 2-norm in project function, w/mini-batch (32)</w:t>
+        <w:t>Randomly shuffle first 50 data points, step-size: 1E-4, eps: 1E-4, 2-norm in project function, w/mini-batch (32)</w:t>
       </w:r>
     </w:p>
     <w:p>
@@ -2240,25 +2216,7 @@
         <w:rPr>
           <w:rFonts w:ascii="Source Sans Pro" w:hAnsi="Source Sans Pro"/>
         </w:rPr>
-        <w:t xml:space="preserve"> = 150, r</w:t>
-      </w:r>
-      <w:r>
-        <w:rPr>
-          <w:rFonts w:ascii="Source Sans Pro" w:hAnsi="Source Sans Pro"/>
-        </w:rPr>
-        <w:t xml:space="preserve">andomly shuffle first 50 data points, eps: 1E-4, mini-batch </w:t>
-      </w:r>
-      <w:r>
-        <w:rPr>
-          <w:rFonts w:ascii="Source Sans Pro" w:hAnsi="Source Sans Pro"/>
-        </w:rPr>
-        <w:t xml:space="preserve">of </w:t>
-      </w:r>
-      <w:r>
-        <w:rPr>
-          <w:rFonts w:ascii="Source Sans Pro" w:hAnsi="Source Sans Pro"/>
-        </w:rPr>
-        <w:t>32</w:t>
+        <w:t xml:space="preserve"> = 150, randomly shuffle first 50 data points, eps: 1E-4, mini-batch of 32</w:t>
       </w:r>
     </w:p>
     <w:p>
@@ -2343,6 +2301,7 @@
       <w:r>
         <w:rPr>
           <w:rFonts w:ascii="Source Sans Pro" w:hAnsi="Source Sans Pro"/>
+          <w:noProof/>
         </w:rPr>
         <w:drawing>
           <wp:anchor distT="0" distB="0" distL="114300" distR="114300" simplePos="0" relativeHeight="251658240" behindDoc="0" locked="0" layoutInCell="1" allowOverlap="1" wp14:anchorId="199A8E4E">
@@ -2599,8 +2558,83 @@
         <w:pStyle w:val="ListParagraph"/>
         <w:numPr>
           <w:ilvl w:val="1"/>
+          <w:numId w:val="11"/>
+        </w:numPr>
+        <w:rPr>
+          <w:rFonts w:ascii="Source Sans Pro" w:hAnsi="Source Sans Pro"/>
+        </w:rPr>
+      </w:pPr>
+      <w:r>
+        <w:rPr>
+          <w:rFonts w:ascii="Source Sans Pro" w:hAnsi="Source Sans Pro"/>
+        </w:rPr>
+        <w:t>Error 1: 5.8E-</w:t>
+      </w:r>
+      <w:r>
+        <w:rPr>
+          <w:rFonts w:ascii="Source Sans Pro" w:hAnsi="Source Sans Pro"/>
+        </w:rPr>
+        <w:t>3</w:t>
+      </w:r>
+    </w:p>
+    <w:p>
+      <w:pPr>
+        <w:pStyle w:val="ListParagraph"/>
+        <w:numPr>
+          <w:ilvl w:val="1"/>
+          <w:numId w:val="11"/>
+        </w:numPr>
+        <w:rPr>
+          <w:rFonts w:ascii="Source Sans Pro" w:hAnsi="Source Sans Pro"/>
+        </w:rPr>
+      </w:pPr>
+      <w:r>
+        <w:rPr>
+          <w:rFonts w:ascii="Source Sans Pro" w:hAnsi="Source Sans Pro"/>
+        </w:rPr>
+        <w:t>Error 30: 3.5E-3</w:t>
+      </w:r>
+    </w:p>
+    <w:p>
+      <w:pPr>
+        <w:pStyle w:val="ListParagraph"/>
+        <w:numPr>
+          <w:ilvl w:val="0"/>
           <w:numId w:val="9"/>
         </w:numPr>
+        <w:ind w:left="2880"/>
+        <w:rPr>
+          <w:rFonts w:ascii="Source Sans Pro" w:hAnsi="Source Sans Pro"/>
+        </w:rPr>
+      </w:pPr>
+      <w:proofErr w:type="spellStart"/>
+      <w:r>
+        <w:rPr>
+          <w:rFonts w:ascii="Source Sans Pro" w:hAnsi="Source Sans Pro"/>
+        </w:rPr>
+        <w:t>Step_size</w:t>
+      </w:r>
+      <w:proofErr w:type="spellEnd"/>
+      <w:r>
+        <w:rPr>
+          <w:rFonts w:ascii="Source Sans Pro" w:hAnsi="Source Sans Pro"/>
+        </w:rPr>
+        <w:t>: 1E-3</w:t>
+      </w:r>
+      <w:r>
+        <w:rPr>
+          <w:rFonts w:ascii="Source Sans Pro" w:hAnsi="Source Sans Pro"/>
+        </w:rPr>
+        <w:t xml:space="preserve"> </w:t>
+      </w:r>
+    </w:p>
+    <w:p>
+      <w:pPr>
+        <w:pStyle w:val="ListParagraph"/>
+        <w:numPr>
+          <w:ilvl w:val="1"/>
+          <w:numId w:val="12"/>
+        </w:numPr>
         <w:rPr>
           <w:rFonts w:ascii="Source Sans Pro" w:hAnsi="Source Sans Pro"/>
         </w:rPr>
@@ -2615,7 +2649,201 @@
         <w:rPr>
           <w:rFonts w:ascii="Source Sans Pro" w:hAnsi="Source Sans Pro"/>
         </w:rPr>
-        <w:t>3</w:t>
+        <w:t>2</w:t>
+      </w:r>
+    </w:p>
+    <w:p>
+      <w:pPr>
+        <w:pStyle w:val="ListParagraph"/>
+        <w:numPr>
+          <w:ilvl w:val="1"/>
+          <w:numId w:val="12"/>
+        </w:numPr>
+        <w:rPr>
+          <w:rFonts w:ascii="Source Sans Pro" w:hAnsi="Source Sans Pro"/>
+        </w:rPr>
+      </w:pPr>
+      <w:r>
+        <w:rPr>
+          <w:rFonts w:ascii="Source Sans Pro" w:hAnsi="Source Sans Pro"/>
+        </w:rPr>
+        <w:t xml:space="preserve">Started cycling between points so stopped it. </w:t>
+      </w:r>
+    </w:p>
+    <w:p>
+      <w:pPr>
+        <w:pStyle w:val="ListParagraph"/>
+        <w:numPr>
+          <w:ilvl w:val="0"/>
+          <w:numId w:val="10"/>
+        </w:numPr>
+        <w:rPr>
+          <w:rFonts w:ascii="Source Sans Pro" w:hAnsi="Source Sans Pro"/>
+        </w:rPr>
+      </w:pPr>
+      <w:r>
+        <w:rPr>
+          <w:rFonts w:ascii="Source Sans Pro" w:hAnsi="Source Sans Pro"/>
+        </w:rPr>
+        <w:t xml:space="preserve">Corrected the equation for grad, vectorized it with </w:t>
+      </w:r>
+      <w:proofErr w:type="spellStart"/>
+      <w:r>
+        <w:rPr>
+          <w:rFonts w:ascii="Source Sans Pro" w:hAnsi="Source Sans Pro"/>
+        </w:rPr>
+        <w:t>pytorch</w:t>
+      </w:r>
+      <w:proofErr w:type="spellEnd"/>
+      <w:r>
+        <w:rPr>
+          <w:rFonts w:ascii="Source Sans Pro" w:hAnsi="Source Sans Pro"/>
+        </w:rPr>
+        <w:t xml:space="preserve"> (omg)</w:t>
+      </w:r>
+    </w:p>
+    <w:p>
+      <w:pPr>
+        <w:pStyle w:val="ListParagraph"/>
+        <w:numPr>
+          <w:ilvl w:val="0"/>
+          <w:numId w:val="10"/>
+        </w:numPr>
+        <w:rPr>
+          <w:rFonts w:ascii="Source Sans Pro" w:hAnsi="Source Sans Pro"/>
+        </w:rPr>
+      </w:pPr>
+      <w:r>
+        <w:rPr>
+          <w:rFonts w:ascii="Source Sans Pro" w:hAnsi="Source Sans Pro"/>
+        </w:rPr>
+        <w:t xml:space="preserve">Wrote </w:t>
+      </w:r>
+      <w:proofErr w:type="spellStart"/>
+      <w:r>
+        <w:rPr>
+          <w:rFonts w:ascii="Source Sans Pro" w:hAnsi="Source Sans Pro"/>
+        </w:rPr>
+        <w:t>l</w:t>
+      </w:r>
+      <w:r>
+        <w:rPr>
+          <w:rFonts w:ascii="Source Sans Pro" w:hAnsi="Source Sans Pro"/>
+        </w:rPr>
+        <w:t>earning</w:t>
+      </w:r>
+      <w:r>
+        <w:rPr>
+          <w:rFonts w:ascii="Source Sans Pro" w:hAnsi="Source Sans Pro"/>
+        </w:rPr>
+        <w:t>_</w:t>
+      </w:r>
+      <w:r>
+        <w:rPr>
+          <w:rFonts w:ascii="Source Sans Pro" w:hAnsi="Source Sans Pro"/>
+        </w:rPr>
+        <w:t>rate</w:t>
+      </w:r>
+      <w:r>
+        <w:rPr>
+          <w:rFonts w:ascii="Source Sans Pro" w:hAnsi="Source Sans Pro"/>
+        </w:rPr>
+        <w:t>_</w:t>
+      </w:r>
+      <w:r>
+        <w:rPr>
+          <w:rFonts w:ascii="Source Sans Pro" w:hAnsi="Source Sans Pro"/>
+        </w:rPr>
+        <w:t>tun</w:t>
+      </w:r>
+      <w:r>
+        <w:rPr>
+          <w:rFonts w:ascii="Source Sans Pro" w:hAnsi="Source Sans Pro"/>
+        </w:rPr>
+        <w:t>e</w:t>
+      </w:r>
+      <w:proofErr w:type="spellEnd"/>
+      <w:r>
+        <w:rPr>
+          <w:rFonts w:ascii="Source Sans Pro" w:hAnsi="Source Sans Pro"/>
+        </w:rPr>
+        <w:t xml:space="preserve"> function</w:t>
+      </w:r>
+      <w:r>
+        <w:rPr>
+          <w:rFonts w:ascii="Source Sans Pro" w:hAnsi="Source Sans Pro"/>
+        </w:rPr>
+        <w:t xml:space="preserve"> </w:t>
+      </w:r>
+    </w:p>
+    <w:p>
+      <w:pPr>
+        <w:pStyle w:val="ListParagraph"/>
+        <w:numPr>
+          <w:ilvl w:val="0"/>
+          <w:numId w:val="10"/>
+        </w:numPr>
+        <w:rPr>
+          <w:rFonts w:ascii="Source Sans Pro" w:hAnsi="Source Sans Pro"/>
+        </w:rPr>
+      </w:pPr>
+      <w:r>
+        <w:rPr>
+          <w:rFonts w:ascii="Source Sans Pro" w:hAnsi="Source Sans Pro"/>
+        </w:rPr>
+        <w:t xml:space="preserve">Running </w:t>
+      </w:r>
+      <w:proofErr w:type="spellStart"/>
+      <w:r>
+        <w:rPr>
+          <w:rFonts w:ascii="Source Sans Pro" w:hAnsi="Source Sans Pro"/>
+        </w:rPr>
+        <w:t>learning_rate_tune</w:t>
+      </w:r>
+      <w:proofErr w:type="spellEnd"/>
+      <w:r>
+        <w:rPr>
+          <w:rFonts w:ascii="Source Sans Pro" w:hAnsi="Source Sans Pro"/>
+        </w:rPr>
+        <w:t xml:space="preserve"> on individual seasons</w:t>
+      </w:r>
+    </w:p>
+    <w:p>
+      <w:pPr>
+        <w:pStyle w:val="ListParagraph"/>
+        <w:numPr>
+          <w:ilvl w:val="1"/>
+          <w:numId w:val="10"/>
+        </w:numPr>
+        <w:ind w:left="2160"/>
+        <w:rPr>
+          <w:rFonts w:ascii="Source Sans Pro" w:hAnsi="Source Sans Pro"/>
+        </w:rPr>
+      </w:pPr>
+      <w:r>
+        <w:rPr>
+          <w:rFonts w:ascii="Source Sans Pro" w:hAnsi="Source Sans Pro"/>
+        </w:rPr>
+        <w:t>Train/dev split: 80%, 20%</w:t>
+      </w:r>
+    </w:p>
+    <w:p>
+      <w:pPr>
+        <w:pStyle w:val="ListParagraph"/>
+        <w:numPr>
+          <w:ilvl w:val="1"/>
+          <w:numId w:val="10"/>
+        </w:numPr>
+        <w:ind w:left="2160"/>
+        <w:rPr>
+          <w:rFonts w:ascii="Source Sans Pro" w:hAnsi="Source Sans Pro"/>
+        </w:rPr>
+      </w:pPr>
+      <w:r>
+        <w:rPr>
+          <w:rFonts w:ascii="Source Sans Pro" w:hAnsi="Source Sans Pro"/>
+        </w:rPr>
+        <w:t>Test set: Play-off matches</w:t>
       </w:r>
     </w:p>
     <w:p>
@@ -2625,15 +2853,68 @@
           <w:ilvl w:val="1"/>
           <w:numId w:val="9"/>
         </w:numPr>
-        <w:rPr>
-          <w:rFonts w:ascii="Source Sans Pro" w:hAnsi="Source Sans Pro"/>
-        </w:rPr>
-      </w:pPr>
-      <w:r>
-        <w:rPr>
-          <w:rFonts w:ascii="Source Sans Pro" w:hAnsi="Source Sans Pro"/>
-        </w:rPr>
-        <w:t>Error 30: 3.5E-3</w:t>
+        <w:ind w:left="2160"/>
+        <w:rPr>
+          <w:rFonts w:ascii="Source Sans Pro" w:hAnsi="Source Sans Pro"/>
+        </w:rPr>
+      </w:pPr>
+      <w:r>
+        <w:rPr>
+          <w:rFonts w:ascii="Source Sans Pro" w:hAnsi="Source Sans Pro"/>
+        </w:rPr>
+        <w:t xml:space="preserve"> 2014-2015 season</w:t>
+      </w:r>
+    </w:p>
+    <w:p>
+      <w:pPr>
+        <w:pStyle w:val="ListParagraph"/>
+        <w:numPr>
+          <w:ilvl w:val="2"/>
+          <w:numId w:val="9"/>
+        </w:numPr>
+        <w:ind w:left="2880"/>
+        <w:rPr>
+          <w:rFonts w:ascii="Source Sans Pro" w:hAnsi="Source Sans Pro"/>
+        </w:rPr>
+      </w:pPr>
+      <w:r>
+        <w:rPr>
+          <w:rFonts w:ascii="Source Sans Pro" w:hAnsi="Source Sans Pro"/>
+        </w:rPr>
+        <w:t>1e-3 blows up</w:t>
+      </w:r>
+    </w:p>
+    <w:p>
+      <w:pPr>
+        <w:pStyle w:val="ListParagraph"/>
+        <w:numPr>
+          <w:ilvl w:val="2"/>
+          <w:numId w:val="9"/>
+        </w:numPr>
+        <w:ind w:left="2880"/>
+        <w:rPr>
+          <w:rFonts w:ascii="Source Sans Pro" w:hAnsi="Source Sans Pro"/>
+        </w:rPr>
+      </w:pPr>
+      <w:r>
+        <w:rPr>
+          <w:rFonts w:ascii="Source Sans Pro" w:hAnsi="Source Sans Pro"/>
+        </w:rPr>
+        <w:t>1e-4 – error doesn’t go below 0.016 (</w:t>
+      </w:r>
+      <w:proofErr w:type="spellStart"/>
+      <w:r>
+        <w:rPr>
+          <w:rFonts w:ascii="Source Sans Pro" w:hAnsi="Source Sans Pro"/>
+        </w:rPr>
+        <w:t>max_iters</w:t>
+      </w:r>
+      <w:proofErr w:type="spellEnd"/>
+      <w:r>
+        <w:rPr>
+          <w:rFonts w:ascii="Source Sans Pro" w:hAnsi="Source Sans Pro"/>
+        </w:rPr>
+        <w:t>)</w:t>
       </w:r>
     </w:p>
     <w:p>
@@ -2643,72 +2924,16 @@
           <w:ilvl w:val="0"/>
           <w:numId w:val="9"/>
         </w:numPr>
-        <w:ind w:left="2880"/>
-        <w:rPr>
-          <w:rFonts w:ascii="Source Sans Pro" w:hAnsi="Source Sans Pro"/>
-        </w:rPr>
-      </w:pPr>
-      <w:proofErr w:type="spellStart"/>
-      <w:r>
-        <w:rPr>
-          <w:rFonts w:ascii="Source Sans Pro" w:hAnsi="Source Sans Pro"/>
-        </w:rPr>
-        <w:t>Step_size</w:t>
-      </w:r>
-      <w:proofErr w:type="spellEnd"/>
-      <w:r>
-        <w:rPr>
-          <w:rFonts w:ascii="Source Sans Pro" w:hAnsi="Source Sans Pro"/>
-        </w:rPr>
-        <w:t>: 1E-3</w:t>
-      </w:r>
-      <w:r>
-        <w:rPr>
-          <w:rFonts w:ascii="Source Sans Pro" w:hAnsi="Source Sans Pro"/>
-        </w:rPr>
-        <w:t xml:space="preserve"> </w:t>
-      </w:r>
-    </w:p>
-    <w:p>
-      <w:pPr>
-        <w:pStyle w:val="ListParagraph"/>
-        <w:numPr>
-          <w:ilvl w:val="1"/>
-          <w:numId w:val="9"/>
-        </w:numPr>
-        <w:rPr>
-          <w:rFonts w:ascii="Source Sans Pro" w:hAnsi="Source Sans Pro"/>
-        </w:rPr>
-      </w:pPr>
-      <w:r>
-        <w:rPr>
-          <w:rFonts w:ascii="Source Sans Pro" w:hAnsi="Source Sans Pro"/>
-        </w:rPr>
-        <w:t>Error 1: 5.8E-</w:t>
-      </w:r>
-      <w:r>
-        <w:rPr>
-          <w:rFonts w:ascii="Source Sans Pro" w:hAnsi="Source Sans Pro"/>
-        </w:rPr>
-        <w:t>2</w:t>
-      </w:r>
-    </w:p>
-    <w:p>
-      <w:pPr>
-        <w:pStyle w:val="ListParagraph"/>
-        <w:numPr>
-          <w:ilvl w:val="1"/>
-          <w:numId w:val="9"/>
-        </w:numPr>
-        <w:rPr>
-          <w:rFonts w:ascii="Source Sans Pro" w:hAnsi="Source Sans Pro"/>
-        </w:rPr>
-      </w:pPr>
-      <w:r>
-        <w:rPr>
-          <w:rFonts w:ascii="Source Sans Pro" w:hAnsi="Source Sans Pro"/>
-        </w:rPr>
-        <w:t xml:space="preserve">Started cycling between points so stopped it. </w:t>
+        <w:ind w:left="2250"/>
+        <w:rPr>
+          <w:rFonts w:ascii="Source Sans Pro" w:hAnsi="Source Sans Pro"/>
+        </w:rPr>
+      </w:pPr>
+      <w:r>
+        <w:rPr>
+          <w:rFonts w:ascii="Source Sans Pro" w:hAnsi="Source Sans Pro"/>
+        </w:rPr>
+        <w:t>2015-2016 season</w:t>
       </w:r>
     </w:p>
     <w:p>
@@ -2718,30 +2943,16 @@
           <w:ilvl w:val="0"/>
           <w:numId w:val="9"/>
         </w:numPr>
-        <w:ind w:left="1440"/>
-        <w:rPr>
-          <w:rFonts w:ascii="Source Sans Pro" w:hAnsi="Source Sans Pro"/>
-        </w:rPr>
-      </w:pPr>
-      <w:r>
-        <w:rPr>
-          <w:rFonts w:ascii="Source Sans Pro" w:hAnsi="Source Sans Pro"/>
-        </w:rPr>
-        <w:t xml:space="preserve">Corrected the equation for grad, vectorized it with </w:t>
-      </w:r>
-      <w:proofErr w:type="spellStart"/>
-      <w:r>
-        <w:rPr>
-          <w:rFonts w:ascii="Source Sans Pro" w:hAnsi="Source Sans Pro"/>
-        </w:rPr>
-        <w:t>pytorch</w:t>
-      </w:r>
-      <w:proofErr w:type="spellEnd"/>
-      <w:r>
-        <w:rPr>
-          <w:rFonts w:ascii="Source Sans Pro" w:hAnsi="Source Sans Pro"/>
-        </w:rPr>
-        <w:t xml:space="preserve"> (omg)</w:t>
+        <w:ind w:left="2250"/>
+        <w:rPr>
+          <w:rFonts w:ascii="Source Sans Pro" w:hAnsi="Source Sans Pro"/>
+        </w:rPr>
+      </w:pPr>
+      <w:r>
+        <w:rPr>
+          <w:rFonts w:ascii="Source Sans Pro" w:hAnsi="Source Sans Pro"/>
+        </w:rPr>
+        <w:t>2016-2017 season</w:t>
       </w:r>
     </w:p>
     <w:p>
@@ -2751,107 +2962,854 @@
           <w:ilvl w:val="0"/>
           <w:numId w:val="9"/>
         </w:numPr>
-        <w:ind w:left="2160"/>
-        <w:rPr>
-          <w:rFonts w:ascii="Source Sans Pro" w:hAnsi="Source Sans Pro"/>
-        </w:rPr>
-      </w:pPr>
-      <w:r>
-        <w:rPr>
-          <w:rFonts w:ascii="Source Sans Pro" w:hAnsi="Source Sans Pro"/>
-        </w:rPr>
-        <w:t>Learning rate tuning function – [</w:t>
+        <w:ind w:left="2250"/>
+        <w:rPr>
+          <w:rFonts w:ascii="Source Sans Pro" w:hAnsi="Source Sans Pro"/>
+        </w:rPr>
+      </w:pPr>
+      <w:r>
+        <w:rPr>
+          <w:rFonts w:ascii="Source Sans Pro" w:hAnsi="Source Sans Pro"/>
+        </w:rPr>
+        <w:t>2017-2018 season</w:t>
+      </w:r>
+    </w:p>
+    <w:p>
+      <w:pPr>
+        <w:pStyle w:val="ListParagraph"/>
+        <w:numPr>
+          <w:ilvl w:val="0"/>
+          <w:numId w:val="9"/>
+        </w:numPr>
+        <w:ind w:left="1440"/>
+        <w:rPr>
+          <w:rFonts w:ascii="Source Sans Pro" w:hAnsi="Source Sans Pro"/>
+        </w:rPr>
+      </w:pPr>
+      <w:r>
+        <w:rPr>
+          <w:rFonts w:ascii="Source Sans Pro" w:hAnsi="Source Sans Pro"/>
+        </w:rPr>
+        <w:t xml:space="preserve">Running </w:t>
+      </w:r>
+      <w:proofErr w:type="spellStart"/>
+      <w:r>
+        <w:rPr>
+          <w:rFonts w:ascii="Source Sans Pro" w:hAnsi="Source Sans Pro"/>
+        </w:rPr>
+        <w:t>learning_rate_tune</w:t>
+      </w:r>
+      <w:proofErr w:type="spellEnd"/>
+      <w:r>
+        <w:rPr>
+          <w:rFonts w:ascii="Source Sans Pro" w:hAnsi="Source Sans Pro"/>
+        </w:rPr>
+        <w:t xml:space="preserve"> on all seasons </w:t>
+      </w:r>
+    </w:p>
+    <w:p>
+      <w:pPr>
+        <w:pStyle w:val="ListParagraph"/>
+        <w:numPr>
+          <w:ilvl w:val="0"/>
+          <w:numId w:val="9"/>
+        </w:numPr>
+        <w:ind w:left="2250"/>
+        <w:rPr>
+          <w:rFonts w:ascii="Source Sans Pro" w:hAnsi="Source Sans Pro"/>
+        </w:rPr>
+      </w:pPr>
+      <w:r>
+        <w:rPr>
+          <w:rFonts w:ascii="Source Sans Pro" w:hAnsi="Source Sans Pro"/>
+        </w:rPr>
+        <w:t>Train/dev split: 80%, 20%</w:t>
+      </w:r>
+    </w:p>
+    <w:p>
+      <w:pPr>
+        <w:rPr>
+          <w:rFonts w:ascii="Source Sans Pro" w:hAnsi="Source Sans Pro"/>
+        </w:rPr>
+      </w:pPr>
+    </w:p>
+    <w:p>
+      <w:pPr>
+        <w:rPr>
+          <w:rFonts w:ascii="Source Sans Pro" w:hAnsi="Source Sans Pro"/>
+        </w:rPr>
+      </w:pPr>
+    </w:p>
+    <w:p>
+      <w:pPr>
+        <w:rPr>
+          <w:rFonts w:ascii="Source Sans Pro" w:hAnsi="Source Sans Pro"/>
+        </w:rPr>
+      </w:pPr>
+      <w:r>
+        <w:rPr>
+          <w:rFonts w:ascii="Source Sans Pro" w:hAnsi="Source Sans Pro"/>
+        </w:rPr>
+        <w:lastRenderedPageBreak/>
+        <w:t xml:space="preserve">Mini-batch (32), 2014-2015 season, 1E-4 Convergence – </w:t>
+      </w:r>
+      <w:proofErr w:type="spellStart"/>
+      <w:r>
+        <w:rPr>
+          <w:rFonts w:ascii="Source Sans Pro" w:hAnsi="Source Sans Pro"/>
+        </w:rPr>
+        <w:t>dev_accuracy</w:t>
+      </w:r>
+      <w:proofErr w:type="spellEnd"/>
+      <w:r>
+        <w:rPr>
+          <w:rFonts w:ascii="Source Sans Pro" w:hAnsi="Source Sans Pro"/>
+        </w:rPr>
+        <w:t>: 53%</w:t>
+      </w:r>
+    </w:p>
+    <w:p>
+      <w:pPr>
+        <w:rPr>
+          <w:rFonts w:ascii="Source Sans Pro" w:hAnsi="Source Sans Pro"/>
+        </w:rPr>
+      </w:pPr>
+      <w:r>
+        <w:rPr>
+          <w:rFonts w:ascii="Source Sans Pro" w:hAnsi="Source Sans Pro"/>
+          <w:noProof/>
+        </w:rPr>
+        <w:drawing>
+          <wp:anchor distT="0" distB="0" distL="114300" distR="114300" simplePos="0" relativeHeight="251659264" behindDoc="0" locked="0" layoutInCell="1" allowOverlap="1">
+            <wp:simplePos x="0" y="0"/>
+            <wp:positionH relativeFrom="column">
+              <wp:posOffset>-50800</wp:posOffset>
+            </wp:positionH>
+            <wp:positionV relativeFrom="paragraph">
+              <wp:posOffset>38735</wp:posOffset>
+            </wp:positionV>
+            <wp:extent cx="2985770" cy="4000500"/>
+            <wp:effectExtent l="0" t="0" r="0" b="0"/>
+            <wp:wrapNone/>
+            <wp:docPr id="2" name="Picture 2"/>
+            <wp:cNvGraphicFramePr>
+              <a:graphicFrameLocks xmlns:a="http://schemas.openxmlformats.org/drawingml/2006/main" noChangeAspect="1"/>
+            </wp:cNvGraphicFramePr>
+            <a:graphic xmlns:a="http://schemas.openxmlformats.org/drawingml/2006/main">
+              <a:graphicData uri="http://schemas.openxmlformats.org/drawingml/2006/picture">
+                <pic:pic xmlns:pic="http://schemas.openxmlformats.org/drawingml/2006/picture">
+                  <pic:nvPicPr>
+                    <pic:cNvPr id="2" name="Screen Shot 2019-12-09 at 2.02.27 PM.png"/>
+                    <pic:cNvPicPr/>
+                  </pic:nvPicPr>
+                  <pic:blipFill rotWithShape="1">
+                    <a:blip r:embed="rId6">
+                      <a:extLst>
+                        <a:ext uri="{28A0092B-C50C-407E-A947-70E740481C1C}">
+                          <a14:useLocalDpi xmlns:a14="http://schemas.microsoft.com/office/drawing/2010/main" val="0"/>
+                        </a:ext>
+                      </a:extLst>
+                    </a:blip>
+                    <a:srcRect b="33263"/>
+                    <a:stretch/>
+                  </pic:blipFill>
+                  <pic:spPr bwMode="auto">
+                    <a:xfrm>
+                      <a:off x="0" y="0"/>
+                      <a:ext cx="2985770" cy="4000500"/>
+                    </a:xfrm>
+                    <a:prstGeom prst="rect">
+                      <a:avLst/>
+                    </a:prstGeom>
+                    <a:ln>
+                      <a:noFill/>
+                    </a:ln>
+                    <a:extLst>
+                      <a:ext uri="{53640926-AAD7-44D8-BBD7-CCE9431645EC}">
+                        <a14:shadowObscured xmlns:a14="http://schemas.microsoft.com/office/drawing/2010/main"/>
+                      </a:ext>
+                    </a:extLst>
+                  </pic:spPr>
+                </pic:pic>
+              </a:graphicData>
+            </a:graphic>
+            <wp14:sizeRelH relativeFrom="page">
+              <wp14:pctWidth>0</wp14:pctWidth>
+            </wp14:sizeRelH>
+            <wp14:sizeRelV relativeFrom="page">
+              <wp14:pctHeight>0</wp14:pctHeight>
+            </wp14:sizeRelV>
+          </wp:anchor>
+        </w:drawing>
+      </w:r>
+    </w:p>
+    <w:p>
+      <w:pPr>
+        <w:rPr>
+          <w:rFonts w:ascii="Source Sans Pro" w:hAnsi="Source Sans Pro"/>
+        </w:rPr>
+      </w:pPr>
+    </w:p>
+    <w:p>
+      <w:pPr>
+        <w:rPr>
+          <w:rFonts w:ascii="Source Sans Pro" w:hAnsi="Source Sans Pro"/>
+        </w:rPr>
+      </w:pPr>
+    </w:p>
+    <w:p>
+      <w:pPr>
+        <w:rPr>
+          <w:rFonts w:ascii="Source Sans Pro" w:hAnsi="Source Sans Pro"/>
+        </w:rPr>
+      </w:pPr>
+    </w:p>
+    <w:p>
+      <w:pPr>
+        <w:rPr>
+          <w:rFonts w:ascii="Source Sans Pro" w:hAnsi="Source Sans Pro"/>
+        </w:rPr>
+      </w:pPr>
+      <w:r>
+        <w:rPr>
+          <w:rFonts w:ascii="Source Sans Pro" w:hAnsi="Source Sans Pro"/>
+          <w:noProof/>
+        </w:rPr>
+        <w:drawing>
+          <wp:anchor distT="0" distB="0" distL="114300" distR="114300" simplePos="0" relativeHeight="251661312" behindDoc="0" locked="0" layoutInCell="1" allowOverlap="1" wp14:anchorId="4F15F4D8" wp14:editId="185EE30E">
+            <wp:simplePos x="0" y="0"/>
+            <wp:positionH relativeFrom="column">
+              <wp:posOffset>2565400</wp:posOffset>
+            </wp:positionH>
+            <wp:positionV relativeFrom="paragraph">
+              <wp:posOffset>161925</wp:posOffset>
+            </wp:positionV>
+            <wp:extent cx="2985770" cy="1993900"/>
+            <wp:effectExtent l="0" t="0" r="0" b="0"/>
+            <wp:wrapNone/>
+            <wp:docPr id="3" name="Picture 3"/>
+            <wp:cNvGraphicFramePr>
+              <a:graphicFrameLocks xmlns:a="http://schemas.openxmlformats.org/drawingml/2006/main" noChangeAspect="1"/>
+            </wp:cNvGraphicFramePr>
+            <a:graphic xmlns:a="http://schemas.openxmlformats.org/drawingml/2006/main">
+              <a:graphicData uri="http://schemas.openxmlformats.org/drawingml/2006/picture">
+                <pic:pic xmlns:pic="http://schemas.openxmlformats.org/drawingml/2006/picture">
+                  <pic:nvPicPr>
+                    <pic:cNvPr id="2" name="Screen Shot 2019-12-09 at 2.02.27 PM.png"/>
+                    <pic:cNvPicPr/>
+                  </pic:nvPicPr>
+                  <pic:blipFill rotWithShape="1">
+                    <a:blip r:embed="rId6">
+                      <a:extLst>
+                        <a:ext uri="{28A0092B-C50C-407E-A947-70E740481C1C}">
+                          <a14:useLocalDpi xmlns:a14="http://schemas.microsoft.com/office/drawing/2010/main" val="0"/>
+                        </a:ext>
+                      </a:extLst>
+                    </a:blip>
+                    <a:srcRect t="66737"/>
+                    <a:stretch/>
+                  </pic:blipFill>
+                  <pic:spPr bwMode="auto">
+                    <a:xfrm>
+                      <a:off x="0" y="0"/>
+                      <a:ext cx="2985770" cy="1993900"/>
+                    </a:xfrm>
+                    <a:prstGeom prst="rect">
+                      <a:avLst/>
+                    </a:prstGeom>
+                    <a:ln>
+                      <a:noFill/>
+                    </a:ln>
+                    <a:extLst>
+                      <a:ext uri="{53640926-AAD7-44D8-BBD7-CCE9431645EC}">
+                        <a14:shadowObscured xmlns:a14="http://schemas.microsoft.com/office/drawing/2010/main"/>
+                      </a:ext>
+                    </a:extLst>
+                  </pic:spPr>
+                </pic:pic>
+              </a:graphicData>
+            </a:graphic>
+            <wp14:sizeRelH relativeFrom="page">
+              <wp14:pctWidth>0</wp14:pctWidth>
+            </wp14:sizeRelH>
+            <wp14:sizeRelV relativeFrom="page">
+              <wp14:pctHeight>0</wp14:pctHeight>
+            </wp14:sizeRelV>
+          </wp:anchor>
+        </w:drawing>
+      </w:r>
+    </w:p>
+    <w:p>
+      <w:pPr>
+        <w:rPr>
+          <w:rFonts w:ascii="Source Sans Pro" w:hAnsi="Source Sans Pro"/>
+        </w:rPr>
+      </w:pPr>
+    </w:p>
+    <w:p>
+      <w:pPr>
+        <w:rPr>
+          <w:rFonts w:ascii="Source Sans Pro" w:hAnsi="Source Sans Pro"/>
+        </w:rPr>
+      </w:pPr>
+    </w:p>
+    <w:p>
+      <w:pPr>
+        <w:rPr>
+          <w:rFonts w:ascii="Source Sans Pro" w:hAnsi="Source Sans Pro"/>
+        </w:rPr>
+      </w:pPr>
+    </w:p>
+    <w:p>
+      <w:pPr>
+        <w:rPr>
+          <w:rFonts w:ascii="Source Sans Pro" w:hAnsi="Source Sans Pro"/>
+        </w:rPr>
+      </w:pPr>
+    </w:p>
+    <w:p>
+      <w:pPr>
+        <w:rPr>
+          <w:rFonts w:ascii="Source Sans Pro" w:hAnsi="Source Sans Pro"/>
+        </w:rPr>
+      </w:pPr>
+    </w:p>
+    <w:p>
+      <w:pPr>
+        <w:rPr>
+          <w:rFonts w:ascii="Source Sans Pro" w:hAnsi="Source Sans Pro"/>
+        </w:rPr>
+      </w:pPr>
+    </w:p>
+    <w:p>
+      <w:pPr>
+        <w:rPr>
+          <w:rFonts w:ascii="Source Sans Pro" w:hAnsi="Source Sans Pro"/>
+        </w:rPr>
+      </w:pPr>
+    </w:p>
+    <w:p>
+      <w:pPr>
+        <w:rPr>
+          <w:rFonts w:ascii="Source Sans Pro" w:hAnsi="Source Sans Pro"/>
+        </w:rPr>
+      </w:pPr>
+    </w:p>
+    <w:p>
+      <w:pPr>
+        <w:rPr>
+          <w:rFonts w:ascii="Source Sans Pro" w:hAnsi="Source Sans Pro"/>
+        </w:rPr>
+      </w:pPr>
+    </w:p>
+    <w:p>
+      <w:pPr>
+        <w:rPr>
+          <w:rFonts w:ascii="Source Sans Pro" w:hAnsi="Source Sans Pro"/>
+        </w:rPr>
+      </w:pPr>
+    </w:p>
+    <w:p>
+      <w:pPr>
+        <w:rPr>
+          <w:rFonts w:ascii="Source Sans Pro" w:hAnsi="Source Sans Pro"/>
+        </w:rPr>
+      </w:pPr>
+    </w:p>
+    <w:p>
+      <w:pPr>
+        <w:rPr>
+          <w:rFonts w:ascii="Source Sans Pro" w:hAnsi="Source Sans Pro"/>
+        </w:rPr>
+      </w:pPr>
+    </w:p>
+    <w:p>
+      <w:pPr>
+        <w:rPr>
+          <w:rFonts w:ascii="Source Sans Pro" w:hAnsi="Source Sans Pro"/>
+        </w:rPr>
+      </w:pPr>
+    </w:p>
+    <w:p>
+      <w:pPr>
+        <w:rPr>
+          <w:rFonts w:ascii="Source Sans Pro" w:hAnsi="Source Sans Pro"/>
+        </w:rPr>
+      </w:pPr>
+    </w:p>
+    <w:p>
+      <w:pPr>
+        <w:rPr>
+          <w:rFonts w:ascii="Source Sans Pro" w:hAnsi="Source Sans Pro"/>
+        </w:rPr>
+      </w:pPr>
+    </w:p>
+    <w:p>
+      <w:pPr>
+        <w:rPr>
+          <w:rFonts w:ascii="Source Sans Pro" w:hAnsi="Source Sans Pro"/>
+        </w:rPr>
+      </w:pPr>
+    </w:p>
+    <w:p>
+      <w:pPr>
+        <w:rPr>
+          <w:rFonts w:ascii="Source Sans Pro" w:hAnsi="Source Sans Pro"/>
+        </w:rPr>
+      </w:pPr>
+    </w:p>
+    <w:p>
+      <w:pPr>
+        <w:rPr>
+          <w:rFonts w:ascii="Source Sans Pro" w:hAnsi="Source Sans Pro"/>
+        </w:rPr>
+      </w:pPr>
+      <w:r>
+        <w:rPr>
+          <w:rFonts w:ascii="Source Sans Pro" w:hAnsi="Source Sans Pro"/>
+        </w:rPr>
+        <w:t xml:space="preserve">Tested few different sizes + convergences. Mini-batch size of 64 seems to do slightly better? 1E-4 convergence. </w:t>
+      </w:r>
+      <w:proofErr w:type="spellStart"/>
+      <w:r>
+        <w:rPr>
+          <w:rFonts w:ascii="Source Sans Pro" w:hAnsi="Source Sans Pro"/>
+        </w:rPr>
+        <w:t>Dev_accuracy</w:t>
+      </w:r>
+      <w:proofErr w:type="spellEnd"/>
+      <w:r>
+        <w:rPr>
+          <w:rFonts w:ascii="Source Sans Pro" w:hAnsi="Source Sans Pro"/>
+        </w:rPr>
+        <w:t xml:space="preserve"> of 58%. </w:t>
+      </w:r>
+    </w:p>
+    <w:p>
+      <w:pPr>
+        <w:rPr>
+          <w:rFonts w:ascii="Source Sans Pro" w:hAnsi="Source Sans Pro"/>
+        </w:rPr>
+      </w:pPr>
+    </w:p>
+    <w:p>
+      <w:pPr>
+        <w:rPr>
+          <w:rFonts w:ascii="Source Sans Pro" w:hAnsi="Source Sans Pro"/>
+        </w:rPr>
+      </w:pPr>
+      <w:r>
+        <w:rPr>
+          <w:rFonts w:ascii="Source Sans Pro" w:hAnsi="Source Sans Pro"/>
+        </w:rPr>
+        <w:t xml:space="preserve">Seeing similar accuracies on </w:t>
+      </w:r>
+      <w:proofErr w:type="spellStart"/>
+      <w:r>
+        <w:rPr>
+          <w:rFonts w:ascii="Source Sans Pro" w:hAnsi="Source Sans Pro"/>
+        </w:rPr>
+        <w:t>quadratic_classifier</w:t>
+      </w:r>
+      <w:proofErr w:type="spellEnd"/>
+      <w:r>
+        <w:rPr>
+          <w:rFonts w:ascii="Source Sans Pro" w:hAnsi="Source Sans Pro"/>
+        </w:rPr>
+        <w:t xml:space="preserve"> so probably just going to use the torch version. </w:t>
+      </w:r>
+    </w:p>
+    <w:p>
+      <w:pPr>
+        <w:rPr>
+          <w:rFonts w:ascii="Source Sans Pro" w:hAnsi="Source Sans Pro"/>
+        </w:rPr>
+      </w:pPr>
+    </w:p>
+    <w:p>
+      <w:pPr>
+        <w:rPr>
+          <w:rFonts w:ascii="Source Sans Pro" w:hAnsi="Source Sans Pro"/>
+        </w:rPr>
+      </w:pPr>
+      <w:r>
+        <w:rPr>
+          <w:rFonts w:ascii="Source Sans Pro" w:hAnsi="Source Sans Pro"/>
+        </w:rPr>
+        <w:t xml:space="preserve">Question is whether to use mini-batch or not…Probably do both eventually. Maybe do full set first with lower </w:t>
+      </w:r>
+      <w:proofErr w:type="spellStart"/>
+      <w:r>
+        <w:rPr>
+          <w:rFonts w:ascii="Source Sans Pro" w:hAnsi="Source Sans Pro"/>
+        </w:rPr>
+        <w:t>max_iters</w:t>
+      </w:r>
+      <w:proofErr w:type="spellEnd"/>
+      <w:r>
+        <w:rPr>
+          <w:rFonts w:ascii="Source Sans Pro" w:hAnsi="Source Sans Pro"/>
+        </w:rPr>
+        <w:t xml:space="preserve">? </w:t>
+      </w:r>
+    </w:p>
+    <w:p>
+      <w:pPr>
+        <w:rPr>
+          <w:rFonts w:ascii="Source Sans Pro" w:hAnsi="Source Sans Pro"/>
+        </w:rPr>
+      </w:pPr>
+    </w:p>
+    <w:p>
+      <w:pPr>
+        <w:rPr>
+          <w:rFonts w:ascii="Source Sans Pro" w:hAnsi="Source Sans Pro"/>
+        </w:rPr>
+      </w:pPr>
+      <w:r>
+        <w:rPr>
+          <w:rFonts w:ascii="Source Sans Pro" w:hAnsi="Source Sans Pro"/>
+        </w:rPr>
+        <w:t xml:space="preserve">Full set (no mini-batch), first 100 data points, </w:t>
+      </w:r>
+      <w:proofErr w:type="spellStart"/>
+      <w:r>
+        <w:rPr>
+          <w:rFonts w:ascii="Source Sans Pro" w:hAnsi="Source Sans Pro"/>
+        </w:rPr>
+        <w:t>step_size</w:t>
+      </w:r>
+      <w:proofErr w:type="spellEnd"/>
+      <w:r>
+        <w:rPr>
+          <w:rFonts w:ascii="Source Sans Pro" w:hAnsi="Source Sans Pro"/>
+        </w:rPr>
+        <w:t xml:space="preserve">: 1e-4, </w:t>
+      </w:r>
+      <w:r>
+        <w:rPr>
+          <w:rFonts w:ascii="Source Sans Pro" w:hAnsi="Source Sans Pro"/>
+        </w:rPr>
+        <w:t>25 iterations</w:t>
+      </w:r>
+    </w:p>
+    <w:p>
+      <w:pPr>
+        <w:rPr>
+          <w:rFonts w:ascii="Source Sans Pro" w:hAnsi="Source Sans Pro"/>
+        </w:rPr>
+      </w:pPr>
+      <w:r>
+        <w:rPr>
+          <w:rFonts w:ascii="Source Sans Pro" w:hAnsi="Source Sans Pro"/>
+        </w:rPr>
+        <w:t xml:space="preserve">No </w:t>
+      </w:r>
+      <w:proofErr w:type="spellStart"/>
+      <w:r>
+        <w:rPr>
+          <w:rFonts w:ascii="Source Sans Pro" w:hAnsi="Source Sans Pro"/>
+        </w:rPr>
+        <w:t>pytorch</w:t>
+      </w:r>
+      <w:proofErr w:type="spellEnd"/>
+      <w:r>
+        <w:rPr>
+          <w:rFonts w:ascii="Source Sans Pro" w:hAnsi="Source Sans Pro"/>
+        </w:rPr>
+        <w:t xml:space="preserve"> – 79% training accuracy, </w:t>
+      </w:r>
+    </w:p>
+    <w:p>
+      <w:pPr>
+        <w:rPr>
+          <w:rFonts w:ascii="Source Sans Pro" w:hAnsi="Source Sans Pro"/>
+        </w:rPr>
+      </w:pPr>
+      <w:proofErr w:type="spellStart"/>
+      <w:r>
+        <w:rPr>
+          <w:rFonts w:ascii="Source Sans Pro" w:hAnsi="Source Sans Pro"/>
+        </w:rPr>
+        <w:t>Pytorch</w:t>
+      </w:r>
+      <w:proofErr w:type="spellEnd"/>
+      <w:r>
+        <w:rPr>
+          <w:rFonts w:ascii="Source Sans Pro" w:hAnsi="Source Sans Pro"/>
+        </w:rPr>
+        <w:t xml:space="preserve"> – 65.7% training accuracy, 48% dev accuracy (LOL)</w:t>
+      </w:r>
+    </w:p>
+    <w:p>
+      <w:pPr>
+        <w:rPr>
+          <w:rFonts w:ascii="Source Sans Pro" w:hAnsi="Source Sans Pro"/>
+        </w:rPr>
+      </w:pPr>
+    </w:p>
+    <w:p>
+      <w:pPr>
+        <w:rPr>
+          <w:rFonts w:ascii="Source Sans Pro" w:hAnsi="Source Sans Pro"/>
+        </w:rPr>
+      </w:pPr>
+      <w:r>
+        <w:rPr>
+          <w:rFonts w:ascii="Source Sans Pro" w:hAnsi="Source Sans Pro"/>
+        </w:rPr>
+        <w:t>FIXED LOSS FUNCTION --  MAJOR CHANGE</w:t>
+      </w:r>
+    </w:p>
+    <w:p>
+      <w:pPr>
+        <w:rPr>
+          <w:rFonts w:ascii="Source Sans Pro Semibold" w:hAnsi="Source Sans Pro Semibold"/>
+          <w:b/>
+          <w:bCs/>
+        </w:rPr>
+      </w:pPr>
+    </w:p>
+    <w:p>
+      <w:pPr>
+        <w:rPr>
+          <w:rFonts w:ascii="Source Sans Pro Semibold" w:hAnsi="Source Sans Pro Semibold"/>
+          <w:b/>
+          <w:bCs/>
+        </w:rPr>
+      </w:pPr>
+      <w:r>
+        <w:rPr>
+          <w:rFonts w:ascii="Source Sans Pro Semibold" w:hAnsi="Source Sans Pro Semibold"/>
+          <w:b/>
+          <w:bCs/>
+        </w:rPr>
+        <w:t>Final Experiments</w:t>
+      </w:r>
+    </w:p>
+    <w:p>
+      <w:pPr>
+        <w:rPr>
+          <w:rFonts w:ascii="Source Sans Pro" w:hAnsi="Source Sans Pro"/>
+        </w:rPr>
+      </w:pPr>
+      <w:r>
+        <w:rPr>
+          <w:rFonts w:ascii="Source Sans Pro" w:hAnsi="Source Sans Pro"/>
+        </w:rPr>
+        <w:t>Quadratic Classifie</w:t>
+      </w:r>
+      <w:r>
+        <w:rPr>
+          <w:rFonts w:ascii="Source Sans Pro" w:hAnsi="Source Sans Pro"/>
+        </w:rPr>
+        <w:t>r (</w:t>
+      </w:r>
+      <w:proofErr w:type="spellStart"/>
+      <w:r>
+        <w:rPr>
+          <w:rFonts w:ascii="Source Sans Pro" w:hAnsi="Source Sans Pro"/>
+        </w:rPr>
+        <w:t>Pytorch</w:t>
+      </w:r>
+      <w:proofErr w:type="spellEnd"/>
+      <w:r>
+        <w:rPr>
+          <w:rFonts w:ascii="Source Sans Pro" w:hAnsi="Source Sans Pro"/>
+        </w:rPr>
+        <w:t>)</w:t>
+      </w:r>
+    </w:p>
+    <w:p>
+      <w:pPr>
+        <w:pStyle w:val="ListParagraph"/>
+        <w:numPr>
+          <w:ilvl w:val="0"/>
+          <w:numId w:val="13"/>
+        </w:numPr>
+        <w:rPr>
+          <w:rFonts w:ascii="Source Sans Pro" w:hAnsi="Source Sans Pro"/>
+        </w:rPr>
+      </w:pPr>
+      <w:r>
+        <w:rPr>
+          <w:rFonts w:ascii="Source Sans Pro" w:hAnsi="Source Sans Pro"/>
+        </w:rPr>
+        <w:t>Full dataset (Train: 3935, Test: 984), convergence criteria = 1E-4</w:t>
+      </w:r>
+    </w:p>
+    <w:p>
+      <w:pPr>
+        <w:pStyle w:val="ListParagraph"/>
+        <w:numPr>
+          <w:ilvl w:val="1"/>
+          <w:numId w:val="13"/>
+        </w:numPr>
+        <w:rPr>
+          <w:rFonts w:ascii="Source Sans Pro" w:hAnsi="Source Sans Pro"/>
+        </w:rPr>
+      </w:pPr>
+      <w:proofErr w:type="spellStart"/>
+      <w:r>
+        <w:rPr>
+          <w:rFonts w:ascii="Source Sans Pro" w:hAnsi="Source Sans Pro"/>
+        </w:rPr>
+        <w:t>lr</w:t>
+      </w:r>
+      <w:proofErr w:type="spellEnd"/>
+      <w:r>
+        <w:rPr>
+          <w:rFonts w:ascii="Source Sans Pro" w:hAnsi="Source Sans Pro"/>
+        </w:rPr>
+        <w:t xml:space="preserve"> = 1E-3</w:t>
+      </w:r>
+      <w:r>
+        <w:rPr>
+          <w:rFonts w:ascii="Source Sans Pro" w:hAnsi="Source Sans Pro"/>
+        </w:rPr>
+        <w:t xml:space="preserve">, </w:t>
+      </w:r>
+      <w:r>
+        <w:rPr>
+          <w:rFonts w:ascii="Source Sans Pro" w:hAnsi="Source Sans Pro"/>
+        </w:rPr>
+        <w:t>1E-4</w:t>
+      </w:r>
+      <w:r>
+        <w:rPr>
+          <w:rFonts w:ascii="Source Sans Pro" w:hAnsi="Source Sans Pro"/>
+        </w:rPr>
+        <w:t xml:space="preserve">, </w:t>
+      </w:r>
+      <w:r>
+        <w:rPr>
+          <w:rFonts w:ascii="Source Sans Pro" w:hAnsi="Source Sans Pro"/>
+        </w:rPr>
+        <w:t>5E-5</w:t>
+      </w:r>
+      <w:r>
+        <w:rPr>
+          <w:rFonts w:ascii="Source Sans Pro" w:hAnsi="Source Sans Pro"/>
+        </w:rPr>
+        <w:t xml:space="preserve">, </w:t>
+      </w:r>
+      <w:r>
+        <w:rPr>
+          <w:rFonts w:ascii="Source Sans Pro" w:hAnsi="Source Sans Pro"/>
+        </w:rPr>
+        <w:t>1E-5</w:t>
+      </w:r>
+      <w:r>
+        <w:rPr>
+          <w:rFonts w:ascii="Source Sans Pro" w:hAnsi="Source Sans Pro"/>
+        </w:rPr>
+        <w:t>, 5E-6</w:t>
+      </w:r>
+      <w:r>
+        <w:rPr>
+          <w:rFonts w:ascii="Source Sans Pro" w:hAnsi="Source Sans Pro"/>
+        </w:rPr>
+        <w:t xml:space="preserve"> – </w:t>
+      </w:r>
+      <w:r>
+        <w:rPr>
+          <w:rFonts w:ascii="Source Sans Pro" w:hAnsi="Source Sans Pro"/>
+        </w:rPr>
+        <w:t>do not converge</w:t>
+      </w:r>
+    </w:p>
+    <w:p>
+      <w:pPr>
+        <w:pStyle w:val="ListParagraph"/>
+        <w:numPr>
+          <w:ilvl w:val="1"/>
+          <w:numId w:val="13"/>
+        </w:numPr>
+        <w:rPr>
+          <w:rFonts w:ascii="Source Sans Pro" w:hAnsi="Source Sans Pro"/>
+        </w:rPr>
+      </w:pPr>
+      <w:proofErr w:type="spellStart"/>
+      <w:r>
+        <w:rPr>
+          <w:rFonts w:ascii="Source Sans Pro" w:hAnsi="Source Sans Pro"/>
+        </w:rPr>
+        <w:lastRenderedPageBreak/>
+        <w:t>lr</w:t>
+      </w:r>
+      <w:proofErr w:type="spellEnd"/>
+      <w:r>
+        <w:rPr>
+          <w:rFonts w:ascii="Source Sans Pro" w:hAnsi="Source Sans Pro"/>
+        </w:rPr>
+        <w:t xml:space="preserve"> =</w:t>
+      </w:r>
+      <w:r>
+        <w:rPr>
+          <w:rFonts w:ascii="Source Sans Pro" w:hAnsi="Source Sans Pro"/>
+        </w:rPr>
+        <w:t xml:space="preserve"> </w:t>
+      </w:r>
+      <w:r>
+        <w:rPr>
+          <w:rFonts w:ascii="Source Sans Pro" w:hAnsi="Source Sans Pro"/>
+        </w:rPr>
+        <w:t>1E-6</w:t>
+      </w:r>
+      <w:r>
+        <w:rPr>
+          <w:rFonts w:ascii="Source Sans Pro" w:hAnsi="Source Sans Pro"/>
+        </w:rPr>
+        <w:t>, 5E-7, 1E-7 converge (will run tests on these)</w:t>
+      </w:r>
+    </w:p>
+    <w:p>
+      <w:pPr>
+        <w:pStyle w:val="ListParagraph"/>
+        <w:numPr>
+          <w:ilvl w:val="2"/>
+          <w:numId w:val="13"/>
+        </w:numPr>
+        <w:rPr>
+          <w:rFonts w:ascii="Source Sans Pro" w:hAnsi="Source Sans Pro"/>
+        </w:rPr>
+      </w:pPr>
+      <w:proofErr w:type="spellStart"/>
+      <w:r>
+        <w:rPr>
+          <w:rFonts w:ascii="Source Sans Pro" w:hAnsi="Source Sans Pro"/>
+        </w:rPr>
+        <w:t>max_iter</w:t>
+      </w:r>
+      <w:proofErr w:type="spellEnd"/>
+      <w:r>
+        <w:rPr>
+          <w:rFonts w:ascii="Source Sans Pro" w:hAnsi="Source Sans Pro"/>
+        </w:rPr>
+        <w:t xml:space="preserve"> for 1E-6 is 500. Will adjust </w:t>
+      </w:r>
+      <w:proofErr w:type="spellStart"/>
+      <w:r>
+        <w:rPr>
+          <w:rFonts w:ascii="Source Sans Pro" w:hAnsi="Source Sans Pro"/>
+        </w:rPr>
+        <w:t>max_iter</w:t>
+      </w:r>
+      <w:proofErr w:type="spellEnd"/>
+      <w:r>
+        <w:rPr>
+          <w:rFonts w:ascii="Source Sans Pro" w:hAnsi="Source Sans Pro"/>
+        </w:rPr>
+        <w:t xml:space="preserve"> for other two based on</w:t>
+      </w:r>
+      <w:r>
+        <w:rPr>
+          <w:rFonts w:ascii="Source Sans Pro" w:hAnsi="Source Sans Pro"/>
+        </w:rPr>
+        <w:t xml:space="preserve"> this run.</w:t>
       </w:r>
       <w:bookmarkStart w:id="0" w:name="_GoBack"/>
       <w:bookmarkEnd w:id="0"/>
-      <w:r>
-        <w:rPr>
-          <w:rFonts w:ascii="Source Sans Pro" w:hAnsi="Source Sans Pro"/>
-        </w:rPr>
-        <w:t>]</w:t>
-      </w:r>
-    </w:p>
-    <w:p>
-      <w:pPr>
-        <w:rPr>
-          <w:rFonts w:ascii="Source Sans Pro" w:hAnsi="Source Sans Pro"/>
-        </w:rPr>
-      </w:pPr>
-    </w:p>
-    <w:p>
-      <w:pPr>
-        <w:rPr>
-          <w:rFonts w:ascii="Source Sans Pro" w:hAnsi="Source Sans Pro"/>
-        </w:rPr>
-      </w:pPr>
-      <w:r>
-        <w:rPr>
-          <w:rFonts w:ascii="Source Sans Pro" w:hAnsi="Source Sans Pro"/>
-        </w:rPr>
-        <w:t xml:space="preserve">To run overnight: </w:t>
-      </w:r>
-    </w:p>
-    <w:p>
-      <w:pPr>
-        <w:pStyle w:val="ListParagraph"/>
-        <w:numPr>
-          <w:ilvl w:val="0"/>
-          <w:numId w:val="8"/>
-        </w:numPr>
-        <w:rPr>
-          <w:rFonts w:ascii="Source Sans Pro" w:hAnsi="Source Sans Pro"/>
-        </w:rPr>
-      </w:pPr>
-      <w:r>
-        <w:rPr>
-          <w:rFonts w:ascii="Source Sans Pro" w:hAnsi="Source Sans Pro"/>
-        </w:rPr>
-        <w:t>Batch-size (4, 8 ,16, 32, 64)</w:t>
-      </w:r>
-    </w:p>
-    <w:p>
-      <w:pPr>
-        <w:pStyle w:val="ListParagraph"/>
-        <w:numPr>
-          <w:ilvl w:val="0"/>
-          <w:numId w:val="8"/>
-        </w:numPr>
-        <w:rPr>
-          <w:rFonts w:ascii="Source Sans Pro" w:hAnsi="Source Sans Pro"/>
-        </w:rPr>
-      </w:pPr>
-      <w:r>
-        <w:rPr>
-          <w:rFonts w:ascii="Source Sans Pro" w:hAnsi="Source Sans Pro"/>
-        </w:rPr>
-        <w:t>Convergence vs step-size (w/mini-batch)</w:t>
-      </w:r>
-    </w:p>
-    <w:p>
-      <w:pPr>
-        <w:pStyle w:val="ListParagraph"/>
-        <w:numPr>
-          <w:ilvl w:val="1"/>
-          <w:numId w:val="8"/>
-        </w:numPr>
-        <w:ind w:left="1080"/>
-        <w:rPr>
-          <w:rFonts w:ascii="Source Sans Pro" w:hAnsi="Source Sans Pro"/>
-        </w:rPr>
-      </w:pPr>
-      <w:r>
-        <w:rPr>
-          <w:rFonts w:ascii="Source Sans Pro" w:hAnsi="Source Sans Pro"/>
-        </w:rPr>
-        <w:t>Step-sizes: 1E-5, 1E-4, 1E-3 (print graphs for these)</w:t>
-      </w:r>
-    </w:p>
-    <w:p>
-      <w:pPr>
-        <w:rPr>
-          <w:rFonts w:ascii="Source Sans Pro" w:hAnsi="Source Sans Pro"/>
-        </w:rPr>
-      </w:pPr>
     </w:p>
     <w:sectPr>
       <w:pgSz w:w="12240" w:h="15840"/>
@@ -2979,6 +3937,232 @@
     </w:lvl>
   </w:abstractNum>
   <w:abstractNum w:abstractNumId="1" w15:restartNumberingAfterBreak="0">
+    <w:nsid w:val="0CA414ED"/>
+    <w:multiLevelType w:val="hybridMultilevel"/>
+    <w:tmpl w:val="0BC037A8"/>
+    <w:lvl w:ilvl="0" w:tplc="04090003">
+      <w:start w:val="1"/>
+      <w:numFmt w:val="bullet"/>
+      <w:lvlText w:val="o"/>
+      <w:lvlJc w:val="left"/>
+      <w:pPr>
+        <w:ind w:left="1440" w:hanging="360"/>
+      </w:pPr>
+      <w:rPr>
+        <w:rFonts w:ascii="Courier New" w:hAnsi="Courier New" w:cs="Courier New" w:hint="default"/>
+      </w:rPr>
+    </w:lvl>
+    <w:lvl w:ilvl="1" w:tplc="04090003">
+      <w:start w:val="1"/>
+      <w:numFmt w:val="bullet"/>
+      <w:lvlText w:val="o"/>
+      <w:lvlJc w:val="left"/>
+      <w:pPr>
+        <w:ind w:left="3600" w:hanging="360"/>
+      </w:pPr>
+      <w:rPr>
+        <w:rFonts w:ascii="Courier New" w:hAnsi="Courier New" w:cs="Courier New" w:hint="default"/>
+      </w:rPr>
+    </w:lvl>
+    <w:lvl w:ilvl="2" w:tplc="04090005">
+      <w:start w:val="1"/>
+      <w:numFmt w:val="bullet"/>
+      <w:lvlText w:val=""/>
+      <w:lvlJc w:val="left"/>
+      <w:pPr>
+        <w:ind w:left="3960" w:hanging="360"/>
+      </w:pPr>
+      <w:rPr>
+        <w:rFonts w:ascii="Wingdings" w:hAnsi="Wingdings" w:hint="default"/>
+      </w:rPr>
+    </w:lvl>
+    <w:lvl w:ilvl="3" w:tplc="04090001" w:tentative="1">
+      <w:start w:val="1"/>
+      <w:numFmt w:val="bullet"/>
+      <w:lvlText w:val=""/>
+      <w:lvlJc w:val="left"/>
+      <w:pPr>
+        <w:ind w:left="4680" w:hanging="360"/>
+      </w:pPr>
+      <w:rPr>
+        <w:rFonts w:ascii="Symbol" w:hAnsi="Symbol" w:hint="default"/>
+      </w:rPr>
+    </w:lvl>
+    <w:lvl w:ilvl="4" w:tplc="04090003" w:tentative="1">
+      <w:start w:val="1"/>
+      <w:numFmt w:val="bullet"/>
+      <w:lvlText w:val="o"/>
+      <w:lvlJc w:val="left"/>
+      <w:pPr>
+        <w:ind w:left="5400" w:hanging="360"/>
+      </w:pPr>
+      <w:rPr>
+        <w:rFonts w:ascii="Courier New" w:hAnsi="Courier New" w:cs="Courier New" w:hint="default"/>
+      </w:rPr>
+    </w:lvl>
+    <w:lvl w:ilvl="5" w:tplc="04090005" w:tentative="1">
+      <w:start w:val="1"/>
+      <w:numFmt w:val="bullet"/>
+      <w:lvlText w:val=""/>
+      <w:lvlJc w:val="left"/>
+      <w:pPr>
+        <w:ind w:left="6120" w:hanging="360"/>
+      </w:pPr>
+      <w:rPr>
+        <w:rFonts w:ascii="Wingdings" w:hAnsi="Wingdings" w:hint="default"/>
+      </w:rPr>
+    </w:lvl>
+    <w:lvl w:ilvl="6" w:tplc="04090001" w:tentative="1">
+      <w:start w:val="1"/>
+      <w:numFmt w:val="bullet"/>
+      <w:lvlText w:val=""/>
+      <w:lvlJc w:val="left"/>
+      <w:pPr>
+        <w:ind w:left="6840" w:hanging="360"/>
+      </w:pPr>
+      <w:rPr>
+        <w:rFonts w:ascii="Symbol" w:hAnsi="Symbol" w:hint="default"/>
+      </w:rPr>
+    </w:lvl>
+    <w:lvl w:ilvl="7" w:tplc="04090003" w:tentative="1">
+      <w:start w:val="1"/>
+      <w:numFmt w:val="bullet"/>
+      <w:lvlText w:val="o"/>
+      <w:lvlJc w:val="left"/>
+      <w:pPr>
+        <w:ind w:left="7560" w:hanging="360"/>
+      </w:pPr>
+      <w:rPr>
+        <w:rFonts w:ascii="Courier New" w:hAnsi="Courier New" w:cs="Courier New" w:hint="default"/>
+      </w:rPr>
+    </w:lvl>
+    <w:lvl w:ilvl="8" w:tplc="04090005" w:tentative="1">
+      <w:start w:val="1"/>
+      <w:numFmt w:val="bullet"/>
+      <w:lvlText w:val=""/>
+      <w:lvlJc w:val="left"/>
+      <w:pPr>
+        <w:ind w:left="8280" w:hanging="360"/>
+      </w:pPr>
+      <w:rPr>
+        <w:rFonts w:ascii="Wingdings" w:hAnsi="Wingdings" w:hint="default"/>
+      </w:rPr>
+    </w:lvl>
+  </w:abstractNum>
+  <w:abstractNum w:abstractNumId="2" w15:restartNumberingAfterBreak="0">
+    <w:nsid w:val="16504065"/>
+    <w:multiLevelType w:val="hybridMultilevel"/>
+    <w:tmpl w:val="6EAC2A14"/>
+    <w:lvl w:ilvl="0" w:tplc="04090003">
+      <w:start w:val="1"/>
+      <w:numFmt w:val="bullet"/>
+      <w:lvlText w:val="o"/>
+      <w:lvlJc w:val="left"/>
+      <w:pPr>
+        <w:ind w:left="2520" w:hanging="360"/>
+      </w:pPr>
+      <w:rPr>
+        <w:rFonts w:ascii="Courier New" w:hAnsi="Courier New" w:cs="Courier New" w:hint="default"/>
+      </w:rPr>
+    </w:lvl>
+    <w:lvl w:ilvl="1" w:tplc="04090001">
+      <w:start w:val="1"/>
+      <w:numFmt w:val="bullet"/>
+      <w:lvlText w:val=""/>
+      <w:lvlJc w:val="left"/>
+      <w:pPr>
+        <w:ind w:left="3600" w:hanging="360"/>
+      </w:pPr>
+      <w:rPr>
+        <w:rFonts w:ascii="Symbol" w:hAnsi="Symbol" w:hint="default"/>
+      </w:rPr>
+    </w:lvl>
+    <w:lvl w:ilvl="2" w:tplc="04090005">
+      <w:start w:val="1"/>
+      <w:numFmt w:val="bullet"/>
+      <w:lvlText w:val=""/>
+      <w:lvlJc w:val="left"/>
+      <w:pPr>
+        <w:ind w:left="3960" w:hanging="360"/>
+      </w:pPr>
+      <w:rPr>
+        <w:rFonts w:ascii="Wingdings" w:hAnsi="Wingdings" w:hint="default"/>
+      </w:rPr>
+    </w:lvl>
+    <w:lvl w:ilvl="3" w:tplc="04090001" w:tentative="1">
+      <w:start w:val="1"/>
+      <w:numFmt w:val="bullet"/>
+      <w:lvlText w:val=""/>
+      <w:lvlJc w:val="left"/>
+      <w:pPr>
+        <w:ind w:left="4680" w:hanging="360"/>
+      </w:pPr>
+      <w:rPr>
+        <w:rFonts w:ascii="Symbol" w:hAnsi="Symbol" w:hint="default"/>
+      </w:rPr>
+    </w:lvl>
+    <w:lvl w:ilvl="4" w:tplc="04090003" w:tentative="1">
+      <w:start w:val="1"/>
+      <w:numFmt w:val="bullet"/>
+      <w:lvlText w:val="o"/>
+      <w:lvlJc w:val="left"/>
+      <w:pPr>
+        <w:ind w:left="5400" w:hanging="360"/>
+      </w:pPr>
+      <w:rPr>
+        <w:rFonts w:ascii="Courier New" w:hAnsi="Courier New" w:cs="Courier New" w:hint="default"/>
+      </w:rPr>
+    </w:lvl>
+    <w:lvl w:ilvl="5" w:tplc="04090005" w:tentative="1">
+      <w:start w:val="1"/>
+      <w:numFmt w:val="bullet"/>
+      <w:lvlText w:val=""/>
+      <w:lvlJc w:val="left"/>
+      <w:pPr>
+        <w:ind w:left="6120" w:hanging="360"/>
+      </w:pPr>
+      <w:rPr>
+        <w:rFonts w:ascii="Wingdings" w:hAnsi="Wingdings" w:hint="default"/>
+      </w:rPr>
+    </w:lvl>
+    <w:lvl w:ilvl="6" w:tplc="04090001" w:tentative="1">
+      <w:start w:val="1"/>
+      <w:numFmt w:val="bullet"/>
+      <w:lvlText w:val=""/>
+      <w:lvlJc w:val="left"/>
+      <w:pPr>
+        <w:ind w:left="6840" w:hanging="360"/>
+      </w:pPr>
+      <w:rPr>
+        <w:rFonts w:ascii="Symbol" w:hAnsi="Symbol" w:hint="default"/>
+      </w:rPr>
+    </w:lvl>
+    <w:lvl w:ilvl="7" w:tplc="04090003" w:tentative="1">
+      <w:start w:val="1"/>
+      <w:numFmt w:val="bullet"/>
+      <w:lvlText w:val="o"/>
+      <w:lvlJc w:val="left"/>
+      <w:pPr>
+        <w:ind w:left="7560" w:hanging="360"/>
+      </w:pPr>
+      <w:rPr>
+        <w:rFonts w:ascii="Courier New" w:hAnsi="Courier New" w:cs="Courier New" w:hint="default"/>
+      </w:rPr>
+    </w:lvl>
+    <w:lvl w:ilvl="8" w:tplc="04090005" w:tentative="1">
+      <w:start w:val="1"/>
+      <w:numFmt w:val="bullet"/>
+      <w:lvlText w:val=""/>
+      <w:lvlJc w:val="left"/>
+      <w:pPr>
+        <w:ind w:left="8280" w:hanging="360"/>
+      </w:pPr>
+      <w:rPr>
+        <w:rFonts w:ascii="Wingdings" w:hAnsi="Wingdings" w:hint="default"/>
+      </w:rPr>
+    </w:lvl>
+  </w:abstractNum>
+  <w:abstractNum w:abstractNumId="3" w15:restartNumberingAfterBreak="0">
     <w:nsid w:val="1BDF74B9"/>
     <w:multiLevelType w:val="hybridMultilevel"/>
     <w:tmpl w:val="4E8E1B0E"/>
@@ -3091,120 +4275,120 @@
       </w:rPr>
     </w:lvl>
   </w:abstractNum>
-  <w:abstractNum w:abstractNumId="2" w15:restartNumberingAfterBreak="0">
+  <w:abstractNum w:abstractNumId="4" w15:restartNumberingAfterBreak="0">
     <w:nsid w:val="1C3E2914"/>
     <w:multiLevelType w:val="hybridMultilevel"/>
-    <w:tmpl w:val="D7183986"/>
-    <w:lvl w:ilvl="0" w:tplc="04090005">
+    <w:tmpl w:val="9C4A6504"/>
+    <w:lvl w:ilvl="0" w:tplc="04090003">
+      <w:start w:val="1"/>
+      <w:numFmt w:val="bullet"/>
+      <w:lvlText w:val="o"/>
+      <w:lvlJc w:val="left"/>
+      <w:pPr>
+        <w:ind w:left="2520" w:hanging="360"/>
+      </w:pPr>
+      <w:rPr>
+        <w:rFonts w:ascii="Courier New" w:hAnsi="Courier New" w:cs="Courier New" w:hint="default"/>
+      </w:rPr>
+    </w:lvl>
+    <w:lvl w:ilvl="1" w:tplc="04090003">
+      <w:start w:val="1"/>
+      <w:numFmt w:val="bullet"/>
+      <w:lvlText w:val="o"/>
+      <w:lvlJc w:val="left"/>
+      <w:pPr>
+        <w:ind w:left="3600" w:hanging="360"/>
+      </w:pPr>
+      <w:rPr>
+        <w:rFonts w:ascii="Courier New" w:hAnsi="Courier New" w:cs="Courier New" w:hint="default"/>
+      </w:rPr>
+    </w:lvl>
+    <w:lvl w:ilvl="2" w:tplc="04090005">
       <w:start w:val="1"/>
       <w:numFmt w:val="bullet"/>
       <w:lvlText w:val=""/>
       <w:lvlJc w:val="left"/>
       <w:pPr>
-        <w:ind w:left="2520" w:hanging="360"/>
+        <w:ind w:left="3960" w:hanging="360"/>
       </w:pPr>
       <w:rPr>
         <w:rFonts w:ascii="Wingdings" w:hAnsi="Wingdings" w:hint="default"/>
       </w:rPr>
     </w:lvl>
-    <w:lvl w:ilvl="1" w:tplc="04090001">
+    <w:lvl w:ilvl="3" w:tplc="04090001" w:tentative="1">
       <w:start w:val="1"/>
       <w:numFmt w:val="bullet"/>
       <w:lvlText w:val=""/>
       <w:lvlJc w:val="left"/>
       <w:pPr>
-        <w:ind w:left="3600" w:hanging="360"/>
+        <w:ind w:left="4680" w:hanging="360"/>
       </w:pPr>
       <w:rPr>
         <w:rFonts w:ascii="Symbol" w:hAnsi="Symbol" w:hint="default"/>
       </w:rPr>
     </w:lvl>
-    <w:lvl w:ilvl="2" w:tplc="04090005">
+    <w:lvl w:ilvl="4" w:tplc="04090003" w:tentative="1">
+      <w:start w:val="1"/>
+      <w:numFmt w:val="bullet"/>
+      <w:lvlText w:val="o"/>
+      <w:lvlJc w:val="left"/>
+      <w:pPr>
+        <w:ind w:left="5400" w:hanging="360"/>
+      </w:pPr>
+      <w:rPr>
+        <w:rFonts w:ascii="Courier New" w:hAnsi="Courier New" w:cs="Courier New" w:hint="default"/>
+      </w:rPr>
+    </w:lvl>
+    <w:lvl w:ilvl="5" w:tplc="04090005" w:tentative="1">
       <w:start w:val="1"/>
       <w:numFmt w:val="bullet"/>
       <w:lvlText w:val=""/>
       <w:lvlJc w:val="left"/>
       <w:pPr>
-        <w:ind w:left="3960" w:hanging="360"/>
+        <w:ind w:left="6120" w:hanging="360"/>
       </w:pPr>
       <w:rPr>
         <w:rFonts w:ascii="Wingdings" w:hAnsi="Wingdings" w:hint="default"/>
       </w:rPr>
     </w:lvl>
-    <w:lvl w:ilvl="3" w:tplc="04090001" w:tentative="1">
+    <w:lvl w:ilvl="6" w:tplc="04090001" w:tentative="1">
       <w:start w:val="1"/>
       <w:numFmt w:val="bullet"/>
       <w:lvlText w:val=""/>
       <w:lvlJc w:val="left"/>
       <w:pPr>
-        <w:ind w:left="4680" w:hanging="360"/>
+        <w:ind w:left="6840" w:hanging="360"/>
       </w:pPr>
       <w:rPr>
         <w:rFonts w:ascii="Symbol" w:hAnsi="Symbol" w:hint="default"/>
       </w:rPr>
     </w:lvl>
-    <w:lvl w:ilvl="4" w:tplc="04090003" w:tentative="1">
+    <w:lvl w:ilvl="7" w:tplc="04090003" w:tentative="1">
       <w:start w:val="1"/>
       <w:numFmt w:val="bullet"/>
       <w:lvlText w:val="o"/>
       <w:lvlJc w:val="left"/>
       <w:pPr>
-        <w:ind w:left="5400" w:hanging="360"/>
+        <w:ind w:left="7560" w:hanging="360"/>
       </w:pPr>
       <w:rPr>
         <w:rFonts w:ascii="Courier New" w:hAnsi="Courier New" w:cs="Courier New" w:hint="default"/>
       </w:rPr>
     </w:lvl>
-    <w:lvl w:ilvl="5" w:tplc="04090005" w:tentative="1">
+    <w:lvl w:ilvl="8" w:tplc="04090005" w:tentative="1">
       <w:start w:val="1"/>
       <w:numFmt w:val="bullet"/>
       <w:lvlText w:val=""/>
       <w:lvlJc w:val="left"/>
       <w:pPr>
-        <w:ind w:left="6120" w:hanging="360"/>
+        <w:ind w:left="8280" w:hanging="360"/>
       </w:pPr>
       <w:rPr>
         <w:rFonts w:ascii="Wingdings" w:hAnsi="Wingdings" w:hint="default"/>
       </w:rPr>
     </w:lvl>
-    <w:lvl w:ilvl="6" w:tplc="04090001" w:tentative="1">
-      <w:start w:val="1"/>
-      <w:numFmt w:val="bullet"/>
-      <w:lvlText w:val=""/>
-      <w:lvlJc w:val="left"/>
-      <w:pPr>
-        <w:ind w:left="6840" w:hanging="360"/>
-      </w:pPr>
-      <w:rPr>
-        <w:rFonts w:ascii="Symbol" w:hAnsi="Symbol" w:hint="default"/>
-      </w:rPr>
-    </w:lvl>
-    <w:lvl w:ilvl="7" w:tplc="04090003" w:tentative="1">
-      <w:start w:val="1"/>
-      <w:numFmt w:val="bullet"/>
-      <w:lvlText w:val="o"/>
-      <w:lvlJc w:val="left"/>
-      <w:pPr>
-        <w:ind w:left="7560" w:hanging="360"/>
-      </w:pPr>
-      <w:rPr>
-        <w:rFonts w:ascii="Courier New" w:hAnsi="Courier New" w:cs="Courier New" w:hint="default"/>
-      </w:rPr>
-    </w:lvl>
-    <w:lvl w:ilvl="8" w:tplc="04090005" w:tentative="1">
-      <w:start w:val="1"/>
-      <w:numFmt w:val="bullet"/>
-      <w:lvlText w:val=""/>
-      <w:lvlJc w:val="left"/>
-      <w:pPr>
-        <w:ind w:left="8280" w:hanging="360"/>
-      </w:pPr>
-      <w:rPr>
-        <w:rFonts w:ascii="Wingdings" w:hAnsi="Wingdings" w:hint="default"/>
-      </w:rPr>
-    </w:lvl>
   </w:abstractNum>
-  <w:abstractNum w:abstractNumId="3" w15:restartNumberingAfterBreak="0">
+  <w:abstractNum w:abstractNumId="5" w15:restartNumberingAfterBreak="0">
     <w:nsid w:val="465D1FBE"/>
     <w:multiLevelType w:val="hybridMultilevel"/>
     <w:tmpl w:val="FED4BE82"/>
@@ -3317,7 +4501,7 @@
       </w:rPr>
     </w:lvl>
   </w:abstractNum>
-  <w:abstractNum w:abstractNumId="4" w15:restartNumberingAfterBreak="0">
+  <w:abstractNum w:abstractNumId="6" w15:restartNumberingAfterBreak="0">
     <w:nsid w:val="497E1C6A"/>
     <w:multiLevelType w:val="hybridMultilevel"/>
     <w:tmpl w:val="2E142560"/>
@@ -3430,7 +4614,7 @@
       </w:rPr>
     </w:lvl>
   </w:abstractNum>
-  <w:abstractNum w:abstractNumId="5" w15:restartNumberingAfterBreak="0">
+  <w:abstractNum w:abstractNumId="7" w15:restartNumberingAfterBreak="0">
     <w:nsid w:val="62441656"/>
     <w:multiLevelType w:val="hybridMultilevel"/>
     <w:tmpl w:val="1D525AD4"/>
@@ -3543,7 +4727,7 @@
       </w:rPr>
     </w:lvl>
   </w:abstractNum>
-  <w:abstractNum w:abstractNumId="6" w15:restartNumberingAfterBreak="0">
+  <w:abstractNum w:abstractNumId="8" w15:restartNumberingAfterBreak="0">
     <w:nsid w:val="67E50E43"/>
     <w:multiLevelType w:val="hybridMultilevel"/>
     <w:tmpl w:val="05806704"/>
@@ -3656,7 +4840,7 @@
       </w:rPr>
     </w:lvl>
   </w:abstractNum>
-  <w:abstractNum w:abstractNumId="7" w15:restartNumberingAfterBreak="0">
+  <w:abstractNum w:abstractNumId="9" w15:restartNumberingAfterBreak="0">
     <w:nsid w:val="691524B6"/>
     <w:multiLevelType w:val="hybridMultilevel"/>
     <w:tmpl w:val="17A80F4A"/>
@@ -3769,7 +4953,120 @@
       </w:rPr>
     </w:lvl>
   </w:abstractNum>
-  <w:abstractNum w:abstractNumId="8" w15:restartNumberingAfterBreak="0">
+  <w:abstractNum w:abstractNumId="10" w15:restartNumberingAfterBreak="0">
+    <w:nsid w:val="745A653C"/>
+    <w:multiLevelType w:val="hybridMultilevel"/>
+    <w:tmpl w:val="06F8CF52"/>
+    <w:lvl w:ilvl="0" w:tplc="04090003">
+      <w:start w:val="1"/>
+      <w:numFmt w:val="bullet"/>
+      <w:lvlText w:val="o"/>
+      <w:lvlJc w:val="left"/>
+      <w:pPr>
+        <w:ind w:left="2520" w:hanging="360"/>
+      </w:pPr>
+      <w:rPr>
+        <w:rFonts w:ascii="Courier New" w:hAnsi="Courier New" w:cs="Courier New" w:hint="default"/>
+      </w:rPr>
+    </w:lvl>
+    <w:lvl w:ilvl="1" w:tplc="04090001">
+      <w:start w:val="1"/>
+      <w:numFmt w:val="bullet"/>
+      <w:lvlText w:val=""/>
+      <w:lvlJc w:val="left"/>
+      <w:pPr>
+        <w:ind w:left="3600" w:hanging="360"/>
+      </w:pPr>
+      <w:rPr>
+        <w:rFonts w:ascii="Symbol" w:hAnsi="Symbol" w:hint="default"/>
+      </w:rPr>
+    </w:lvl>
+    <w:lvl w:ilvl="2" w:tplc="04090005">
+      <w:start w:val="1"/>
+      <w:numFmt w:val="bullet"/>
+      <w:lvlText w:val=""/>
+      <w:lvlJc w:val="left"/>
+      <w:pPr>
+        <w:ind w:left="3960" w:hanging="360"/>
+      </w:pPr>
+      <w:rPr>
+        <w:rFonts w:ascii="Wingdings" w:hAnsi="Wingdings" w:hint="default"/>
+      </w:rPr>
+    </w:lvl>
+    <w:lvl w:ilvl="3" w:tplc="04090001" w:tentative="1">
+      <w:start w:val="1"/>
+      <w:numFmt w:val="bullet"/>
+      <w:lvlText w:val=""/>
+      <w:lvlJc w:val="left"/>
+      <w:pPr>
+        <w:ind w:left="4680" w:hanging="360"/>
+      </w:pPr>
+      <w:rPr>
+        <w:rFonts w:ascii="Symbol" w:hAnsi="Symbol" w:hint="default"/>
+      </w:rPr>
+    </w:lvl>
+    <w:lvl w:ilvl="4" w:tplc="04090003" w:tentative="1">
+      <w:start w:val="1"/>
+      <w:numFmt w:val="bullet"/>
+      <w:lvlText w:val="o"/>
+      <w:lvlJc w:val="left"/>
+      <w:pPr>
+        <w:ind w:left="5400" w:hanging="360"/>
+      </w:pPr>
+      <w:rPr>
+        <w:rFonts w:ascii="Courier New" w:hAnsi="Courier New" w:cs="Courier New" w:hint="default"/>
+      </w:rPr>
+    </w:lvl>
+    <w:lvl w:ilvl="5" w:tplc="04090005" w:tentative="1">
+      <w:start w:val="1"/>
+      <w:numFmt w:val="bullet"/>
+      <w:lvlText w:val=""/>
+      <w:lvlJc w:val="left"/>
+      <w:pPr>
+        <w:ind w:left="6120" w:hanging="360"/>
+      </w:pPr>
+      <w:rPr>
+        <w:rFonts w:ascii="Wingdings" w:hAnsi="Wingdings" w:hint="default"/>
+      </w:rPr>
+    </w:lvl>
+    <w:lvl w:ilvl="6" w:tplc="04090001" w:tentative="1">
+      <w:start w:val="1"/>
+      <w:numFmt w:val="bullet"/>
+      <w:lvlText w:val=""/>
+      <w:lvlJc w:val="left"/>
+      <w:pPr>
+        <w:ind w:left="6840" w:hanging="360"/>
+      </w:pPr>
+      <w:rPr>
+        <w:rFonts w:ascii="Symbol" w:hAnsi="Symbol" w:hint="default"/>
+      </w:rPr>
+    </w:lvl>
+    <w:lvl w:ilvl="7" w:tplc="04090003" w:tentative="1">
+      <w:start w:val="1"/>
+      <w:numFmt w:val="bullet"/>
+      <w:lvlText w:val="o"/>
+      <w:lvlJc w:val="left"/>
+      <w:pPr>
+        <w:ind w:left="7560" w:hanging="360"/>
+      </w:pPr>
+      <w:rPr>
+        <w:rFonts w:ascii="Courier New" w:hAnsi="Courier New" w:cs="Courier New" w:hint="default"/>
+      </w:rPr>
+    </w:lvl>
+    <w:lvl w:ilvl="8" w:tplc="04090005" w:tentative="1">
+      <w:start w:val="1"/>
+      <w:numFmt w:val="bullet"/>
+      <w:lvlText w:val=""/>
+      <w:lvlJc w:val="left"/>
+      <w:pPr>
+        <w:ind w:left="8280" w:hanging="360"/>
+      </w:pPr>
+      <w:rPr>
+        <w:rFonts w:ascii="Wingdings" w:hAnsi="Wingdings" w:hint="default"/>
+      </w:rPr>
+    </w:lvl>
+  </w:abstractNum>
+  <w:abstractNum w:abstractNumId="11" w15:restartNumberingAfterBreak="0">
     <w:nsid w:val="74A475E5"/>
     <w:multiLevelType w:val="hybridMultilevel"/>
     <w:tmpl w:val="30CA41A0"/>
@@ -3876,6 +5173,119 @@
       <w:lvlJc w:val="left"/>
       <w:pPr>
         <w:ind w:left="5040" w:hanging="360"/>
+      </w:pPr>
+      <w:rPr>
+        <w:rFonts w:ascii="Wingdings" w:hAnsi="Wingdings" w:hint="default"/>
+      </w:rPr>
+    </w:lvl>
+  </w:abstractNum>
+  <w:abstractNum w:abstractNumId="12" w15:restartNumberingAfterBreak="0">
+    <w:nsid w:val="7CCE4CE0"/>
+    <w:multiLevelType w:val="hybridMultilevel"/>
+    <w:tmpl w:val="D68AFB0E"/>
+    <w:lvl w:ilvl="0" w:tplc="04090003">
+      <w:start w:val="1"/>
+      <w:numFmt w:val="bullet"/>
+      <w:lvlText w:val="o"/>
+      <w:lvlJc w:val="left"/>
+      <w:pPr>
+        <w:ind w:left="720" w:hanging="360"/>
+      </w:pPr>
+      <w:rPr>
+        <w:rFonts w:ascii="Courier New" w:hAnsi="Courier New" w:cs="Courier New" w:hint="default"/>
+      </w:rPr>
+    </w:lvl>
+    <w:lvl w:ilvl="1" w:tplc="04090003">
+      <w:start w:val="1"/>
+      <w:numFmt w:val="bullet"/>
+      <w:lvlText w:val="o"/>
+      <w:lvlJc w:val="left"/>
+      <w:pPr>
+        <w:ind w:left="1440" w:hanging="360"/>
+      </w:pPr>
+      <w:rPr>
+        <w:rFonts w:ascii="Courier New" w:hAnsi="Courier New" w:cs="Courier New" w:hint="default"/>
+      </w:rPr>
+    </w:lvl>
+    <w:lvl w:ilvl="2" w:tplc="04090005">
+      <w:start w:val="1"/>
+      <w:numFmt w:val="bullet"/>
+      <w:lvlText w:val=""/>
+      <w:lvlJc w:val="left"/>
+      <w:pPr>
+        <w:ind w:left="2160" w:hanging="360"/>
+      </w:pPr>
+      <w:rPr>
+        <w:rFonts w:ascii="Wingdings" w:hAnsi="Wingdings" w:hint="default"/>
+      </w:rPr>
+    </w:lvl>
+    <w:lvl w:ilvl="3" w:tplc="04090001" w:tentative="1">
+      <w:start w:val="1"/>
+      <w:numFmt w:val="bullet"/>
+      <w:lvlText w:val=""/>
+      <w:lvlJc w:val="left"/>
+      <w:pPr>
+        <w:ind w:left="2880" w:hanging="360"/>
+      </w:pPr>
+      <w:rPr>
+        <w:rFonts w:ascii="Symbol" w:hAnsi="Symbol" w:hint="default"/>
+      </w:rPr>
+    </w:lvl>
+    <w:lvl w:ilvl="4" w:tplc="04090003" w:tentative="1">
+      <w:start w:val="1"/>
+      <w:numFmt w:val="bullet"/>
+      <w:lvlText w:val="o"/>
+      <w:lvlJc w:val="left"/>
+      <w:pPr>
+        <w:ind w:left="3600" w:hanging="360"/>
+      </w:pPr>
+      <w:rPr>
+        <w:rFonts w:ascii="Courier New" w:hAnsi="Courier New" w:cs="Courier New" w:hint="default"/>
+      </w:rPr>
+    </w:lvl>
+    <w:lvl w:ilvl="5" w:tplc="04090005" w:tentative="1">
+      <w:start w:val="1"/>
+      <w:numFmt w:val="bullet"/>
+      <w:lvlText w:val=""/>
+      <w:lvlJc w:val="left"/>
+      <w:pPr>
+        <w:ind w:left="4320" w:hanging="360"/>
+      </w:pPr>
+      <w:rPr>
+        <w:rFonts w:ascii="Wingdings" w:hAnsi="Wingdings" w:hint="default"/>
+      </w:rPr>
+    </w:lvl>
+    <w:lvl w:ilvl="6" w:tplc="04090001" w:tentative="1">
+      <w:start w:val="1"/>
+      <w:numFmt w:val="bullet"/>
+      <w:lvlText w:val=""/>
+      <w:lvlJc w:val="left"/>
+      <w:pPr>
+        <w:ind w:left="5040" w:hanging="360"/>
+      </w:pPr>
+      <w:rPr>
+        <w:rFonts w:ascii="Symbol" w:hAnsi="Symbol" w:hint="default"/>
+      </w:rPr>
+    </w:lvl>
+    <w:lvl w:ilvl="7" w:tplc="04090003" w:tentative="1">
+      <w:start w:val="1"/>
+      <w:numFmt w:val="bullet"/>
+      <w:lvlText w:val="o"/>
+      <w:lvlJc w:val="left"/>
+      <w:pPr>
+        <w:ind w:left="5760" w:hanging="360"/>
+      </w:pPr>
+      <w:rPr>
+        <w:rFonts w:ascii="Courier New" w:hAnsi="Courier New" w:cs="Courier New" w:hint="default"/>
+      </w:rPr>
+    </w:lvl>
+    <w:lvl w:ilvl="8" w:tplc="04090005" w:tentative="1">
+      <w:start w:val="1"/>
+      <w:numFmt w:val="bullet"/>
+      <w:lvlText w:val=""/>
+      <w:lvlJc w:val="left"/>
+      <w:pPr>
+        <w:ind w:left="6480" w:hanging="360"/>
       </w:pPr>
       <w:rPr>
         <w:rFonts w:ascii="Wingdings" w:hAnsi="Wingdings" w:hint="default"/>
@@ -3886,28 +5296,40 @@
     <w:abstractNumId w:val="0"/>
   </w:num>
   <w:num w:numId="2">
+    <w:abstractNumId w:val="7"/>
+  </w:num>
+  <w:num w:numId="3">
+    <w:abstractNumId w:val="3"/>
+  </w:num>
+  <w:num w:numId="4">
+    <w:abstractNumId w:val="9"/>
+  </w:num>
+  <w:num w:numId="5">
+    <w:abstractNumId w:val="11"/>
+  </w:num>
+  <w:num w:numId="6">
+    <w:abstractNumId w:val="6"/>
+  </w:num>
+  <w:num w:numId="7">
     <w:abstractNumId w:val="5"/>
   </w:num>
-  <w:num w:numId="3">
+  <w:num w:numId="8">
+    <w:abstractNumId w:val="8"/>
+  </w:num>
+  <w:num w:numId="9">
+    <w:abstractNumId w:val="4"/>
+  </w:num>
+  <w:num w:numId="10">
     <w:abstractNumId w:val="1"/>
   </w:num>
-  <w:num w:numId="4">
-    <w:abstractNumId w:val="7"/>
+  <w:num w:numId="11">
+    <w:abstractNumId w:val="10"/>
   </w:num>
-  <w:num w:numId="5">
-    <w:abstractNumId w:val="8"/>
+  <w:num w:numId="12">
+    <w:abstractNumId w:val="2"/>
   </w:num>
-  <w:num w:numId="6">
-    <w:abstractNumId w:val="4"/>
-  </w:num>
-  <w:num w:numId="7">
-    <w:abstractNumId w:val="3"/>
-  </w:num>
-  <w:num w:numId="8">
-    <w:abstractNumId w:val="6"/>
-  </w:num>
-  <w:num w:numId="9">
-    <w:abstractNumId w:val="2"/>
+  <w:num w:numId="13">
+    <w:abstractNumId w:val="12"/>
   </w:num>
 </w:numbering>
 </file>

</xml_diff>

<commit_message>
python notebook for final experiments
</commit_message>
<xml_diff>
--- a/data_analysis.docx
+++ b/data_analysis.docx
@@ -3756,6 +3756,7 @@
       <w:r>
         <w:rPr>
           <w:rFonts w:ascii="Source Sans Pro" w:hAnsi="Source Sans Pro"/>
+          <w:noProof/>
         </w:rPr>
         <w:drawing>
           <wp:anchor distT="0" distB="0" distL="114300" distR="114300" simplePos="0" relativeHeight="251679744" behindDoc="0" locked="0" layoutInCell="1" allowOverlap="1" wp14:anchorId="2FF0DD19">
@@ -3816,6 +3817,7 @@
       <w:r>
         <w:rPr>
           <w:rFonts w:ascii="Source Sans Pro" w:hAnsi="Source Sans Pro"/>
+          <w:noProof/>
         </w:rPr>
         <w:drawing>
           <wp:anchor distT="0" distB="0" distL="114300" distR="114300" simplePos="0" relativeHeight="251678720" behindDoc="0" locked="0" layoutInCell="1" allowOverlap="1" wp14:anchorId="36114D4C">
@@ -4013,16 +4015,7 @@
           <w:rFonts w:ascii="Source Sans Pro" w:hAnsi="Source Sans Pro"/>
           <w:highlight w:val="yellow"/>
         </w:rPr>
-        <w:t>1</w:t>
-      </w:r>
-      <w:bookmarkStart w:id="0" w:name="_GoBack"/>
-      <w:bookmarkEnd w:id="0"/>
-      <w:r>
-        <w:rPr>
-          <w:rFonts w:ascii="Source Sans Pro" w:hAnsi="Source Sans Pro"/>
-          <w:highlight w:val="yellow"/>
-        </w:rPr>
-        <w:t>E-6</w:t>
+        <w:t>1E-6</w:t>
       </w:r>
     </w:p>
     <w:p>
@@ -4307,6 +4300,7 @@
       <w:r>
         <w:rPr>
           <w:rFonts w:ascii="Source Sans Pro" w:hAnsi="Source Sans Pro"/>
+          <w:noProof/>
         </w:rPr>
         <w:drawing>
           <wp:anchor distT="0" distB="0" distL="114300" distR="114300" simplePos="0" relativeHeight="251667456" behindDoc="0" locked="0" layoutInCell="1" allowOverlap="1" wp14:anchorId="3BBBEE73">
@@ -4367,6 +4361,7 @@
       <w:r>
         <w:rPr>
           <w:rFonts w:ascii="Source Sans Pro" w:hAnsi="Source Sans Pro"/>
+          <w:noProof/>
         </w:rPr>
         <w:drawing>
           <wp:anchor distT="0" distB="0" distL="114300" distR="114300" simplePos="0" relativeHeight="251666432" behindDoc="0" locked="0" layoutInCell="1" allowOverlap="1" wp14:anchorId="7A2FA140">
@@ -4565,6 +4560,7 @@
       <w:r>
         <w:rPr>
           <w:rFonts w:ascii="Source Sans Pro" w:hAnsi="Source Sans Pro"/>
+          <w:noProof/>
         </w:rPr>
         <w:drawing>
           <wp:anchor distT="0" distB="0" distL="114300" distR="114300" simplePos="0" relativeHeight="251664384" behindDoc="0" locked="0" layoutInCell="1" allowOverlap="1" wp14:anchorId="06BF0243">
@@ -4632,6 +4628,7 @@
       <w:r>
         <w:rPr>
           <w:rFonts w:ascii="Source Sans Pro" w:hAnsi="Source Sans Pro"/>
+          <w:noProof/>
         </w:rPr>
         <w:drawing>
           <wp:anchor distT="0" distB="0" distL="114300" distR="114300" simplePos="0" relativeHeight="251665408" behindDoc="0" locked="0" layoutInCell="1" allowOverlap="1" wp14:anchorId="2600512B">
@@ -4861,6 +4858,7 @@
       <w:r>
         <w:rPr>
           <w:rFonts w:ascii="Source Sans Pro" w:hAnsi="Source Sans Pro"/>
+          <w:noProof/>
         </w:rPr>
         <w:drawing>
           <wp:anchor distT="0" distB="0" distL="114300" distR="114300" simplePos="0" relativeHeight="251668480" behindDoc="0" locked="0" layoutInCell="1" allowOverlap="1" wp14:anchorId="61BB9F65">
@@ -4928,6 +4926,7 @@
       <w:r>
         <w:rPr>
           <w:rFonts w:ascii="Source Sans Pro" w:hAnsi="Source Sans Pro"/>
+          <w:noProof/>
         </w:rPr>
         <w:drawing>
           <wp:anchor distT="0" distB="0" distL="114300" distR="114300" simplePos="0" relativeHeight="251669504" behindDoc="0" locked="0" layoutInCell="1" allowOverlap="1" wp14:anchorId="1A00E77C">
@@ -5077,6 +5076,7 @@
       <w:r>
         <w:rPr>
           <w:rFonts w:ascii="Source Sans Pro" w:hAnsi="Source Sans Pro"/>
+          <w:noProof/>
         </w:rPr>
         <w:drawing>
           <wp:anchor distT="0" distB="0" distL="114300" distR="114300" simplePos="0" relativeHeight="251671552" behindDoc="0" locked="0" layoutInCell="1" allowOverlap="1" wp14:anchorId="6DCECBD5">
@@ -5137,6 +5137,7 @@
       <w:r>
         <w:rPr>
           <w:rFonts w:ascii="Source Sans Pro" w:hAnsi="Source Sans Pro"/>
+          <w:noProof/>
         </w:rPr>
         <w:drawing>
           <wp:anchor distT="0" distB="0" distL="114300" distR="114300" simplePos="0" relativeHeight="251670528" behindDoc="0" locked="0" layoutInCell="1" allowOverlap="1" wp14:anchorId="34E43E0E">
@@ -5336,6 +5337,7 @@
       <w:r>
         <w:rPr>
           <w:rFonts w:ascii="Source Sans Pro" w:hAnsi="Source Sans Pro"/>
+          <w:noProof/>
         </w:rPr>
         <w:drawing>
           <wp:anchor distT="0" distB="0" distL="114300" distR="114300" simplePos="0" relativeHeight="251673600" behindDoc="0" locked="0" layoutInCell="1" allowOverlap="1" wp14:anchorId="15AE25D3">
@@ -5396,6 +5398,7 @@
       <w:r>
         <w:rPr>
           <w:rFonts w:ascii="Source Sans Pro" w:hAnsi="Source Sans Pro"/>
+          <w:noProof/>
         </w:rPr>
         <w:drawing>
           <wp:anchor distT="0" distB="0" distL="114300" distR="114300" simplePos="0" relativeHeight="251672576" behindDoc="0" locked="0" layoutInCell="1" allowOverlap="1" wp14:anchorId="116876F9">
@@ -5591,6 +5594,7 @@
       <w:r>
         <w:rPr>
           <w:rFonts w:ascii="Source Sans Pro" w:hAnsi="Source Sans Pro"/>
+          <w:noProof/>
         </w:rPr>
         <w:drawing>
           <wp:anchor distT="0" distB="0" distL="114300" distR="114300" simplePos="0" relativeHeight="251675648" behindDoc="0" locked="0" layoutInCell="1" allowOverlap="1" wp14:anchorId="3351AC69">
@@ -5651,6 +5655,7 @@
       <w:r>
         <w:rPr>
           <w:rFonts w:ascii="Source Sans Pro" w:hAnsi="Source Sans Pro"/>
+          <w:noProof/>
         </w:rPr>
         <w:drawing>
           <wp:anchor distT="0" distB="0" distL="114300" distR="114300" simplePos="0" relativeHeight="251674624" behindDoc="0" locked="0" layoutInCell="1" allowOverlap="1" wp14:anchorId="6ABF0054">
@@ -5845,6 +5850,7 @@
       <w:r>
         <w:rPr>
           <w:rFonts w:ascii="Source Sans Pro" w:hAnsi="Source Sans Pro"/>
+          <w:noProof/>
         </w:rPr>
         <w:drawing>
           <wp:anchor distT="0" distB="0" distL="114300" distR="114300" simplePos="0" relativeHeight="251677696" behindDoc="0" locked="0" layoutInCell="1" allowOverlap="1" wp14:anchorId="20AF93F2">
@@ -5905,6 +5911,7 @@
       <w:r>
         <w:rPr>
           <w:rFonts w:ascii="Source Sans Pro" w:hAnsi="Source Sans Pro"/>
+          <w:noProof/>
         </w:rPr>
         <w:drawing>
           <wp:anchor distT="0" distB="0" distL="114300" distR="114300" simplePos="0" relativeHeight="251676672" behindDoc="0" locked="0" layoutInCell="1" allowOverlap="1" wp14:anchorId="16C20AC1">
@@ -5977,6 +5984,3048 @@
         <w:rPr>
           <w:rFonts w:ascii="Source Sans Pro" w:hAnsi="Source Sans Pro"/>
         </w:rPr>
+      </w:pPr>
+    </w:p>
+    <w:p>
+      <w:pPr>
+        <w:pStyle w:val="ListParagraph"/>
+        <w:ind w:left="2160"/>
+        <w:rPr>
+          <w:rFonts w:ascii="Source Sans Pro" w:hAnsi="Source Sans Pro"/>
+        </w:rPr>
+      </w:pPr>
+    </w:p>
+    <w:p>
+      <w:pPr>
+        <w:pStyle w:val="ListParagraph"/>
+        <w:ind w:left="2160"/>
+        <w:rPr>
+          <w:rFonts w:ascii="Source Sans Pro" w:hAnsi="Source Sans Pro"/>
+        </w:rPr>
+      </w:pPr>
+    </w:p>
+    <w:p>
+      <w:pPr>
+        <w:pStyle w:val="ListParagraph"/>
+        <w:ind w:left="2160"/>
+        <w:rPr>
+          <w:rFonts w:ascii="Source Sans Pro" w:hAnsi="Source Sans Pro"/>
+        </w:rPr>
+      </w:pPr>
+    </w:p>
+    <w:p>
+      <w:pPr>
+        <w:pStyle w:val="ListParagraph"/>
+        <w:ind w:left="2160"/>
+        <w:rPr>
+          <w:rFonts w:ascii="Source Sans Pro" w:hAnsi="Source Sans Pro"/>
+        </w:rPr>
+      </w:pPr>
+    </w:p>
+    <w:p>
+      <w:pPr>
+        <w:pStyle w:val="ListParagraph"/>
+        <w:ind w:left="2160"/>
+        <w:rPr>
+          <w:rFonts w:ascii="Source Sans Pro" w:hAnsi="Source Sans Pro"/>
+        </w:rPr>
+      </w:pPr>
+    </w:p>
+    <w:p>
+      <w:pPr>
+        <w:pStyle w:val="ListParagraph"/>
+        <w:ind w:left="2160"/>
+        <w:rPr>
+          <w:rFonts w:ascii="Source Sans Pro" w:hAnsi="Source Sans Pro"/>
+        </w:rPr>
+      </w:pPr>
+    </w:p>
+    <w:p>
+      <w:pPr>
+        <w:pStyle w:val="ListParagraph"/>
+        <w:ind w:left="2160"/>
+        <w:rPr>
+          <w:rFonts w:ascii="Source Sans Pro" w:hAnsi="Source Sans Pro"/>
+        </w:rPr>
+      </w:pPr>
+    </w:p>
+    <w:p>
+      <w:pPr>
+        <w:pStyle w:val="ListParagraph"/>
+        <w:ind w:left="2160"/>
+        <w:rPr>
+          <w:rFonts w:ascii="Source Sans Pro" w:hAnsi="Source Sans Pro"/>
+        </w:rPr>
+      </w:pPr>
+    </w:p>
+    <w:p>
+      <w:pPr>
+        <w:pStyle w:val="ListParagraph"/>
+        <w:ind w:left="2160"/>
+        <w:rPr>
+          <w:rFonts w:ascii="Source Sans Pro" w:hAnsi="Source Sans Pro"/>
+        </w:rPr>
+      </w:pPr>
+    </w:p>
+    <w:p>
+      <w:pPr>
+        <w:pStyle w:val="ListParagraph"/>
+        <w:ind w:left="2160"/>
+        <w:rPr>
+          <w:rFonts w:ascii="Source Sans Pro" w:hAnsi="Source Sans Pro"/>
+        </w:rPr>
+      </w:pPr>
+    </w:p>
+    <w:p>
+      <w:pPr>
+        <w:pStyle w:val="ListParagraph"/>
+        <w:ind w:left="2160"/>
+        <w:rPr>
+          <w:rFonts w:ascii="Source Sans Pro" w:hAnsi="Source Sans Pro"/>
+        </w:rPr>
+      </w:pPr>
+    </w:p>
+    <w:p>
+      <w:pPr>
+        <w:pStyle w:val="ListParagraph"/>
+        <w:ind w:left="0"/>
+        <w:rPr>
+          <w:rFonts w:ascii="Source Sans Pro Semibold" w:hAnsi="Source Sans Pro Semibold"/>
+          <w:b/>
+          <w:bCs/>
+        </w:rPr>
+      </w:pPr>
+      <w:r>
+        <w:rPr>
+          <w:rFonts w:ascii="Source Sans Pro Semibold" w:hAnsi="Source Sans Pro Semibold"/>
+          <w:b/>
+          <w:bCs/>
+        </w:rPr>
+        <w:lastRenderedPageBreak/>
+        <w:t>Quadratic Classifier</w:t>
+      </w:r>
+    </w:p>
+    <w:p>
+      <w:pPr>
+        <w:pStyle w:val="ListParagraph"/>
+        <w:ind w:left="0"/>
+        <w:rPr>
+          <w:rFonts w:ascii="Source Sans Pro" w:hAnsi="Source Sans Pro"/>
+        </w:rPr>
+      </w:pPr>
+      <w:proofErr w:type="spellStart"/>
+      <w:r>
+        <w:rPr>
+          <w:rFonts w:ascii="Source Sans Pro" w:hAnsi="Source Sans Pro"/>
+        </w:rPr>
+        <w:t>lr</w:t>
+      </w:r>
+      <w:proofErr w:type="spellEnd"/>
+      <w:r>
+        <w:rPr>
+          <w:rFonts w:ascii="Source Sans Pro" w:hAnsi="Source Sans Pro"/>
+        </w:rPr>
+        <w:t xml:space="preserve"> = 2E-6</w:t>
+      </w:r>
+    </w:p>
+    <w:p>
+      <w:pPr>
+        <w:pStyle w:val="ListParagraph"/>
+        <w:ind w:left="0"/>
+        <w:rPr>
+          <w:rFonts w:ascii="Source Sans Pro" w:hAnsi="Source Sans Pro"/>
+        </w:rPr>
+      </w:pPr>
+      <w:r>
+        <w:rPr>
+          <w:rFonts w:ascii="Source Sans Pro" w:hAnsi="Source Sans Pro"/>
+          <w:noProof/>
+        </w:rPr>
+        <w:drawing>
+          <wp:anchor distT="0" distB="0" distL="114300" distR="114300" simplePos="0" relativeHeight="251680768" behindDoc="0" locked="0" layoutInCell="1" allowOverlap="1" wp14:anchorId="52128F2E">
+            <wp:simplePos x="0" y="0"/>
+            <wp:positionH relativeFrom="column">
+              <wp:posOffset>0</wp:posOffset>
+            </wp:positionH>
+            <wp:positionV relativeFrom="paragraph">
+              <wp:posOffset>36195</wp:posOffset>
+            </wp:positionV>
+            <wp:extent cx="2907548" cy="1927225"/>
+            <wp:effectExtent l="0" t="0" r="1270" b="3175"/>
+            <wp:wrapNone/>
+            <wp:docPr id="7" name="Picture 7"/>
+            <wp:cNvGraphicFramePr>
+              <a:graphicFrameLocks xmlns:a="http://schemas.openxmlformats.org/drawingml/2006/main" noChangeAspect="1"/>
+            </wp:cNvGraphicFramePr>
+            <a:graphic xmlns:a="http://schemas.openxmlformats.org/drawingml/2006/main">
+              <a:graphicData uri="http://schemas.openxmlformats.org/drawingml/2006/picture">
+                <pic:pic xmlns:pic="http://schemas.openxmlformats.org/drawingml/2006/picture">
+                  <pic:nvPicPr>
+                    <pic:cNvPr id="1" name=""/>
+                    <pic:cNvPicPr/>
+                  </pic:nvPicPr>
+                  <pic:blipFill>
+                    <a:blip r:embed="rId27">
+                      <a:extLst>
+                        <a:ext uri="{28A0092B-C50C-407E-A947-70E740481C1C}">
+                          <a14:useLocalDpi xmlns:a14="http://schemas.microsoft.com/office/drawing/2010/main" val="0"/>
+                        </a:ext>
+                      </a:extLst>
+                    </a:blip>
+                    <a:stretch>
+                      <a:fillRect/>
+                    </a:stretch>
+                  </pic:blipFill>
+                  <pic:spPr>
+                    <a:xfrm>
+                      <a:off x="0" y="0"/>
+                      <a:ext cx="2930676" cy="1942555"/>
+                    </a:xfrm>
+                    <a:prstGeom prst="rect">
+                      <a:avLst/>
+                    </a:prstGeom>
+                  </pic:spPr>
+                </pic:pic>
+              </a:graphicData>
+            </a:graphic>
+            <wp14:sizeRelH relativeFrom="page">
+              <wp14:pctWidth>0</wp14:pctWidth>
+            </wp14:sizeRelH>
+            <wp14:sizeRelV relativeFrom="page">
+              <wp14:pctHeight>0</wp14:pctHeight>
+            </wp14:sizeRelV>
+          </wp:anchor>
+        </w:drawing>
+      </w:r>
+    </w:p>
+    <w:p>
+      <w:pPr>
+        <w:pStyle w:val="ListParagraph"/>
+        <w:ind w:left="0"/>
+        <w:rPr>
+          <w:rFonts w:ascii="Source Sans Pro" w:hAnsi="Source Sans Pro"/>
+        </w:rPr>
+      </w:pPr>
+    </w:p>
+    <w:p>
+      <w:pPr>
+        <w:pStyle w:val="ListParagraph"/>
+        <w:ind w:left="0"/>
+        <w:rPr>
+          <w:rFonts w:ascii="Source Sans Pro" w:hAnsi="Source Sans Pro"/>
+        </w:rPr>
+      </w:pPr>
+    </w:p>
+    <w:p>
+      <w:pPr>
+        <w:pStyle w:val="ListParagraph"/>
+        <w:ind w:left="0"/>
+        <w:rPr>
+          <w:rFonts w:ascii="Source Sans Pro" w:hAnsi="Source Sans Pro"/>
+        </w:rPr>
+      </w:pPr>
+    </w:p>
+    <w:p>
+      <w:pPr>
+        <w:pStyle w:val="ListParagraph"/>
+        <w:ind w:left="0"/>
+        <w:rPr>
+          <w:rFonts w:ascii="Source Sans Pro" w:hAnsi="Source Sans Pro"/>
+        </w:rPr>
+      </w:pPr>
+    </w:p>
+    <w:p>
+      <w:pPr>
+        <w:pStyle w:val="ListParagraph"/>
+        <w:ind w:left="0"/>
+        <w:rPr>
+          <w:rFonts w:ascii="Source Sans Pro" w:hAnsi="Source Sans Pro"/>
+        </w:rPr>
+      </w:pPr>
+    </w:p>
+    <w:p>
+      <w:pPr>
+        <w:pStyle w:val="ListParagraph"/>
+        <w:ind w:left="0"/>
+        <w:rPr>
+          <w:rFonts w:ascii="Source Sans Pro" w:hAnsi="Source Sans Pro"/>
+        </w:rPr>
+      </w:pPr>
+    </w:p>
+    <w:p>
+      <w:pPr>
+        <w:pStyle w:val="ListParagraph"/>
+        <w:ind w:left="0"/>
+        <w:rPr>
+          <w:rFonts w:ascii="Source Sans Pro" w:hAnsi="Source Sans Pro"/>
+        </w:rPr>
+      </w:pPr>
+    </w:p>
+    <w:p>
+      <w:pPr>
+        <w:pStyle w:val="ListParagraph"/>
+        <w:ind w:left="0"/>
+        <w:rPr>
+          <w:rFonts w:ascii="Source Sans Pro" w:hAnsi="Source Sans Pro"/>
+        </w:rPr>
+      </w:pPr>
+    </w:p>
+    <w:p>
+      <w:pPr>
+        <w:pStyle w:val="ListParagraph"/>
+        <w:ind w:left="0"/>
+        <w:rPr>
+          <w:rFonts w:ascii="Source Sans Pro" w:hAnsi="Source Sans Pro"/>
+        </w:rPr>
+      </w:pPr>
+    </w:p>
+    <w:p>
+      <w:pPr>
+        <w:pStyle w:val="ListParagraph"/>
+        <w:ind w:left="0"/>
+        <w:rPr>
+          <w:rFonts w:ascii="Source Sans Pro" w:hAnsi="Source Sans Pro"/>
+        </w:rPr>
+      </w:pPr>
+      <w:r>
+        <w:rPr>
+          <w:rFonts w:ascii="Source Sans Pro" w:hAnsi="Source Sans Pro"/>
+          <w:noProof/>
+        </w:rPr>
+        <w:drawing>
+          <wp:anchor distT="0" distB="0" distL="114300" distR="114300" simplePos="0" relativeHeight="251681792" behindDoc="0" locked="0" layoutInCell="1" allowOverlap="1" wp14:anchorId="30E78FD3">
+            <wp:simplePos x="0" y="0"/>
+            <wp:positionH relativeFrom="column">
+              <wp:posOffset>88900</wp:posOffset>
+            </wp:positionH>
+            <wp:positionV relativeFrom="paragraph">
+              <wp:posOffset>50165</wp:posOffset>
+            </wp:positionV>
+            <wp:extent cx="2717800" cy="330200"/>
+            <wp:effectExtent l="0" t="0" r="0" b="0"/>
+            <wp:wrapNone/>
+            <wp:docPr id="22" name="Picture 22"/>
+            <wp:cNvGraphicFramePr>
+              <a:graphicFrameLocks xmlns:a="http://schemas.openxmlformats.org/drawingml/2006/main" noChangeAspect="1"/>
+            </wp:cNvGraphicFramePr>
+            <a:graphic xmlns:a="http://schemas.openxmlformats.org/drawingml/2006/main">
+              <a:graphicData uri="http://schemas.openxmlformats.org/drawingml/2006/picture">
+                <pic:pic xmlns:pic="http://schemas.openxmlformats.org/drawingml/2006/picture">
+                  <pic:nvPicPr>
+                    <pic:cNvPr id="1" name=""/>
+                    <pic:cNvPicPr/>
+                  </pic:nvPicPr>
+                  <pic:blipFill>
+                    <a:blip r:embed="rId28">
+                      <a:extLst>
+                        <a:ext uri="{28A0092B-C50C-407E-A947-70E740481C1C}">
+                          <a14:useLocalDpi xmlns:a14="http://schemas.microsoft.com/office/drawing/2010/main" val="0"/>
+                        </a:ext>
+                      </a:extLst>
+                    </a:blip>
+                    <a:stretch>
+                      <a:fillRect/>
+                    </a:stretch>
+                  </pic:blipFill>
+                  <pic:spPr>
+                    <a:xfrm>
+                      <a:off x="0" y="0"/>
+                      <a:ext cx="2717800" cy="330200"/>
+                    </a:xfrm>
+                    <a:prstGeom prst="rect">
+                      <a:avLst/>
+                    </a:prstGeom>
+                  </pic:spPr>
+                </pic:pic>
+              </a:graphicData>
+            </a:graphic>
+            <wp14:sizeRelH relativeFrom="page">
+              <wp14:pctWidth>0</wp14:pctWidth>
+            </wp14:sizeRelH>
+            <wp14:sizeRelV relativeFrom="page">
+              <wp14:pctHeight>0</wp14:pctHeight>
+            </wp14:sizeRelV>
+          </wp:anchor>
+        </w:drawing>
+      </w:r>
+    </w:p>
+    <w:p>
+      <w:pPr>
+        <w:pStyle w:val="ListParagraph"/>
+        <w:ind w:left="0"/>
+        <w:rPr>
+          <w:rFonts w:ascii="Source Sans Pro" w:hAnsi="Source Sans Pro"/>
+        </w:rPr>
+      </w:pPr>
+    </w:p>
+    <w:p>
+      <w:pPr>
+        <w:pStyle w:val="ListParagraph"/>
+        <w:ind w:left="0"/>
+        <w:rPr>
+          <w:rFonts w:ascii="Source Sans Pro" w:hAnsi="Source Sans Pro"/>
+        </w:rPr>
+      </w:pPr>
+      <w:proofErr w:type="spellStart"/>
+      <w:r>
+        <w:rPr>
+          <w:rFonts w:ascii="Source Sans Pro" w:hAnsi="Source Sans Pro"/>
+        </w:rPr>
+        <w:t>lr</w:t>
+      </w:r>
+      <w:proofErr w:type="spellEnd"/>
+      <w:r>
+        <w:rPr>
+          <w:rFonts w:ascii="Source Sans Pro" w:hAnsi="Source Sans Pro"/>
+        </w:rPr>
+        <w:t xml:space="preserve"> = 1E-6</w:t>
+      </w:r>
+    </w:p>
+    <w:p>
+      <w:pPr>
+        <w:pStyle w:val="ListParagraph"/>
+        <w:ind w:left="0"/>
+        <w:rPr>
+          <w:rFonts w:ascii="Source Sans Pro" w:hAnsi="Source Sans Pro"/>
+        </w:rPr>
+      </w:pPr>
+      <w:r>
+        <w:rPr>
+          <w:rFonts w:ascii="Source Sans Pro" w:hAnsi="Source Sans Pro"/>
+          <w:noProof/>
+        </w:rPr>
+        <w:drawing>
+          <wp:anchor distT="0" distB="0" distL="114300" distR="114300" simplePos="0" relativeHeight="251682816" behindDoc="0" locked="0" layoutInCell="1" allowOverlap="1">
+            <wp:simplePos x="0" y="0"/>
+            <wp:positionH relativeFrom="column">
+              <wp:posOffset>0</wp:posOffset>
+            </wp:positionH>
+            <wp:positionV relativeFrom="paragraph">
+              <wp:posOffset>60325</wp:posOffset>
+            </wp:positionV>
+            <wp:extent cx="2984500" cy="2297502"/>
+            <wp:effectExtent l="0" t="0" r="0" b="1270"/>
+            <wp:wrapNone/>
+            <wp:docPr id="25" name="Picture 25"/>
+            <wp:cNvGraphicFramePr>
+              <a:graphicFrameLocks xmlns:a="http://schemas.openxmlformats.org/drawingml/2006/main" noChangeAspect="1"/>
+            </wp:cNvGraphicFramePr>
+            <a:graphic xmlns:a="http://schemas.openxmlformats.org/drawingml/2006/main">
+              <a:graphicData uri="http://schemas.openxmlformats.org/drawingml/2006/picture">
+                <pic:pic xmlns:pic="http://schemas.openxmlformats.org/drawingml/2006/picture">
+                  <pic:nvPicPr>
+                    <pic:cNvPr id="25" name="image.png"/>
+                    <pic:cNvPicPr/>
+                  </pic:nvPicPr>
+                  <pic:blipFill>
+                    <a:blip r:embed="rId29">
+                      <a:extLst>
+                        <a:ext uri="{28A0092B-C50C-407E-A947-70E740481C1C}">
+                          <a14:useLocalDpi xmlns:a14="http://schemas.microsoft.com/office/drawing/2010/main" val="0"/>
+                        </a:ext>
+                      </a:extLst>
+                    </a:blip>
+                    <a:stretch>
+                      <a:fillRect/>
+                    </a:stretch>
+                  </pic:blipFill>
+                  <pic:spPr>
+                    <a:xfrm>
+                      <a:off x="0" y="0"/>
+                      <a:ext cx="3001703" cy="2310745"/>
+                    </a:xfrm>
+                    <a:prstGeom prst="rect">
+                      <a:avLst/>
+                    </a:prstGeom>
+                  </pic:spPr>
+                </pic:pic>
+              </a:graphicData>
+            </a:graphic>
+            <wp14:sizeRelH relativeFrom="page">
+              <wp14:pctWidth>0</wp14:pctWidth>
+            </wp14:sizeRelH>
+            <wp14:sizeRelV relativeFrom="page">
+              <wp14:pctHeight>0</wp14:pctHeight>
+            </wp14:sizeRelV>
+          </wp:anchor>
+        </w:drawing>
+      </w:r>
+    </w:p>
+    <w:p>
+      <w:pPr>
+        <w:pStyle w:val="ListParagraph"/>
+        <w:ind w:left="0"/>
+        <w:rPr>
+          <w:rFonts w:ascii="Source Sans Pro" w:hAnsi="Source Sans Pro"/>
+        </w:rPr>
+      </w:pPr>
+    </w:p>
+    <w:p>
+      <w:pPr>
+        <w:pStyle w:val="ListParagraph"/>
+        <w:ind w:left="0"/>
+        <w:rPr>
+          <w:rFonts w:ascii="Source Sans Pro" w:hAnsi="Source Sans Pro"/>
+        </w:rPr>
+      </w:pPr>
+    </w:p>
+    <w:p>
+      <w:pPr>
+        <w:pStyle w:val="ListParagraph"/>
+        <w:ind w:left="0"/>
+        <w:rPr>
+          <w:rFonts w:ascii="Source Sans Pro" w:hAnsi="Source Sans Pro"/>
+        </w:rPr>
+      </w:pPr>
+    </w:p>
+    <w:p>
+      <w:pPr>
+        <w:pStyle w:val="ListParagraph"/>
+        <w:ind w:left="0"/>
+        <w:rPr>
+          <w:rFonts w:ascii="Source Sans Pro" w:hAnsi="Source Sans Pro"/>
+        </w:rPr>
+      </w:pPr>
+    </w:p>
+    <w:p>
+      <w:pPr>
+        <w:pStyle w:val="ListParagraph"/>
+        <w:ind w:left="0"/>
+        <w:rPr>
+          <w:rFonts w:ascii="Source Sans Pro" w:hAnsi="Source Sans Pro"/>
+        </w:rPr>
+      </w:pPr>
+    </w:p>
+    <w:p>
+      <w:pPr>
+        <w:pStyle w:val="ListParagraph"/>
+        <w:ind w:left="0"/>
+        <w:rPr>
+          <w:rFonts w:ascii="Source Sans Pro" w:hAnsi="Source Sans Pro"/>
+        </w:rPr>
+      </w:pPr>
+    </w:p>
+    <w:p>
+      <w:pPr>
+        <w:pStyle w:val="ListParagraph"/>
+        <w:ind w:left="0"/>
+        <w:rPr>
+          <w:rFonts w:ascii="Source Sans Pro" w:hAnsi="Source Sans Pro"/>
+        </w:rPr>
+      </w:pPr>
+    </w:p>
+    <w:p>
+      <w:pPr>
+        <w:pStyle w:val="ListParagraph"/>
+        <w:ind w:left="0"/>
+        <w:rPr>
+          <w:rFonts w:ascii="Source Sans Pro" w:hAnsi="Source Sans Pro"/>
+        </w:rPr>
+      </w:pPr>
+    </w:p>
+    <w:p>
+      <w:pPr>
+        <w:pStyle w:val="ListParagraph"/>
+        <w:ind w:left="0"/>
+        <w:rPr>
+          <w:rFonts w:ascii="Source Sans Pro" w:hAnsi="Source Sans Pro"/>
+        </w:rPr>
+      </w:pPr>
+    </w:p>
+    <w:p>
+      <w:pPr>
+        <w:pStyle w:val="ListParagraph"/>
+        <w:ind w:left="0"/>
+        <w:rPr>
+          <w:rFonts w:ascii="Source Sans Pro" w:hAnsi="Source Sans Pro"/>
+        </w:rPr>
+      </w:pPr>
+    </w:p>
+    <w:p>
+      <w:pPr>
+        <w:pStyle w:val="ListParagraph"/>
+        <w:ind w:left="0"/>
+        <w:rPr>
+          <w:rFonts w:ascii="Source Sans Pro" w:hAnsi="Source Sans Pro"/>
+        </w:rPr>
+      </w:pPr>
+    </w:p>
+    <w:p>
+      <w:pPr>
+        <w:pStyle w:val="ListParagraph"/>
+        <w:ind w:left="0"/>
+        <w:rPr>
+          <w:rFonts w:ascii="Source Sans Pro" w:hAnsi="Source Sans Pro"/>
+        </w:rPr>
+      </w:pPr>
+    </w:p>
+    <w:p>
+      <w:pPr>
+        <w:pStyle w:val="ListParagraph"/>
+        <w:ind w:left="0"/>
+        <w:rPr>
+          <w:rFonts w:ascii="Source Sans Pro" w:hAnsi="Source Sans Pro"/>
+        </w:rPr>
+      </w:pPr>
+      <w:r>
+        <w:rPr>
+          <w:rFonts w:ascii="Source Sans Pro" w:hAnsi="Source Sans Pro"/>
+          <w:noProof/>
+        </w:rPr>
+        <w:drawing>
+          <wp:anchor distT="0" distB="0" distL="114300" distR="114300" simplePos="0" relativeHeight="251683840" behindDoc="0" locked="0" layoutInCell="1" allowOverlap="1" wp14:anchorId="71AD0698">
+            <wp:simplePos x="0" y="0"/>
+            <wp:positionH relativeFrom="column">
+              <wp:posOffset>0</wp:posOffset>
+            </wp:positionH>
+            <wp:positionV relativeFrom="paragraph">
+              <wp:posOffset>186055</wp:posOffset>
+            </wp:positionV>
+            <wp:extent cx="2984500" cy="2280292"/>
+            <wp:effectExtent l="0" t="0" r="0" b="5715"/>
+            <wp:wrapNone/>
+            <wp:docPr id="26" name="Picture 26"/>
+            <wp:cNvGraphicFramePr>
+              <a:graphicFrameLocks xmlns:a="http://schemas.openxmlformats.org/drawingml/2006/main" noChangeAspect="1"/>
+            </wp:cNvGraphicFramePr>
+            <a:graphic xmlns:a="http://schemas.openxmlformats.org/drawingml/2006/main">
+              <a:graphicData uri="http://schemas.openxmlformats.org/drawingml/2006/picture">
+                <pic:pic xmlns:pic="http://schemas.openxmlformats.org/drawingml/2006/picture">
+                  <pic:nvPicPr>
+                    <pic:cNvPr id="1" name=""/>
+                    <pic:cNvPicPr/>
+                  </pic:nvPicPr>
+                  <pic:blipFill>
+                    <a:blip r:embed="rId30">
+                      <a:extLst>
+                        <a:ext uri="{28A0092B-C50C-407E-A947-70E740481C1C}">
+                          <a14:useLocalDpi xmlns:a14="http://schemas.microsoft.com/office/drawing/2010/main" val="0"/>
+                        </a:ext>
+                      </a:extLst>
+                    </a:blip>
+                    <a:stretch>
+                      <a:fillRect/>
+                    </a:stretch>
+                  </pic:blipFill>
+                  <pic:spPr>
+                    <a:xfrm>
+                      <a:off x="0" y="0"/>
+                      <a:ext cx="2988091" cy="2283036"/>
+                    </a:xfrm>
+                    <a:prstGeom prst="rect">
+                      <a:avLst/>
+                    </a:prstGeom>
+                  </pic:spPr>
+                </pic:pic>
+              </a:graphicData>
+            </a:graphic>
+            <wp14:sizeRelH relativeFrom="page">
+              <wp14:pctWidth>0</wp14:pctWidth>
+            </wp14:sizeRelH>
+            <wp14:sizeRelV relativeFrom="page">
+              <wp14:pctHeight>0</wp14:pctHeight>
+            </wp14:sizeRelV>
+          </wp:anchor>
+        </w:drawing>
+      </w:r>
+      <w:proofErr w:type="spellStart"/>
+      <w:r>
+        <w:rPr>
+          <w:rFonts w:ascii="Source Sans Pro" w:hAnsi="Source Sans Pro"/>
+        </w:rPr>
+        <w:t>lr</w:t>
+      </w:r>
+      <w:proofErr w:type="spellEnd"/>
+      <w:r>
+        <w:rPr>
+          <w:rFonts w:ascii="Source Sans Pro" w:hAnsi="Source Sans Pro"/>
+        </w:rPr>
+        <w:t xml:space="preserve"> = 5E-7</w:t>
+      </w:r>
+    </w:p>
+    <w:p>
+      <w:pPr>
+        <w:pStyle w:val="ListParagraph"/>
+        <w:ind w:left="0"/>
+        <w:rPr>
+          <w:rFonts w:ascii="Source Sans Pro" w:hAnsi="Source Sans Pro"/>
+        </w:rPr>
+      </w:pPr>
+    </w:p>
+    <w:p>
+      <w:pPr>
+        <w:pStyle w:val="ListParagraph"/>
+        <w:ind w:left="0"/>
+        <w:rPr>
+          <w:rFonts w:ascii="Source Sans Pro" w:hAnsi="Source Sans Pro"/>
+        </w:rPr>
+      </w:pPr>
+    </w:p>
+    <w:p>
+      <w:pPr>
+        <w:pStyle w:val="ListParagraph"/>
+        <w:ind w:left="0"/>
+        <w:rPr>
+          <w:rFonts w:ascii="Source Sans Pro" w:hAnsi="Source Sans Pro"/>
+        </w:rPr>
+      </w:pPr>
+    </w:p>
+    <w:p>
+      <w:pPr>
+        <w:pStyle w:val="ListParagraph"/>
+        <w:ind w:left="0"/>
+        <w:rPr>
+          <w:rFonts w:ascii="Source Sans Pro" w:hAnsi="Source Sans Pro"/>
+        </w:rPr>
+      </w:pPr>
+    </w:p>
+    <w:p>
+      <w:pPr>
+        <w:pStyle w:val="ListParagraph"/>
+        <w:ind w:left="0"/>
+        <w:rPr>
+          <w:rFonts w:ascii="Source Sans Pro" w:hAnsi="Source Sans Pro"/>
+        </w:rPr>
+      </w:pPr>
+    </w:p>
+    <w:p>
+      <w:pPr>
+        <w:pStyle w:val="ListParagraph"/>
+        <w:ind w:left="0"/>
+        <w:rPr>
+          <w:rFonts w:ascii="Source Sans Pro" w:hAnsi="Source Sans Pro"/>
+        </w:rPr>
+      </w:pPr>
+    </w:p>
+    <w:p>
+      <w:pPr>
+        <w:pStyle w:val="ListParagraph"/>
+        <w:ind w:left="0"/>
+        <w:rPr>
+          <w:rFonts w:ascii="Source Sans Pro" w:hAnsi="Source Sans Pro"/>
+        </w:rPr>
+      </w:pPr>
+    </w:p>
+    <w:p>
+      <w:pPr>
+        <w:pStyle w:val="ListParagraph"/>
+        <w:ind w:left="0"/>
+        <w:rPr>
+          <w:rFonts w:ascii="Source Sans Pro" w:hAnsi="Source Sans Pro"/>
+        </w:rPr>
+      </w:pPr>
+    </w:p>
+    <w:p>
+      <w:pPr>
+        <w:pStyle w:val="ListParagraph"/>
+        <w:ind w:left="0"/>
+        <w:rPr>
+          <w:rFonts w:ascii="Source Sans Pro" w:hAnsi="Source Sans Pro"/>
+        </w:rPr>
+      </w:pPr>
+    </w:p>
+    <w:p>
+      <w:pPr>
+        <w:pStyle w:val="ListParagraph"/>
+        <w:ind w:left="0"/>
+        <w:rPr>
+          <w:rFonts w:ascii="Source Sans Pro" w:hAnsi="Source Sans Pro"/>
+        </w:rPr>
+      </w:pPr>
+    </w:p>
+    <w:p>
+      <w:pPr>
+        <w:pStyle w:val="ListParagraph"/>
+        <w:ind w:left="0"/>
+        <w:rPr>
+          <w:rFonts w:ascii="Source Sans Pro" w:hAnsi="Source Sans Pro"/>
+        </w:rPr>
+      </w:pPr>
+    </w:p>
+    <w:p>
+      <w:pPr>
+        <w:pStyle w:val="ListParagraph"/>
+        <w:ind w:left="0"/>
+        <w:rPr>
+          <w:rFonts w:ascii="Source Sans Pro" w:hAnsi="Source Sans Pro"/>
+        </w:rPr>
+      </w:pPr>
+    </w:p>
+    <w:p>
+      <w:pPr>
+        <w:pStyle w:val="ListParagraph"/>
+        <w:ind w:left="0"/>
+        <w:rPr>
+          <w:rFonts w:ascii="Source Sans Pro" w:hAnsi="Source Sans Pro"/>
+        </w:rPr>
+      </w:pPr>
+    </w:p>
+    <w:p>
+      <w:pPr>
+        <w:pStyle w:val="ListParagraph"/>
+        <w:ind w:left="0"/>
+        <w:rPr>
+          <w:rFonts w:ascii="Source Sans Pro" w:hAnsi="Source Sans Pro"/>
+        </w:rPr>
+      </w:pPr>
+      <w:proofErr w:type="spellStart"/>
+      <w:r>
+        <w:rPr>
+          <w:rFonts w:ascii="Source Sans Pro" w:hAnsi="Source Sans Pro"/>
+        </w:rPr>
+        <w:lastRenderedPageBreak/>
+        <w:t>lr</w:t>
+      </w:r>
+      <w:proofErr w:type="spellEnd"/>
+      <w:r>
+        <w:rPr>
+          <w:rFonts w:ascii="Source Sans Pro" w:hAnsi="Source Sans Pro"/>
+        </w:rPr>
+        <w:t xml:space="preserve"> = 1E-7</w:t>
+      </w:r>
+    </w:p>
+    <w:p>
+      <w:pPr>
+        <w:pStyle w:val="ListParagraph"/>
+        <w:ind w:left="0"/>
+        <w:rPr>
+          <w:rFonts w:ascii="Source Sans Pro" w:hAnsi="Source Sans Pro"/>
+        </w:rPr>
+      </w:pPr>
+      <w:r>
+        <w:rPr>
+          <w:rFonts w:ascii="Source Sans Pro" w:hAnsi="Source Sans Pro"/>
+          <w:noProof/>
+        </w:rPr>
+        <w:drawing>
+          <wp:anchor distT="0" distB="0" distL="114300" distR="114300" simplePos="0" relativeHeight="251684864" behindDoc="0" locked="0" layoutInCell="1" allowOverlap="1" wp14:anchorId="5010D779">
+            <wp:simplePos x="0" y="0"/>
+            <wp:positionH relativeFrom="column">
+              <wp:posOffset>0</wp:posOffset>
+            </wp:positionH>
+            <wp:positionV relativeFrom="paragraph">
+              <wp:posOffset>77470</wp:posOffset>
+            </wp:positionV>
+            <wp:extent cx="2895600" cy="2176984"/>
+            <wp:effectExtent l="0" t="0" r="0" b="0"/>
+            <wp:wrapNone/>
+            <wp:docPr id="27" name="Picture 27"/>
+            <wp:cNvGraphicFramePr>
+              <a:graphicFrameLocks xmlns:a="http://schemas.openxmlformats.org/drawingml/2006/main" noChangeAspect="1"/>
+            </wp:cNvGraphicFramePr>
+            <a:graphic xmlns:a="http://schemas.openxmlformats.org/drawingml/2006/main">
+              <a:graphicData uri="http://schemas.openxmlformats.org/drawingml/2006/picture">
+                <pic:pic xmlns:pic="http://schemas.openxmlformats.org/drawingml/2006/picture">
+                  <pic:nvPicPr>
+                    <pic:cNvPr id="1" name=""/>
+                    <pic:cNvPicPr/>
+                  </pic:nvPicPr>
+                  <pic:blipFill>
+                    <a:blip r:embed="rId31">
+                      <a:extLst>
+                        <a:ext uri="{28A0092B-C50C-407E-A947-70E740481C1C}">
+                          <a14:useLocalDpi xmlns:a14="http://schemas.microsoft.com/office/drawing/2010/main" val="0"/>
+                        </a:ext>
+                      </a:extLst>
+                    </a:blip>
+                    <a:stretch>
+                      <a:fillRect/>
+                    </a:stretch>
+                  </pic:blipFill>
+                  <pic:spPr>
+                    <a:xfrm>
+                      <a:off x="0" y="0"/>
+                      <a:ext cx="2895600" cy="2176984"/>
+                    </a:xfrm>
+                    <a:prstGeom prst="rect">
+                      <a:avLst/>
+                    </a:prstGeom>
+                  </pic:spPr>
+                </pic:pic>
+              </a:graphicData>
+            </a:graphic>
+            <wp14:sizeRelH relativeFrom="page">
+              <wp14:pctWidth>0</wp14:pctWidth>
+            </wp14:sizeRelH>
+            <wp14:sizeRelV relativeFrom="page">
+              <wp14:pctHeight>0</wp14:pctHeight>
+            </wp14:sizeRelV>
+          </wp:anchor>
+        </w:drawing>
+      </w:r>
+    </w:p>
+    <w:p>
+      <w:pPr>
+        <w:pStyle w:val="ListParagraph"/>
+        <w:ind w:left="0"/>
+        <w:rPr>
+          <w:rFonts w:ascii="Source Sans Pro" w:hAnsi="Source Sans Pro"/>
+        </w:rPr>
+      </w:pPr>
+    </w:p>
+    <w:p>
+      <w:pPr>
+        <w:pStyle w:val="ListParagraph"/>
+        <w:ind w:left="0"/>
+        <w:rPr>
+          <w:rFonts w:ascii="Source Sans Pro" w:hAnsi="Source Sans Pro"/>
+        </w:rPr>
+      </w:pPr>
+    </w:p>
+    <w:p>
+      <w:pPr>
+        <w:pStyle w:val="ListParagraph"/>
+        <w:ind w:left="0"/>
+        <w:rPr>
+          <w:rFonts w:ascii="Source Sans Pro" w:hAnsi="Source Sans Pro"/>
+        </w:rPr>
+      </w:pPr>
+    </w:p>
+    <w:p>
+      <w:pPr>
+        <w:pStyle w:val="ListParagraph"/>
+        <w:ind w:left="0"/>
+        <w:rPr>
+          <w:rFonts w:ascii="Source Sans Pro" w:hAnsi="Source Sans Pro"/>
+        </w:rPr>
+      </w:pPr>
+    </w:p>
+    <w:p>
+      <w:pPr>
+        <w:pStyle w:val="ListParagraph"/>
+        <w:ind w:left="0"/>
+        <w:rPr>
+          <w:rFonts w:ascii="Source Sans Pro" w:hAnsi="Source Sans Pro"/>
+        </w:rPr>
+      </w:pPr>
+    </w:p>
+    <w:p>
+      <w:pPr>
+        <w:pStyle w:val="ListParagraph"/>
+        <w:ind w:left="0"/>
+        <w:rPr>
+          <w:rFonts w:ascii="Source Sans Pro" w:hAnsi="Source Sans Pro"/>
+        </w:rPr>
+      </w:pPr>
+    </w:p>
+    <w:p>
+      <w:pPr>
+        <w:pStyle w:val="ListParagraph"/>
+        <w:ind w:left="0"/>
+        <w:rPr>
+          <w:rFonts w:ascii="Source Sans Pro" w:hAnsi="Source Sans Pro"/>
+        </w:rPr>
+      </w:pPr>
+    </w:p>
+    <w:p>
+      <w:pPr>
+        <w:pStyle w:val="ListParagraph"/>
+        <w:ind w:left="0"/>
+        <w:rPr>
+          <w:rFonts w:ascii="Source Sans Pro" w:hAnsi="Source Sans Pro"/>
+        </w:rPr>
+      </w:pPr>
+    </w:p>
+    <w:p>
+      <w:pPr>
+        <w:pStyle w:val="ListParagraph"/>
+        <w:ind w:left="0"/>
+        <w:rPr>
+          <w:rFonts w:ascii="Source Sans Pro" w:hAnsi="Source Sans Pro"/>
+        </w:rPr>
+      </w:pPr>
+    </w:p>
+    <w:p>
+      <w:pPr>
+        <w:pStyle w:val="ListParagraph"/>
+        <w:ind w:left="0"/>
+        <w:rPr>
+          <w:rFonts w:ascii="Source Sans Pro" w:hAnsi="Source Sans Pro"/>
+        </w:rPr>
+      </w:pPr>
+    </w:p>
+    <w:p>
+      <w:pPr>
+        <w:pStyle w:val="ListParagraph"/>
+        <w:ind w:left="0"/>
+        <w:rPr>
+          <w:rFonts w:ascii="Source Sans Pro" w:hAnsi="Source Sans Pro"/>
+        </w:rPr>
+      </w:pPr>
+    </w:p>
+    <w:p>
+      <w:pPr>
+        <w:pStyle w:val="ListParagraph"/>
+        <w:ind w:left="0"/>
+        <w:rPr>
+          <w:rFonts w:ascii="Source Sans Pro" w:hAnsi="Source Sans Pro"/>
+        </w:rPr>
+      </w:pPr>
+    </w:p>
+    <w:p>
+      <w:pPr>
+        <w:pStyle w:val="ListParagraph"/>
+        <w:ind w:left="0"/>
+        <w:rPr>
+          <w:rFonts w:ascii="Source Sans Pro" w:hAnsi="Source Sans Pro"/>
+        </w:rPr>
+      </w:pPr>
+      <w:r>
+        <w:rPr>
+          <w:rFonts w:ascii="Source Sans Pro" w:hAnsi="Source Sans Pro"/>
+        </w:rPr>
+        <w:t xml:space="preserve">2014 – 2015 Season </w:t>
+      </w:r>
+    </w:p>
+    <w:p>
+      <w:pPr>
+        <w:pStyle w:val="ListParagraph"/>
+        <w:ind w:left="0"/>
+        <w:rPr>
+          <w:rFonts w:ascii="Source Sans Pro" w:hAnsi="Source Sans Pro"/>
+        </w:rPr>
+      </w:pPr>
+      <w:r>
+        <w:rPr>
+          <w:rFonts w:ascii="Source Sans Pro" w:hAnsi="Source Sans Pro"/>
+          <w:noProof/>
+        </w:rPr>
+        <w:drawing>
+          <wp:anchor distT="0" distB="0" distL="114300" distR="114300" simplePos="0" relativeHeight="251706368" behindDoc="0" locked="0" layoutInCell="1" allowOverlap="1" wp14:anchorId="3836E7B8">
+            <wp:simplePos x="0" y="0"/>
+            <wp:positionH relativeFrom="column">
+              <wp:posOffset>4013200</wp:posOffset>
+            </wp:positionH>
+            <wp:positionV relativeFrom="paragraph">
+              <wp:posOffset>136525</wp:posOffset>
+            </wp:positionV>
+            <wp:extent cx="2076539" cy="1600200"/>
+            <wp:effectExtent l="0" t="0" r="6350" b="0"/>
+            <wp:wrapNone/>
+            <wp:docPr id="50" name="Picture 50"/>
+            <wp:cNvGraphicFramePr>
+              <a:graphicFrameLocks xmlns:a="http://schemas.openxmlformats.org/drawingml/2006/main" noChangeAspect="1"/>
+            </wp:cNvGraphicFramePr>
+            <a:graphic xmlns:a="http://schemas.openxmlformats.org/drawingml/2006/main">
+              <a:graphicData uri="http://schemas.openxmlformats.org/drawingml/2006/picture">
+                <pic:pic xmlns:pic="http://schemas.openxmlformats.org/drawingml/2006/picture">
+                  <pic:nvPicPr>
+                    <pic:cNvPr id="1" name=""/>
+                    <pic:cNvPicPr/>
+                  </pic:nvPicPr>
+                  <pic:blipFill>
+                    <a:blip r:embed="rId32" cstate="print">
+                      <a:extLst>
+                        <a:ext uri="{28A0092B-C50C-407E-A947-70E740481C1C}">
+                          <a14:useLocalDpi xmlns:a14="http://schemas.microsoft.com/office/drawing/2010/main" val="0"/>
+                        </a:ext>
+                      </a:extLst>
+                    </a:blip>
+                    <a:stretch>
+                      <a:fillRect/>
+                    </a:stretch>
+                  </pic:blipFill>
+                  <pic:spPr>
+                    <a:xfrm>
+                      <a:off x="0" y="0"/>
+                      <a:ext cx="2076539" cy="1600200"/>
+                    </a:xfrm>
+                    <a:prstGeom prst="rect">
+                      <a:avLst/>
+                    </a:prstGeom>
+                  </pic:spPr>
+                </pic:pic>
+              </a:graphicData>
+            </a:graphic>
+            <wp14:sizeRelH relativeFrom="page">
+              <wp14:pctWidth>0</wp14:pctWidth>
+            </wp14:sizeRelH>
+            <wp14:sizeRelV relativeFrom="page">
+              <wp14:pctHeight>0</wp14:pctHeight>
+            </wp14:sizeRelV>
+          </wp:anchor>
+        </w:drawing>
+      </w:r>
+      <w:r>
+        <w:rPr>
+          <w:rFonts w:ascii="Source Sans Pro" w:hAnsi="Source Sans Pro"/>
+          <w:noProof/>
+        </w:rPr>
+        <w:drawing>
+          <wp:anchor distT="0" distB="0" distL="114300" distR="114300" simplePos="0" relativeHeight="251686912" behindDoc="0" locked="0" layoutInCell="1" allowOverlap="1" wp14:anchorId="4848C967">
+            <wp:simplePos x="0" y="0"/>
+            <wp:positionH relativeFrom="column">
+              <wp:posOffset>-38100</wp:posOffset>
+            </wp:positionH>
+            <wp:positionV relativeFrom="paragraph">
+              <wp:posOffset>136525</wp:posOffset>
+            </wp:positionV>
+            <wp:extent cx="1960775" cy="1297305"/>
+            <wp:effectExtent l="0" t="0" r="0" b="0"/>
+            <wp:wrapNone/>
+            <wp:docPr id="28" name="Picture 28"/>
+            <wp:cNvGraphicFramePr>
+              <a:graphicFrameLocks xmlns:a="http://schemas.openxmlformats.org/drawingml/2006/main" noChangeAspect="1"/>
+            </wp:cNvGraphicFramePr>
+            <a:graphic xmlns:a="http://schemas.openxmlformats.org/drawingml/2006/main">
+              <a:graphicData uri="http://schemas.openxmlformats.org/drawingml/2006/picture">
+                <pic:pic xmlns:pic="http://schemas.openxmlformats.org/drawingml/2006/picture">
+                  <pic:nvPicPr>
+                    <pic:cNvPr id="1" name=""/>
+                    <pic:cNvPicPr/>
+                  </pic:nvPicPr>
+                  <pic:blipFill>
+                    <a:blip r:embed="rId33" cstate="print">
+                      <a:extLst>
+                        <a:ext uri="{28A0092B-C50C-407E-A947-70E740481C1C}">
+                          <a14:useLocalDpi xmlns:a14="http://schemas.microsoft.com/office/drawing/2010/main" val="0"/>
+                        </a:ext>
+                      </a:extLst>
+                    </a:blip>
+                    <a:stretch>
+                      <a:fillRect/>
+                    </a:stretch>
+                  </pic:blipFill>
+                  <pic:spPr>
+                    <a:xfrm>
+                      <a:off x="0" y="0"/>
+                      <a:ext cx="1962896" cy="1298708"/>
+                    </a:xfrm>
+                    <a:prstGeom prst="rect">
+                      <a:avLst/>
+                    </a:prstGeom>
+                  </pic:spPr>
+                </pic:pic>
+              </a:graphicData>
+            </a:graphic>
+            <wp14:sizeRelH relativeFrom="page">
+              <wp14:pctWidth>0</wp14:pctWidth>
+            </wp14:sizeRelH>
+            <wp14:sizeRelV relativeFrom="page">
+              <wp14:pctHeight>0</wp14:pctHeight>
+            </wp14:sizeRelV>
+          </wp:anchor>
+        </w:drawing>
+      </w:r>
+      <w:r>
+        <w:rPr>
+          <w:rFonts w:ascii="Source Sans Pro" w:hAnsi="Source Sans Pro"/>
+          <w:noProof/>
+        </w:rPr>
+        <w:drawing>
+          <wp:anchor distT="0" distB="0" distL="114300" distR="114300" simplePos="0" relativeHeight="251696128" behindDoc="0" locked="0" layoutInCell="1" allowOverlap="1" wp14:anchorId="4C1D6A05">
+            <wp:simplePos x="0" y="0"/>
+            <wp:positionH relativeFrom="column">
+              <wp:posOffset>2032000</wp:posOffset>
+            </wp:positionH>
+            <wp:positionV relativeFrom="paragraph">
+              <wp:posOffset>161925</wp:posOffset>
+            </wp:positionV>
+            <wp:extent cx="1905000" cy="1272424"/>
+            <wp:effectExtent l="0" t="0" r="0" b="0"/>
+            <wp:wrapNone/>
+            <wp:docPr id="40" name="Picture 40"/>
+            <wp:cNvGraphicFramePr>
+              <a:graphicFrameLocks xmlns:a="http://schemas.openxmlformats.org/drawingml/2006/main" noChangeAspect="1"/>
+            </wp:cNvGraphicFramePr>
+            <a:graphic xmlns:a="http://schemas.openxmlformats.org/drawingml/2006/main">
+              <a:graphicData uri="http://schemas.openxmlformats.org/drawingml/2006/picture">
+                <pic:pic xmlns:pic="http://schemas.openxmlformats.org/drawingml/2006/picture">
+                  <pic:nvPicPr>
+                    <pic:cNvPr id="1" name=""/>
+                    <pic:cNvPicPr/>
+                  </pic:nvPicPr>
+                  <pic:blipFill>
+                    <a:blip r:embed="rId34" cstate="print">
+                      <a:extLst>
+                        <a:ext uri="{28A0092B-C50C-407E-A947-70E740481C1C}">
+                          <a14:useLocalDpi xmlns:a14="http://schemas.microsoft.com/office/drawing/2010/main" val="0"/>
+                        </a:ext>
+                      </a:extLst>
+                    </a:blip>
+                    <a:stretch>
+                      <a:fillRect/>
+                    </a:stretch>
+                  </pic:blipFill>
+                  <pic:spPr>
+                    <a:xfrm>
+                      <a:off x="0" y="0"/>
+                      <a:ext cx="1905000" cy="1272424"/>
+                    </a:xfrm>
+                    <a:prstGeom prst="rect">
+                      <a:avLst/>
+                    </a:prstGeom>
+                  </pic:spPr>
+                </pic:pic>
+              </a:graphicData>
+            </a:graphic>
+            <wp14:sizeRelH relativeFrom="page">
+              <wp14:pctWidth>0</wp14:pctWidth>
+            </wp14:sizeRelH>
+            <wp14:sizeRelV relativeFrom="page">
+              <wp14:pctHeight>0</wp14:pctHeight>
+            </wp14:sizeRelV>
+          </wp:anchor>
+        </w:drawing>
+      </w:r>
+    </w:p>
+    <w:p>
+      <w:pPr>
+        <w:pStyle w:val="ListParagraph"/>
+        <w:ind w:left="0"/>
+        <w:rPr>
+          <w:rFonts w:ascii="Source Sans Pro" w:hAnsi="Source Sans Pro"/>
+        </w:rPr>
+      </w:pPr>
+    </w:p>
+    <w:p>
+      <w:pPr>
+        <w:pStyle w:val="ListParagraph"/>
+        <w:ind w:left="0"/>
+        <w:rPr>
+          <w:rFonts w:ascii="Source Sans Pro" w:hAnsi="Source Sans Pro"/>
+        </w:rPr>
+      </w:pPr>
+    </w:p>
+    <w:p>
+      <w:pPr>
+        <w:pStyle w:val="ListParagraph"/>
+        <w:ind w:left="0"/>
+        <w:rPr>
+          <w:rFonts w:ascii="Source Sans Pro" w:hAnsi="Source Sans Pro"/>
+        </w:rPr>
+      </w:pPr>
+    </w:p>
+    <w:p>
+      <w:pPr>
+        <w:pStyle w:val="ListParagraph"/>
+        <w:ind w:left="0"/>
+        <w:rPr>
+          <w:rFonts w:ascii="Source Sans Pro" w:hAnsi="Source Sans Pro"/>
+        </w:rPr>
+      </w:pPr>
+    </w:p>
+    <w:p>
+      <w:pPr>
+        <w:pStyle w:val="ListParagraph"/>
+        <w:ind w:left="0"/>
+        <w:rPr>
+          <w:rFonts w:ascii="Source Sans Pro" w:hAnsi="Source Sans Pro"/>
+        </w:rPr>
+      </w:pPr>
+    </w:p>
+    <w:p>
+      <w:pPr>
+        <w:pStyle w:val="ListParagraph"/>
+        <w:ind w:left="0"/>
+        <w:rPr>
+          <w:rFonts w:ascii="Source Sans Pro" w:hAnsi="Source Sans Pro"/>
+        </w:rPr>
+      </w:pPr>
+    </w:p>
+    <w:p>
+      <w:pPr>
+        <w:pStyle w:val="ListParagraph"/>
+        <w:ind w:left="0"/>
+        <w:rPr>
+          <w:rFonts w:ascii="Source Sans Pro" w:hAnsi="Source Sans Pro"/>
+        </w:rPr>
+      </w:pPr>
+      <w:r>
+        <w:rPr>
+          <w:rFonts w:ascii="Source Sans Pro" w:hAnsi="Source Sans Pro"/>
+          <w:noProof/>
+        </w:rPr>
+        <w:drawing>
+          <wp:anchor distT="0" distB="0" distL="114300" distR="114300" simplePos="0" relativeHeight="251697152" behindDoc="0" locked="0" layoutInCell="1" allowOverlap="1" wp14:anchorId="57448B9D">
+            <wp:simplePos x="0" y="0"/>
+            <wp:positionH relativeFrom="column">
+              <wp:posOffset>2120900</wp:posOffset>
+            </wp:positionH>
+            <wp:positionV relativeFrom="paragraph">
+              <wp:posOffset>141605</wp:posOffset>
+            </wp:positionV>
+            <wp:extent cx="1651000" cy="287131"/>
+            <wp:effectExtent l="0" t="0" r="0" b="5080"/>
+            <wp:wrapNone/>
+            <wp:docPr id="41" name="Picture 41"/>
+            <wp:cNvGraphicFramePr>
+              <a:graphicFrameLocks xmlns:a="http://schemas.openxmlformats.org/drawingml/2006/main" noChangeAspect="1"/>
+            </wp:cNvGraphicFramePr>
+            <a:graphic xmlns:a="http://schemas.openxmlformats.org/drawingml/2006/main">
+              <a:graphicData uri="http://schemas.openxmlformats.org/drawingml/2006/picture">
+                <pic:pic xmlns:pic="http://schemas.openxmlformats.org/drawingml/2006/picture">
+                  <pic:nvPicPr>
+                    <pic:cNvPr id="1" name=""/>
+                    <pic:cNvPicPr/>
+                  </pic:nvPicPr>
+                  <pic:blipFill>
+                    <a:blip r:embed="rId35" cstate="print">
+                      <a:extLst>
+                        <a:ext uri="{28A0092B-C50C-407E-A947-70E740481C1C}">
+                          <a14:useLocalDpi xmlns:a14="http://schemas.microsoft.com/office/drawing/2010/main" val="0"/>
+                        </a:ext>
+                      </a:extLst>
+                    </a:blip>
+                    <a:stretch>
+                      <a:fillRect/>
+                    </a:stretch>
+                  </pic:blipFill>
+                  <pic:spPr>
+                    <a:xfrm>
+                      <a:off x="0" y="0"/>
+                      <a:ext cx="1651000" cy="287131"/>
+                    </a:xfrm>
+                    <a:prstGeom prst="rect">
+                      <a:avLst/>
+                    </a:prstGeom>
+                  </pic:spPr>
+                </pic:pic>
+              </a:graphicData>
+            </a:graphic>
+            <wp14:sizeRelH relativeFrom="page">
+              <wp14:pctWidth>0</wp14:pctWidth>
+            </wp14:sizeRelH>
+            <wp14:sizeRelV relativeFrom="page">
+              <wp14:pctHeight>0</wp14:pctHeight>
+            </wp14:sizeRelV>
+          </wp:anchor>
+        </w:drawing>
+      </w:r>
+      <w:r>
+        <w:rPr>
+          <w:rFonts w:ascii="Source Sans Pro" w:hAnsi="Source Sans Pro"/>
+          <w:noProof/>
+        </w:rPr>
+        <w:drawing>
+          <wp:anchor distT="0" distB="0" distL="114300" distR="114300" simplePos="0" relativeHeight="251685888" behindDoc="0" locked="0" layoutInCell="1" allowOverlap="1" wp14:anchorId="6F782EDE">
+            <wp:simplePos x="0" y="0"/>
+            <wp:positionH relativeFrom="column">
+              <wp:posOffset>203200</wp:posOffset>
+            </wp:positionH>
+            <wp:positionV relativeFrom="paragraph">
+              <wp:posOffset>141605</wp:posOffset>
+            </wp:positionV>
+            <wp:extent cx="1651000" cy="289083"/>
+            <wp:effectExtent l="0" t="0" r="0" b="3175"/>
+            <wp:wrapNone/>
+            <wp:docPr id="29" name="Picture 29"/>
+            <wp:cNvGraphicFramePr>
+              <a:graphicFrameLocks xmlns:a="http://schemas.openxmlformats.org/drawingml/2006/main" noChangeAspect="1"/>
+            </wp:cNvGraphicFramePr>
+            <a:graphic xmlns:a="http://schemas.openxmlformats.org/drawingml/2006/main">
+              <a:graphicData uri="http://schemas.openxmlformats.org/drawingml/2006/picture">
+                <pic:pic xmlns:pic="http://schemas.openxmlformats.org/drawingml/2006/picture">
+                  <pic:nvPicPr>
+                    <pic:cNvPr id="1" name=""/>
+                    <pic:cNvPicPr/>
+                  </pic:nvPicPr>
+                  <pic:blipFill>
+                    <a:blip r:embed="rId36" cstate="print">
+                      <a:extLst>
+                        <a:ext uri="{28A0092B-C50C-407E-A947-70E740481C1C}">
+                          <a14:useLocalDpi xmlns:a14="http://schemas.microsoft.com/office/drawing/2010/main" val="0"/>
+                        </a:ext>
+                      </a:extLst>
+                    </a:blip>
+                    <a:stretch>
+                      <a:fillRect/>
+                    </a:stretch>
+                  </pic:blipFill>
+                  <pic:spPr>
+                    <a:xfrm>
+                      <a:off x="0" y="0"/>
+                      <a:ext cx="1651000" cy="289083"/>
+                    </a:xfrm>
+                    <a:prstGeom prst="rect">
+                      <a:avLst/>
+                    </a:prstGeom>
+                  </pic:spPr>
+                </pic:pic>
+              </a:graphicData>
+            </a:graphic>
+            <wp14:sizeRelH relativeFrom="page">
+              <wp14:pctWidth>0</wp14:pctWidth>
+            </wp14:sizeRelH>
+            <wp14:sizeRelV relativeFrom="page">
+              <wp14:pctHeight>0</wp14:pctHeight>
+            </wp14:sizeRelV>
+          </wp:anchor>
+        </w:drawing>
+      </w:r>
+    </w:p>
+    <w:p>
+      <w:pPr>
+        <w:pStyle w:val="ListParagraph"/>
+        <w:ind w:left="0"/>
+        <w:rPr>
+          <w:rFonts w:ascii="Source Sans Pro" w:hAnsi="Source Sans Pro"/>
+        </w:rPr>
+      </w:pPr>
+    </w:p>
+    <w:p>
+      <w:pPr>
+        <w:pStyle w:val="ListParagraph"/>
+        <w:ind w:left="0"/>
+        <w:rPr>
+          <w:rFonts w:ascii="Source Sans Pro" w:hAnsi="Source Sans Pro"/>
+        </w:rPr>
+      </w:pPr>
+    </w:p>
+    <w:p>
+      <w:pPr>
+        <w:pStyle w:val="ListParagraph"/>
+        <w:ind w:left="0"/>
+        <w:rPr>
+          <w:rFonts w:ascii="Source Sans Pro" w:hAnsi="Source Sans Pro"/>
+        </w:rPr>
+      </w:pPr>
+      <w:r>
+        <w:rPr>
+          <w:rFonts w:ascii="Source Sans Pro" w:hAnsi="Source Sans Pro"/>
+        </w:rPr>
+        <w:t>2015-2016</w:t>
+      </w:r>
+    </w:p>
+    <w:p>
+      <w:pPr>
+        <w:pStyle w:val="ListParagraph"/>
+        <w:ind w:left="0"/>
+        <w:rPr>
+          <w:rFonts w:ascii="Source Sans Pro" w:hAnsi="Source Sans Pro"/>
+        </w:rPr>
+      </w:pPr>
+      <w:r>
+        <w:rPr>
+          <w:rFonts w:ascii="Source Sans Pro" w:hAnsi="Source Sans Pro"/>
+          <w:noProof/>
+        </w:rPr>
+        <w:drawing>
+          <wp:anchor distT="0" distB="0" distL="114300" distR="114300" simplePos="0" relativeHeight="251707392" behindDoc="0" locked="0" layoutInCell="1" allowOverlap="1" wp14:anchorId="7FF66914">
+            <wp:simplePos x="0" y="0"/>
+            <wp:positionH relativeFrom="column">
+              <wp:posOffset>4241800</wp:posOffset>
+            </wp:positionH>
+            <wp:positionV relativeFrom="paragraph">
+              <wp:posOffset>60960</wp:posOffset>
+            </wp:positionV>
+            <wp:extent cx="1912144" cy="1571625"/>
+            <wp:effectExtent l="0" t="0" r="5715" b="3175"/>
+            <wp:wrapNone/>
+            <wp:docPr id="51" name="Picture 51"/>
+            <wp:cNvGraphicFramePr>
+              <a:graphicFrameLocks xmlns:a="http://schemas.openxmlformats.org/drawingml/2006/main" noChangeAspect="1"/>
+            </wp:cNvGraphicFramePr>
+            <a:graphic xmlns:a="http://schemas.openxmlformats.org/drawingml/2006/main">
+              <a:graphicData uri="http://schemas.openxmlformats.org/drawingml/2006/picture">
+                <pic:pic xmlns:pic="http://schemas.openxmlformats.org/drawingml/2006/picture">
+                  <pic:nvPicPr>
+                    <pic:cNvPr id="1" name=""/>
+                    <pic:cNvPicPr/>
+                  </pic:nvPicPr>
+                  <pic:blipFill>
+                    <a:blip r:embed="rId37" cstate="print">
+                      <a:extLst>
+                        <a:ext uri="{28A0092B-C50C-407E-A947-70E740481C1C}">
+                          <a14:useLocalDpi xmlns:a14="http://schemas.microsoft.com/office/drawing/2010/main" val="0"/>
+                        </a:ext>
+                      </a:extLst>
+                    </a:blip>
+                    <a:stretch>
+                      <a:fillRect/>
+                    </a:stretch>
+                  </pic:blipFill>
+                  <pic:spPr>
+                    <a:xfrm>
+                      <a:off x="0" y="0"/>
+                      <a:ext cx="1912144" cy="1571625"/>
+                    </a:xfrm>
+                    <a:prstGeom prst="rect">
+                      <a:avLst/>
+                    </a:prstGeom>
+                  </pic:spPr>
+                </pic:pic>
+              </a:graphicData>
+            </a:graphic>
+            <wp14:sizeRelH relativeFrom="page">
+              <wp14:pctWidth>0</wp14:pctWidth>
+            </wp14:sizeRelH>
+            <wp14:sizeRelV relativeFrom="page">
+              <wp14:pctHeight>0</wp14:pctHeight>
+            </wp14:sizeRelV>
+          </wp:anchor>
+        </w:drawing>
+      </w:r>
+      <w:r>
+        <w:rPr>
+          <w:rFonts w:ascii="Source Sans Pro" w:hAnsi="Source Sans Pro"/>
+          <w:noProof/>
+        </w:rPr>
+        <w:drawing>
+          <wp:anchor distT="0" distB="0" distL="114300" distR="114300" simplePos="0" relativeHeight="251698176" behindDoc="0" locked="0" layoutInCell="1" allowOverlap="1" wp14:anchorId="5E731E14">
+            <wp:simplePos x="0" y="0"/>
+            <wp:positionH relativeFrom="column">
+              <wp:posOffset>2032000</wp:posOffset>
+            </wp:positionH>
+            <wp:positionV relativeFrom="paragraph">
+              <wp:posOffset>60960</wp:posOffset>
+            </wp:positionV>
+            <wp:extent cx="1905000" cy="1238250"/>
+            <wp:effectExtent l="0" t="0" r="0" b="6350"/>
+            <wp:wrapNone/>
+            <wp:docPr id="42" name="Picture 42"/>
+            <wp:cNvGraphicFramePr>
+              <a:graphicFrameLocks xmlns:a="http://schemas.openxmlformats.org/drawingml/2006/main" noChangeAspect="1"/>
+            </wp:cNvGraphicFramePr>
+            <a:graphic xmlns:a="http://schemas.openxmlformats.org/drawingml/2006/main">
+              <a:graphicData uri="http://schemas.openxmlformats.org/drawingml/2006/picture">
+                <pic:pic xmlns:pic="http://schemas.openxmlformats.org/drawingml/2006/picture">
+                  <pic:nvPicPr>
+                    <pic:cNvPr id="1" name=""/>
+                    <pic:cNvPicPr/>
+                  </pic:nvPicPr>
+                  <pic:blipFill>
+                    <a:blip r:embed="rId38" cstate="print">
+                      <a:extLst>
+                        <a:ext uri="{28A0092B-C50C-407E-A947-70E740481C1C}">
+                          <a14:useLocalDpi xmlns:a14="http://schemas.microsoft.com/office/drawing/2010/main" val="0"/>
+                        </a:ext>
+                      </a:extLst>
+                    </a:blip>
+                    <a:stretch>
+                      <a:fillRect/>
+                    </a:stretch>
+                  </pic:blipFill>
+                  <pic:spPr>
+                    <a:xfrm>
+                      <a:off x="0" y="0"/>
+                      <a:ext cx="1906868" cy="1239464"/>
+                    </a:xfrm>
+                    <a:prstGeom prst="rect">
+                      <a:avLst/>
+                    </a:prstGeom>
+                  </pic:spPr>
+                </pic:pic>
+              </a:graphicData>
+            </a:graphic>
+            <wp14:sizeRelH relativeFrom="page">
+              <wp14:pctWidth>0</wp14:pctWidth>
+            </wp14:sizeRelH>
+            <wp14:sizeRelV relativeFrom="page">
+              <wp14:pctHeight>0</wp14:pctHeight>
+            </wp14:sizeRelV>
+          </wp:anchor>
+        </w:drawing>
+      </w:r>
+      <w:r>
+        <w:rPr>
+          <w:rFonts w:ascii="Source Sans Pro" w:hAnsi="Source Sans Pro"/>
+          <w:noProof/>
+        </w:rPr>
+        <w:drawing>
+          <wp:anchor distT="0" distB="0" distL="114300" distR="114300" simplePos="0" relativeHeight="251687936" behindDoc="0" locked="0" layoutInCell="1" allowOverlap="1" wp14:anchorId="7FA84438">
+            <wp:simplePos x="0" y="0"/>
+            <wp:positionH relativeFrom="column">
+              <wp:posOffset>0</wp:posOffset>
+            </wp:positionH>
+            <wp:positionV relativeFrom="paragraph">
+              <wp:posOffset>60960</wp:posOffset>
+            </wp:positionV>
+            <wp:extent cx="1854200" cy="1269365"/>
+            <wp:effectExtent l="0" t="0" r="0" b="635"/>
+            <wp:wrapNone/>
+            <wp:docPr id="30" name="Picture 30"/>
+            <wp:cNvGraphicFramePr>
+              <a:graphicFrameLocks xmlns:a="http://schemas.openxmlformats.org/drawingml/2006/main" noChangeAspect="1"/>
+            </wp:cNvGraphicFramePr>
+            <a:graphic xmlns:a="http://schemas.openxmlformats.org/drawingml/2006/main">
+              <a:graphicData uri="http://schemas.openxmlformats.org/drawingml/2006/picture">
+                <pic:pic xmlns:pic="http://schemas.openxmlformats.org/drawingml/2006/picture">
+                  <pic:nvPicPr>
+                    <pic:cNvPr id="1" name=""/>
+                    <pic:cNvPicPr/>
+                  </pic:nvPicPr>
+                  <pic:blipFill>
+                    <a:blip r:embed="rId39" cstate="print">
+                      <a:extLst>
+                        <a:ext uri="{28A0092B-C50C-407E-A947-70E740481C1C}">
+                          <a14:useLocalDpi xmlns:a14="http://schemas.microsoft.com/office/drawing/2010/main" val="0"/>
+                        </a:ext>
+                      </a:extLst>
+                    </a:blip>
+                    <a:stretch>
+                      <a:fillRect/>
+                    </a:stretch>
+                  </pic:blipFill>
+                  <pic:spPr>
+                    <a:xfrm>
+                      <a:off x="0" y="0"/>
+                      <a:ext cx="1857634" cy="1271716"/>
+                    </a:xfrm>
+                    <a:prstGeom prst="rect">
+                      <a:avLst/>
+                    </a:prstGeom>
+                  </pic:spPr>
+                </pic:pic>
+              </a:graphicData>
+            </a:graphic>
+            <wp14:sizeRelH relativeFrom="page">
+              <wp14:pctWidth>0</wp14:pctWidth>
+            </wp14:sizeRelH>
+            <wp14:sizeRelV relativeFrom="page">
+              <wp14:pctHeight>0</wp14:pctHeight>
+            </wp14:sizeRelV>
+          </wp:anchor>
+        </w:drawing>
+      </w:r>
+    </w:p>
+    <w:p>
+      <w:pPr>
+        <w:pStyle w:val="ListParagraph"/>
+        <w:ind w:left="0"/>
+        <w:rPr>
+          <w:rFonts w:ascii="Source Sans Pro" w:hAnsi="Source Sans Pro"/>
+        </w:rPr>
+      </w:pPr>
+    </w:p>
+    <w:p>
+      <w:pPr>
+        <w:pStyle w:val="ListParagraph"/>
+        <w:ind w:left="0"/>
+        <w:rPr>
+          <w:rFonts w:ascii="Source Sans Pro" w:hAnsi="Source Sans Pro"/>
+        </w:rPr>
+      </w:pPr>
+    </w:p>
+    <w:p>
+      <w:pPr>
+        <w:pStyle w:val="ListParagraph"/>
+        <w:ind w:left="0"/>
+        <w:rPr>
+          <w:rFonts w:ascii="Source Sans Pro" w:hAnsi="Source Sans Pro"/>
+        </w:rPr>
+      </w:pPr>
+    </w:p>
+    <w:p>
+      <w:pPr>
+        <w:pStyle w:val="ListParagraph"/>
+        <w:ind w:left="0"/>
+        <w:rPr>
+          <w:rFonts w:ascii="Source Sans Pro" w:hAnsi="Source Sans Pro"/>
+        </w:rPr>
+      </w:pPr>
+    </w:p>
+    <w:p>
+      <w:pPr>
+        <w:pStyle w:val="ListParagraph"/>
+        <w:ind w:left="0"/>
+        <w:rPr>
+          <w:rFonts w:ascii="Source Sans Pro" w:hAnsi="Source Sans Pro"/>
+        </w:rPr>
+      </w:pPr>
+    </w:p>
+    <w:p>
+      <w:pPr>
+        <w:pStyle w:val="ListParagraph"/>
+        <w:ind w:left="0"/>
+        <w:rPr>
+          <w:rFonts w:ascii="Source Sans Pro" w:hAnsi="Source Sans Pro"/>
+        </w:rPr>
+      </w:pPr>
+      <w:r>
+        <w:rPr>
+          <w:rFonts w:ascii="Source Sans Pro" w:hAnsi="Source Sans Pro"/>
+          <w:noProof/>
+        </w:rPr>
+        <w:drawing>
+          <wp:anchor distT="0" distB="0" distL="114300" distR="114300" simplePos="0" relativeHeight="251699200" behindDoc="0" locked="0" layoutInCell="1" allowOverlap="1" wp14:anchorId="754E1AD9">
+            <wp:simplePos x="0" y="0"/>
+            <wp:positionH relativeFrom="column">
+              <wp:posOffset>2186305</wp:posOffset>
+            </wp:positionH>
+            <wp:positionV relativeFrom="paragraph">
+              <wp:posOffset>181680</wp:posOffset>
+            </wp:positionV>
+            <wp:extent cx="1751098" cy="301625"/>
+            <wp:effectExtent l="0" t="0" r="1905" b="3175"/>
+            <wp:wrapNone/>
+            <wp:docPr id="43" name="Picture 43"/>
+            <wp:cNvGraphicFramePr>
+              <a:graphicFrameLocks xmlns:a="http://schemas.openxmlformats.org/drawingml/2006/main" noChangeAspect="1"/>
+            </wp:cNvGraphicFramePr>
+            <a:graphic xmlns:a="http://schemas.openxmlformats.org/drawingml/2006/main">
+              <a:graphicData uri="http://schemas.openxmlformats.org/drawingml/2006/picture">
+                <pic:pic xmlns:pic="http://schemas.openxmlformats.org/drawingml/2006/picture">
+                  <pic:nvPicPr>
+                    <pic:cNvPr id="1" name=""/>
+                    <pic:cNvPicPr/>
+                  </pic:nvPicPr>
+                  <pic:blipFill>
+                    <a:blip r:embed="rId40">
+                      <a:extLst>
+                        <a:ext uri="{28A0092B-C50C-407E-A947-70E740481C1C}">
+                          <a14:useLocalDpi xmlns:a14="http://schemas.microsoft.com/office/drawing/2010/main" val="0"/>
+                        </a:ext>
+                      </a:extLst>
+                    </a:blip>
+                    <a:stretch>
+                      <a:fillRect/>
+                    </a:stretch>
+                  </pic:blipFill>
+                  <pic:spPr>
+                    <a:xfrm>
+                      <a:off x="0" y="0"/>
+                      <a:ext cx="1751098" cy="301625"/>
+                    </a:xfrm>
+                    <a:prstGeom prst="rect">
+                      <a:avLst/>
+                    </a:prstGeom>
+                  </pic:spPr>
+                </pic:pic>
+              </a:graphicData>
+            </a:graphic>
+            <wp14:sizeRelH relativeFrom="page">
+              <wp14:pctWidth>0</wp14:pctWidth>
+            </wp14:sizeRelH>
+            <wp14:sizeRelV relativeFrom="page">
+              <wp14:pctHeight>0</wp14:pctHeight>
+            </wp14:sizeRelV>
+          </wp:anchor>
+        </w:drawing>
+      </w:r>
+      <w:r>
+        <w:rPr>
+          <w:rFonts w:ascii="Source Sans Pro" w:hAnsi="Source Sans Pro"/>
+          <w:noProof/>
+        </w:rPr>
+        <w:drawing>
+          <wp:anchor distT="0" distB="0" distL="114300" distR="114300" simplePos="0" relativeHeight="251688960" behindDoc="0" locked="0" layoutInCell="1" allowOverlap="1" wp14:anchorId="24D55C83">
+            <wp:simplePos x="0" y="0"/>
+            <wp:positionH relativeFrom="column">
+              <wp:posOffset>2540</wp:posOffset>
+            </wp:positionH>
+            <wp:positionV relativeFrom="paragraph">
+              <wp:posOffset>181610</wp:posOffset>
+            </wp:positionV>
+            <wp:extent cx="1752600" cy="301625"/>
+            <wp:effectExtent l="0" t="0" r="0" b="3175"/>
+            <wp:wrapNone/>
+            <wp:docPr id="31" name="Picture 31"/>
+            <wp:cNvGraphicFramePr>
+              <a:graphicFrameLocks xmlns:a="http://schemas.openxmlformats.org/drawingml/2006/main" noChangeAspect="1"/>
+            </wp:cNvGraphicFramePr>
+            <a:graphic xmlns:a="http://schemas.openxmlformats.org/drawingml/2006/main">
+              <a:graphicData uri="http://schemas.openxmlformats.org/drawingml/2006/picture">
+                <pic:pic xmlns:pic="http://schemas.openxmlformats.org/drawingml/2006/picture">
+                  <pic:nvPicPr>
+                    <pic:cNvPr id="1" name=""/>
+                    <pic:cNvPicPr/>
+                  </pic:nvPicPr>
+                  <pic:blipFill>
+                    <a:blip r:embed="rId41">
+                      <a:extLst>
+                        <a:ext uri="{28A0092B-C50C-407E-A947-70E740481C1C}">
+                          <a14:useLocalDpi xmlns:a14="http://schemas.microsoft.com/office/drawing/2010/main" val="0"/>
+                        </a:ext>
+                      </a:extLst>
+                    </a:blip>
+                    <a:stretch>
+                      <a:fillRect/>
+                    </a:stretch>
+                  </pic:blipFill>
+                  <pic:spPr>
+                    <a:xfrm>
+                      <a:off x="0" y="0"/>
+                      <a:ext cx="1752600" cy="301625"/>
+                    </a:xfrm>
+                    <a:prstGeom prst="rect">
+                      <a:avLst/>
+                    </a:prstGeom>
+                  </pic:spPr>
+                </pic:pic>
+              </a:graphicData>
+            </a:graphic>
+            <wp14:sizeRelH relativeFrom="page">
+              <wp14:pctWidth>0</wp14:pctWidth>
+            </wp14:sizeRelH>
+            <wp14:sizeRelV relativeFrom="page">
+              <wp14:pctHeight>0</wp14:pctHeight>
+            </wp14:sizeRelV>
+          </wp:anchor>
+        </w:drawing>
+      </w:r>
+    </w:p>
+    <w:p>
+      <w:pPr>
+        <w:pStyle w:val="ListParagraph"/>
+        <w:ind w:left="0"/>
+        <w:rPr>
+          <w:rFonts w:ascii="Source Sans Pro" w:hAnsi="Source Sans Pro"/>
+        </w:rPr>
+      </w:pPr>
+    </w:p>
+    <w:p>
+      <w:pPr>
+        <w:pStyle w:val="ListParagraph"/>
+        <w:ind w:left="0"/>
+        <w:rPr>
+          <w:rFonts w:ascii="Source Sans Pro" w:hAnsi="Source Sans Pro"/>
+        </w:rPr>
+      </w:pPr>
+    </w:p>
+    <w:p>
+      <w:pPr>
+        <w:pStyle w:val="ListParagraph"/>
+        <w:ind w:left="0"/>
+        <w:rPr>
+          <w:rFonts w:ascii="Source Sans Pro" w:hAnsi="Source Sans Pro"/>
+        </w:rPr>
+      </w:pPr>
+    </w:p>
+    <w:p>
+      <w:pPr>
+        <w:pStyle w:val="ListParagraph"/>
+        <w:ind w:left="0"/>
+        <w:rPr>
+          <w:rFonts w:ascii="Source Sans Pro" w:hAnsi="Source Sans Pro"/>
+        </w:rPr>
+      </w:pPr>
+    </w:p>
+    <w:p>
+      <w:pPr>
+        <w:pStyle w:val="ListParagraph"/>
+        <w:ind w:left="0"/>
+        <w:rPr>
+          <w:rFonts w:ascii="Source Sans Pro" w:hAnsi="Source Sans Pro"/>
+        </w:rPr>
+      </w:pPr>
+    </w:p>
+    <w:p>
+      <w:pPr>
+        <w:pStyle w:val="ListParagraph"/>
+        <w:ind w:left="0"/>
+        <w:rPr>
+          <w:rFonts w:ascii="Source Sans Pro" w:hAnsi="Source Sans Pro"/>
+        </w:rPr>
+      </w:pPr>
+    </w:p>
+    <w:p>
+      <w:pPr>
+        <w:pStyle w:val="ListParagraph"/>
+        <w:ind w:left="0"/>
+        <w:rPr>
+          <w:rFonts w:ascii="Source Sans Pro" w:hAnsi="Source Sans Pro"/>
+        </w:rPr>
+      </w:pPr>
+    </w:p>
+    <w:p>
+      <w:pPr>
+        <w:pStyle w:val="ListParagraph"/>
+        <w:ind w:left="0"/>
+        <w:rPr>
+          <w:rFonts w:ascii="Source Sans Pro" w:hAnsi="Source Sans Pro"/>
+        </w:rPr>
+      </w:pPr>
+    </w:p>
+    <w:p>
+      <w:pPr>
+        <w:pStyle w:val="ListParagraph"/>
+        <w:ind w:left="0"/>
+        <w:rPr>
+          <w:rFonts w:ascii="Source Sans Pro" w:hAnsi="Source Sans Pro"/>
+        </w:rPr>
+      </w:pPr>
+    </w:p>
+    <w:p>
+      <w:pPr>
+        <w:pStyle w:val="ListParagraph"/>
+        <w:ind w:left="0"/>
+        <w:rPr>
+          <w:rFonts w:ascii="Source Sans Pro" w:hAnsi="Source Sans Pro"/>
+        </w:rPr>
+      </w:pPr>
+      <w:r>
+        <w:rPr>
+          <w:rFonts w:ascii="Source Sans Pro" w:hAnsi="Source Sans Pro"/>
+        </w:rPr>
+        <w:lastRenderedPageBreak/>
+        <w:t>2016-2017</w:t>
+      </w:r>
+    </w:p>
+    <w:p>
+      <w:pPr>
+        <w:pStyle w:val="ListParagraph"/>
+        <w:ind w:left="0"/>
+        <w:rPr>
+          <w:rFonts w:ascii="Source Sans Pro" w:hAnsi="Source Sans Pro"/>
+        </w:rPr>
+      </w:pPr>
+      <w:r>
+        <w:rPr>
+          <w:rFonts w:ascii="Source Sans Pro" w:hAnsi="Source Sans Pro"/>
+          <w:noProof/>
+        </w:rPr>
+        <w:drawing>
+          <wp:anchor distT="0" distB="0" distL="114300" distR="114300" simplePos="0" relativeHeight="251708416" behindDoc="0" locked="0" layoutInCell="1" allowOverlap="1" wp14:anchorId="5AA92719">
+            <wp:simplePos x="0" y="0"/>
+            <wp:positionH relativeFrom="column">
+              <wp:posOffset>3873500</wp:posOffset>
+            </wp:positionH>
+            <wp:positionV relativeFrom="paragraph">
+              <wp:posOffset>49530</wp:posOffset>
+            </wp:positionV>
+            <wp:extent cx="1917700" cy="1567702"/>
+            <wp:effectExtent l="0" t="0" r="0" b="0"/>
+            <wp:wrapNone/>
+            <wp:docPr id="52" name="Picture 52"/>
+            <wp:cNvGraphicFramePr>
+              <a:graphicFrameLocks xmlns:a="http://schemas.openxmlformats.org/drawingml/2006/main" noChangeAspect="1"/>
+            </wp:cNvGraphicFramePr>
+            <a:graphic xmlns:a="http://schemas.openxmlformats.org/drawingml/2006/main">
+              <a:graphicData uri="http://schemas.openxmlformats.org/drawingml/2006/picture">
+                <pic:pic xmlns:pic="http://schemas.openxmlformats.org/drawingml/2006/picture">
+                  <pic:nvPicPr>
+                    <pic:cNvPr id="1" name=""/>
+                    <pic:cNvPicPr/>
+                  </pic:nvPicPr>
+                  <pic:blipFill>
+                    <a:blip r:embed="rId42" cstate="print">
+                      <a:extLst>
+                        <a:ext uri="{28A0092B-C50C-407E-A947-70E740481C1C}">
+                          <a14:useLocalDpi xmlns:a14="http://schemas.microsoft.com/office/drawing/2010/main" val="0"/>
+                        </a:ext>
+                      </a:extLst>
+                    </a:blip>
+                    <a:stretch>
+                      <a:fillRect/>
+                    </a:stretch>
+                  </pic:blipFill>
+                  <pic:spPr>
+                    <a:xfrm>
+                      <a:off x="0" y="0"/>
+                      <a:ext cx="1917700" cy="1567702"/>
+                    </a:xfrm>
+                    <a:prstGeom prst="rect">
+                      <a:avLst/>
+                    </a:prstGeom>
+                  </pic:spPr>
+                </pic:pic>
+              </a:graphicData>
+            </a:graphic>
+            <wp14:sizeRelH relativeFrom="page">
+              <wp14:pctWidth>0</wp14:pctWidth>
+            </wp14:sizeRelH>
+            <wp14:sizeRelV relativeFrom="page">
+              <wp14:pctHeight>0</wp14:pctHeight>
+            </wp14:sizeRelV>
+          </wp:anchor>
+        </w:drawing>
+      </w:r>
+      <w:r>
+        <w:rPr>
+          <w:rFonts w:ascii="Source Sans Pro" w:hAnsi="Source Sans Pro"/>
+          <w:noProof/>
+        </w:rPr>
+        <w:drawing>
+          <wp:anchor distT="0" distB="0" distL="114300" distR="114300" simplePos="0" relativeHeight="251700224" behindDoc="0" locked="0" layoutInCell="1" allowOverlap="1" wp14:anchorId="2DBCB8D1">
+            <wp:simplePos x="0" y="0"/>
+            <wp:positionH relativeFrom="column">
+              <wp:posOffset>1930400</wp:posOffset>
+            </wp:positionH>
+            <wp:positionV relativeFrom="paragraph">
+              <wp:posOffset>36830</wp:posOffset>
+            </wp:positionV>
+            <wp:extent cx="1854835" cy="1231900"/>
+            <wp:effectExtent l="0" t="0" r="0" b="0"/>
+            <wp:wrapNone/>
+            <wp:docPr id="44" name="Picture 44"/>
+            <wp:cNvGraphicFramePr>
+              <a:graphicFrameLocks xmlns:a="http://schemas.openxmlformats.org/drawingml/2006/main" noChangeAspect="1"/>
+            </wp:cNvGraphicFramePr>
+            <a:graphic xmlns:a="http://schemas.openxmlformats.org/drawingml/2006/main">
+              <a:graphicData uri="http://schemas.openxmlformats.org/drawingml/2006/picture">
+                <pic:pic xmlns:pic="http://schemas.openxmlformats.org/drawingml/2006/picture">
+                  <pic:nvPicPr>
+                    <pic:cNvPr id="1" name=""/>
+                    <pic:cNvPicPr/>
+                  </pic:nvPicPr>
+                  <pic:blipFill>
+                    <a:blip r:embed="rId43" cstate="print">
+                      <a:extLst>
+                        <a:ext uri="{28A0092B-C50C-407E-A947-70E740481C1C}">
+                          <a14:useLocalDpi xmlns:a14="http://schemas.microsoft.com/office/drawing/2010/main" val="0"/>
+                        </a:ext>
+                      </a:extLst>
+                    </a:blip>
+                    <a:stretch>
+                      <a:fillRect/>
+                    </a:stretch>
+                  </pic:blipFill>
+                  <pic:spPr>
+                    <a:xfrm>
+                      <a:off x="0" y="0"/>
+                      <a:ext cx="1854835" cy="1231900"/>
+                    </a:xfrm>
+                    <a:prstGeom prst="rect">
+                      <a:avLst/>
+                    </a:prstGeom>
+                  </pic:spPr>
+                </pic:pic>
+              </a:graphicData>
+            </a:graphic>
+            <wp14:sizeRelH relativeFrom="page">
+              <wp14:pctWidth>0</wp14:pctWidth>
+            </wp14:sizeRelH>
+            <wp14:sizeRelV relativeFrom="page">
+              <wp14:pctHeight>0</wp14:pctHeight>
+            </wp14:sizeRelV>
+          </wp:anchor>
+        </w:drawing>
+      </w:r>
+      <w:r>
+        <w:rPr>
+          <w:rFonts w:ascii="Source Sans Pro" w:hAnsi="Source Sans Pro"/>
+          <w:noProof/>
+        </w:rPr>
+        <w:drawing>
+          <wp:anchor distT="0" distB="0" distL="114300" distR="114300" simplePos="0" relativeHeight="251689984" behindDoc="0" locked="0" layoutInCell="1" allowOverlap="1" wp14:anchorId="01C33B52">
+            <wp:simplePos x="0" y="0"/>
+            <wp:positionH relativeFrom="column">
+              <wp:posOffset>0</wp:posOffset>
+            </wp:positionH>
+            <wp:positionV relativeFrom="paragraph">
+              <wp:posOffset>36830</wp:posOffset>
+            </wp:positionV>
+            <wp:extent cx="1852915" cy="1244600"/>
+            <wp:effectExtent l="0" t="0" r="1905" b="0"/>
+            <wp:wrapNone/>
+            <wp:docPr id="32" name="Picture 32"/>
+            <wp:cNvGraphicFramePr>
+              <a:graphicFrameLocks xmlns:a="http://schemas.openxmlformats.org/drawingml/2006/main" noChangeAspect="1"/>
+            </wp:cNvGraphicFramePr>
+            <a:graphic xmlns:a="http://schemas.openxmlformats.org/drawingml/2006/main">
+              <a:graphicData uri="http://schemas.openxmlformats.org/drawingml/2006/picture">
+                <pic:pic xmlns:pic="http://schemas.openxmlformats.org/drawingml/2006/picture">
+                  <pic:nvPicPr>
+                    <pic:cNvPr id="1" name=""/>
+                    <pic:cNvPicPr/>
+                  </pic:nvPicPr>
+                  <pic:blipFill>
+                    <a:blip r:embed="rId44" cstate="print">
+                      <a:extLst>
+                        <a:ext uri="{28A0092B-C50C-407E-A947-70E740481C1C}">
+                          <a14:useLocalDpi xmlns:a14="http://schemas.microsoft.com/office/drawing/2010/main" val="0"/>
+                        </a:ext>
+                      </a:extLst>
+                    </a:blip>
+                    <a:stretch>
+                      <a:fillRect/>
+                    </a:stretch>
+                  </pic:blipFill>
+                  <pic:spPr>
+                    <a:xfrm>
+                      <a:off x="0" y="0"/>
+                      <a:ext cx="1861272" cy="1250213"/>
+                    </a:xfrm>
+                    <a:prstGeom prst="rect">
+                      <a:avLst/>
+                    </a:prstGeom>
+                  </pic:spPr>
+                </pic:pic>
+              </a:graphicData>
+            </a:graphic>
+            <wp14:sizeRelH relativeFrom="page">
+              <wp14:pctWidth>0</wp14:pctWidth>
+            </wp14:sizeRelH>
+            <wp14:sizeRelV relativeFrom="page">
+              <wp14:pctHeight>0</wp14:pctHeight>
+            </wp14:sizeRelV>
+          </wp:anchor>
+        </w:drawing>
+      </w:r>
+    </w:p>
+    <w:p>
+      <w:pPr>
+        <w:pStyle w:val="ListParagraph"/>
+        <w:ind w:left="0"/>
+        <w:rPr>
+          <w:rFonts w:ascii="Source Sans Pro" w:hAnsi="Source Sans Pro"/>
+        </w:rPr>
+      </w:pPr>
+    </w:p>
+    <w:p>
+      <w:pPr>
+        <w:pStyle w:val="ListParagraph"/>
+        <w:ind w:left="0"/>
+        <w:rPr>
+          <w:rFonts w:ascii="Source Sans Pro" w:hAnsi="Source Sans Pro"/>
+        </w:rPr>
+      </w:pPr>
+    </w:p>
+    <w:p>
+      <w:pPr>
+        <w:pStyle w:val="ListParagraph"/>
+        <w:ind w:left="0"/>
+        <w:rPr>
+          <w:rFonts w:ascii="Source Sans Pro" w:hAnsi="Source Sans Pro"/>
+        </w:rPr>
+      </w:pPr>
+    </w:p>
+    <w:p>
+      <w:pPr>
+        <w:pStyle w:val="ListParagraph"/>
+        <w:ind w:left="0"/>
+        <w:rPr>
+          <w:rFonts w:ascii="Source Sans Pro" w:hAnsi="Source Sans Pro"/>
+        </w:rPr>
+      </w:pPr>
+    </w:p>
+    <w:p>
+      <w:pPr>
+        <w:pStyle w:val="ListParagraph"/>
+        <w:ind w:left="0"/>
+        <w:rPr>
+          <w:rFonts w:ascii="Source Sans Pro" w:hAnsi="Source Sans Pro"/>
+        </w:rPr>
+      </w:pPr>
+    </w:p>
+    <w:p>
+      <w:pPr>
+        <w:pStyle w:val="ListParagraph"/>
+        <w:ind w:left="0"/>
+        <w:rPr>
+          <w:rFonts w:ascii="Source Sans Pro" w:hAnsi="Source Sans Pro"/>
+        </w:rPr>
+      </w:pPr>
+      <w:r>
+        <w:rPr>
+          <w:rFonts w:ascii="Source Sans Pro" w:hAnsi="Source Sans Pro"/>
+          <w:noProof/>
+        </w:rPr>
+        <w:drawing>
+          <wp:anchor distT="0" distB="0" distL="114300" distR="114300" simplePos="0" relativeHeight="251701248" behindDoc="0" locked="0" layoutInCell="1" allowOverlap="1" wp14:anchorId="27977D53">
+            <wp:simplePos x="0" y="0"/>
+            <wp:positionH relativeFrom="column">
+              <wp:posOffset>1993900</wp:posOffset>
+            </wp:positionH>
+            <wp:positionV relativeFrom="paragraph">
+              <wp:posOffset>195580</wp:posOffset>
+            </wp:positionV>
+            <wp:extent cx="1791335" cy="315059"/>
+            <wp:effectExtent l="0" t="0" r="0" b="2540"/>
+            <wp:wrapNone/>
+            <wp:docPr id="45" name="Picture 45"/>
+            <wp:cNvGraphicFramePr>
+              <a:graphicFrameLocks xmlns:a="http://schemas.openxmlformats.org/drawingml/2006/main" noChangeAspect="1"/>
+            </wp:cNvGraphicFramePr>
+            <a:graphic xmlns:a="http://schemas.openxmlformats.org/drawingml/2006/main">
+              <a:graphicData uri="http://schemas.openxmlformats.org/drawingml/2006/picture">
+                <pic:pic xmlns:pic="http://schemas.openxmlformats.org/drawingml/2006/picture">
+                  <pic:nvPicPr>
+                    <pic:cNvPr id="1" name=""/>
+                    <pic:cNvPicPr/>
+                  </pic:nvPicPr>
+                  <pic:blipFill>
+                    <a:blip r:embed="rId45">
+                      <a:extLst>
+                        <a:ext uri="{28A0092B-C50C-407E-A947-70E740481C1C}">
+                          <a14:useLocalDpi xmlns:a14="http://schemas.microsoft.com/office/drawing/2010/main" val="0"/>
+                        </a:ext>
+                      </a:extLst>
+                    </a:blip>
+                    <a:stretch>
+                      <a:fillRect/>
+                    </a:stretch>
+                  </pic:blipFill>
+                  <pic:spPr>
+                    <a:xfrm>
+                      <a:off x="0" y="0"/>
+                      <a:ext cx="1802818" cy="317079"/>
+                    </a:xfrm>
+                    <a:prstGeom prst="rect">
+                      <a:avLst/>
+                    </a:prstGeom>
+                  </pic:spPr>
+                </pic:pic>
+              </a:graphicData>
+            </a:graphic>
+            <wp14:sizeRelH relativeFrom="page">
+              <wp14:pctWidth>0</wp14:pctWidth>
+            </wp14:sizeRelH>
+            <wp14:sizeRelV relativeFrom="page">
+              <wp14:pctHeight>0</wp14:pctHeight>
+            </wp14:sizeRelV>
+          </wp:anchor>
+        </w:drawing>
+      </w:r>
+      <w:r>
+        <w:rPr>
+          <w:rFonts w:ascii="Source Sans Pro" w:hAnsi="Source Sans Pro"/>
+          <w:noProof/>
+        </w:rPr>
+        <w:drawing>
+          <wp:anchor distT="0" distB="0" distL="114300" distR="114300" simplePos="0" relativeHeight="251691008" behindDoc="0" locked="0" layoutInCell="1" allowOverlap="1" wp14:anchorId="0F40EE6E">
+            <wp:simplePos x="0" y="0"/>
+            <wp:positionH relativeFrom="column">
+              <wp:posOffset>76200</wp:posOffset>
+            </wp:positionH>
+            <wp:positionV relativeFrom="paragraph">
+              <wp:posOffset>191135</wp:posOffset>
+            </wp:positionV>
+            <wp:extent cx="1765300" cy="313315"/>
+            <wp:effectExtent l="0" t="0" r="0" b="4445"/>
+            <wp:wrapNone/>
+            <wp:docPr id="33" name="Picture 33"/>
+            <wp:cNvGraphicFramePr>
+              <a:graphicFrameLocks xmlns:a="http://schemas.openxmlformats.org/drawingml/2006/main" noChangeAspect="1"/>
+            </wp:cNvGraphicFramePr>
+            <a:graphic xmlns:a="http://schemas.openxmlformats.org/drawingml/2006/main">
+              <a:graphicData uri="http://schemas.openxmlformats.org/drawingml/2006/picture">
+                <pic:pic xmlns:pic="http://schemas.openxmlformats.org/drawingml/2006/picture">
+                  <pic:nvPicPr>
+                    <pic:cNvPr id="1" name=""/>
+                    <pic:cNvPicPr/>
+                  </pic:nvPicPr>
+                  <pic:blipFill>
+                    <a:blip r:embed="rId46">
+                      <a:extLst>
+                        <a:ext uri="{28A0092B-C50C-407E-A947-70E740481C1C}">
+                          <a14:useLocalDpi xmlns:a14="http://schemas.microsoft.com/office/drawing/2010/main" val="0"/>
+                        </a:ext>
+                      </a:extLst>
+                    </a:blip>
+                    <a:stretch>
+                      <a:fillRect/>
+                    </a:stretch>
+                  </pic:blipFill>
+                  <pic:spPr>
+                    <a:xfrm>
+                      <a:off x="0" y="0"/>
+                      <a:ext cx="1765300" cy="313315"/>
+                    </a:xfrm>
+                    <a:prstGeom prst="rect">
+                      <a:avLst/>
+                    </a:prstGeom>
+                  </pic:spPr>
+                </pic:pic>
+              </a:graphicData>
+            </a:graphic>
+            <wp14:sizeRelH relativeFrom="page">
+              <wp14:pctWidth>0</wp14:pctWidth>
+            </wp14:sizeRelH>
+            <wp14:sizeRelV relativeFrom="page">
+              <wp14:pctHeight>0</wp14:pctHeight>
+            </wp14:sizeRelV>
+          </wp:anchor>
+        </w:drawing>
+      </w:r>
+    </w:p>
+    <w:p>
+      <w:pPr>
+        <w:pStyle w:val="ListParagraph"/>
+        <w:ind w:left="0"/>
+        <w:rPr>
+          <w:rFonts w:ascii="Source Sans Pro" w:hAnsi="Source Sans Pro"/>
+        </w:rPr>
+      </w:pPr>
+    </w:p>
+    <w:p>
+      <w:pPr>
+        <w:pStyle w:val="ListParagraph"/>
+        <w:ind w:left="0"/>
+        <w:rPr>
+          <w:rFonts w:ascii="Source Sans Pro" w:hAnsi="Source Sans Pro"/>
+        </w:rPr>
+      </w:pPr>
+    </w:p>
+    <w:p>
+      <w:pPr>
+        <w:pStyle w:val="ListParagraph"/>
+        <w:ind w:left="0"/>
+        <w:rPr>
+          <w:rFonts w:ascii="Source Sans Pro" w:hAnsi="Source Sans Pro"/>
+        </w:rPr>
+      </w:pPr>
+    </w:p>
+    <w:p>
+      <w:pPr>
+        <w:pStyle w:val="ListParagraph"/>
+        <w:ind w:left="0"/>
+        <w:rPr>
+          <w:rFonts w:ascii="Source Sans Pro" w:hAnsi="Source Sans Pro"/>
+        </w:rPr>
+      </w:pPr>
+      <w:r>
+        <w:rPr>
+          <w:rFonts w:ascii="Source Sans Pro" w:hAnsi="Source Sans Pro"/>
+        </w:rPr>
+        <w:t>2017-2018</w:t>
+      </w:r>
+    </w:p>
+    <w:p>
+      <w:pPr>
+        <w:pStyle w:val="ListParagraph"/>
+        <w:ind w:left="0"/>
+        <w:rPr>
+          <w:rFonts w:ascii="Source Sans Pro" w:hAnsi="Source Sans Pro"/>
+        </w:rPr>
+      </w:pPr>
+      <w:r>
+        <w:rPr>
+          <w:rFonts w:ascii="Source Sans Pro" w:hAnsi="Source Sans Pro"/>
+          <w:noProof/>
+        </w:rPr>
+        <w:drawing>
+          <wp:anchor distT="0" distB="0" distL="114300" distR="114300" simplePos="0" relativeHeight="251709440" behindDoc="0" locked="0" layoutInCell="1" allowOverlap="1" wp14:anchorId="1DD34B7A">
+            <wp:simplePos x="0" y="0"/>
+            <wp:positionH relativeFrom="column">
+              <wp:posOffset>3898900</wp:posOffset>
+            </wp:positionH>
+            <wp:positionV relativeFrom="paragraph">
+              <wp:posOffset>63500</wp:posOffset>
+            </wp:positionV>
+            <wp:extent cx="1975864" cy="1647825"/>
+            <wp:effectExtent l="0" t="0" r="5715" b="3175"/>
+            <wp:wrapNone/>
+            <wp:docPr id="53" name="Picture 53"/>
+            <wp:cNvGraphicFramePr>
+              <a:graphicFrameLocks xmlns:a="http://schemas.openxmlformats.org/drawingml/2006/main" noChangeAspect="1"/>
+            </wp:cNvGraphicFramePr>
+            <a:graphic xmlns:a="http://schemas.openxmlformats.org/drawingml/2006/main">
+              <a:graphicData uri="http://schemas.openxmlformats.org/drawingml/2006/picture">
+                <pic:pic xmlns:pic="http://schemas.openxmlformats.org/drawingml/2006/picture">
+                  <pic:nvPicPr>
+                    <pic:cNvPr id="1" name=""/>
+                    <pic:cNvPicPr/>
+                  </pic:nvPicPr>
+                  <pic:blipFill>
+                    <a:blip r:embed="rId47" cstate="print">
+                      <a:extLst>
+                        <a:ext uri="{28A0092B-C50C-407E-A947-70E740481C1C}">
+                          <a14:useLocalDpi xmlns:a14="http://schemas.microsoft.com/office/drawing/2010/main" val="0"/>
+                        </a:ext>
+                      </a:extLst>
+                    </a:blip>
+                    <a:stretch>
+                      <a:fillRect/>
+                    </a:stretch>
+                  </pic:blipFill>
+                  <pic:spPr>
+                    <a:xfrm>
+                      <a:off x="0" y="0"/>
+                      <a:ext cx="1975864" cy="1647825"/>
+                    </a:xfrm>
+                    <a:prstGeom prst="rect">
+                      <a:avLst/>
+                    </a:prstGeom>
+                  </pic:spPr>
+                </pic:pic>
+              </a:graphicData>
+            </a:graphic>
+            <wp14:sizeRelH relativeFrom="page">
+              <wp14:pctWidth>0</wp14:pctWidth>
+            </wp14:sizeRelH>
+            <wp14:sizeRelV relativeFrom="page">
+              <wp14:pctHeight>0</wp14:pctHeight>
+            </wp14:sizeRelV>
+          </wp:anchor>
+        </w:drawing>
+      </w:r>
+      <w:r>
+        <w:rPr>
+          <w:rFonts w:ascii="Source Sans Pro" w:hAnsi="Source Sans Pro"/>
+          <w:noProof/>
+        </w:rPr>
+        <w:drawing>
+          <wp:anchor distT="0" distB="0" distL="114300" distR="114300" simplePos="0" relativeHeight="251702272" behindDoc="0" locked="0" layoutInCell="1" allowOverlap="1" wp14:anchorId="52FE7936">
+            <wp:simplePos x="0" y="0"/>
+            <wp:positionH relativeFrom="column">
+              <wp:posOffset>1854200</wp:posOffset>
+            </wp:positionH>
+            <wp:positionV relativeFrom="paragraph">
+              <wp:posOffset>76200</wp:posOffset>
+            </wp:positionV>
+            <wp:extent cx="1931035" cy="1275477"/>
+            <wp:effectExtent l="0" t="0" r="0" b="0"/>
+            <wp:wrapNone/>
+            <wp:docPr id="46" name="Picture 46"/>
+            <wp:cNvGraphicFramePr>
+              <a:graphicFrameLocks xmlns:a="http://schemas.openxmlformats.org/drawingml/2006/main" noChangeAspect="1"/>
+            </wp:cNvGraphicFramePr>
+            <a:graphic xmlns:a="http://schemas.openxmlformats.org/drawingml/2006/main">
+              <a:graphicData uri="http://schemas.openxmlformats.org/drawingml/2006/picture">
+                <pic:pic xmlns:pic="http://schemas.openxmlformats.org/drawingml/2006/picture">
+                  <pic:nvPicPr>
+                    <pic:cNvPr id="1" name=""/>
+                    <pic:cNvPicPr/>
+                  </pic:nvPicPr>
+                  <pic:blipFill>
+                    <a:blip r:embed="rId48" cstate="print">
+                      <a:extLst>
+                        <a:ext uri="{28A0092B-C50C-407E-A947-70E740481C1C}">
+                          <a14:useLocalDpi xmlns:a14="http://schemas.microsoft.com/office/drawing/2010/main" val="0"/>
+                        </a:ext>
+                      </a:extLst>
+                    </a:blip>
+                    <a:stretch>
+                      <a:fillRect/>
+                    </a:stretch>
+                  </pic:blipFill>
+                  <pic:spPr>
+                    <a:xfrm>
+                      <a:off x="0" y="0"/>
+                      <a:ext cx="1935810" cy="1278631"/>
+                    </a:xfrm>
+                    <a:prstGeom prst="rect">
+                      <a:avLst/>
+                    </a:prstGeom>
+                  </pic:spPr>
+                </pic:pic>
+              </a:graphicData>
+            </a:graphic>
+            <wp14:sizeRelH relativeFrom="page">
+              <wp14:pctWidth>0</wp14:pctWidth>
+            </wp14:sizeRelH>
+            <wp14:sizeRelV relativeFrom="page">
+              <wp14:pctHeight>0</wp14:pctHeight>
+            </wp14:sizeRelV>
+          </wp:anchor>
+        </w:drawing>
+      </w:r>
+      <w:r>
+        <w:rPr>
+          <w:rFonts w:ascii="Source Sans Pro" w:hAnsi="Source Sans Pro"/>
+          <w:noProof/>
+        </w:rPr>
+        <w:drawing>
+          <wp:anchor distT="0" distB="0" distL="114300" distR="114300" simplePos="0" relativeHeight="251692032" behindDoc="0" locked="0" layoutInCell="1" allowOverlap="1" wp14:anchorId="36B3251F">
+            <wp:simplePos x="0" y="0"/>
+            <wp:positionH relativeFrom="column">
+              <wp:posOffset>12700</wp:posOffset>
+            </wp:positionH>
+            <wp:positionV relativeFrom="paragraph">
+              <wp:posOffset>114300</wp:posOffset>
+            </wp:positionV>
+            <wp:extent cx="1839595" cy="1191556"/>
+            <wp:effectExtent l="0" t="0" r="1905" b="2540"/>
+            <wp:wrapNone/>
+            <wp:docPr id="34" name="Picture 34"/>
+            <wp:cNvGraphicFramePr>
+              <a:graphicFrameLocks xmlns:a="http://schemas.openxmlformats.org/drawingml/2006/main" noChangeAspect="1"/>
+            </wp:cNvGraphicFramePr>
+            <a:graphic xmlns:a="http://schemas.openxmlformats.org/drawingml/2006/main">
+              <a:graphicData uri="http://schemas.openxmlformats.org/drawingml/2006/picture">
+                <pic:pic xmlns:pic="http://schemas.openxmlformats.org/drawingml/2006/picture">
+                  <pic:nvPicPr>
+                    <pic:cNvPr id="1" name=""/>
+                    <pic:cNvPicPr/>
+                  </pic:nvPicPr>
+                  <pic:blipFill>
+                    <a:blip r:embed="rId49" cstate="print">
+                      <a:extLst>
+                        <a:ext uri="{28A0092B-C50C-407E-A947-70E740481C1C}">
+                          <a14:useLocalDpi xmlns:a14="http://schemas.microsoft.com/office/drawing/2010/main" val="0"/>
+                        </a:ext>
+                      </a:extLst>
+                    </a:blip>
+                    <a:stretch>
+                      <a:fillRect/>
+                    </a:stretch>
+                  </pic:blipFill>
+                  <pic:spPr>
+                    <a:xfrm>
+                      <a:off x="0" y="0"/>
+                      <a:ext cx="1843127" cy="1193844"/>
+                    </a:xfrm>
+                    <a:prstGeom prst="rect">
+                      <a:avLst/>
+                    </a:prstGeom>
+                  </pic:spPr>
+                </pic:pic>
+              </a:graphicData>
+            </a:graphic>
+            <wp14:sizeRelH relativeFrom="page">
+              <wp14:pctWidth>0</wp14:pctWidth>
+            </wp14:sizeRelH>
+            <wp14:sizeRelV relativeFrom="page">
+              <wp14:pctHeight>0</wp14:pctHeight>
+            </wp14:sizeRelV>
+          </wp:anchor>
+        </w:drawing>
+      </w:r>
+    </w:p>
+    <w:p>
+      <w:pPr>
+        <w:pStyle w:val="ListParagraph"/>
+        <w:ind w:left="0"/>
+        <w:rPr>
+          <w:rFonts w:ascii="Source Sans Pro" w:hAnsi="Source Sans Pro"/>
+        </w:rPr>
+      </w:pPr>
+    </w:p>
+    <w:p>
+      <w:pPr>
+        <w:pStyle w:val="ListParagraph"/>
+        <w:ind w:left="0"/>
+        <w:rPr>
+          <w:rFonts w:ascii="Source Sans Pro" w:hAnsi="Source Sans Pro"/>
+        </w:rPr>
+      </w:pPr>
+    </w:p>
+    <w:p>
+      <w:pPr>
+        <w:pStyle w:val="ListParagraph"/>
+        <w:ind w:left="0"/>
+        <w:rPr>
+          <w:rFonts w:ascii="Source Sans Pro" w:hAnsi="Source Sans Pro"/>
+        </w:rPr>
+      </w:pPr>
+    </w:p>
+    <w:p>
+      <w:pPr>
+        <w:pStyle w:val="ListParagraph"/>
+        <w:ind w:left="0"/>
+        <w:rPr>
+          <w:rFonts w:ascii="Source Sans Pro" w:hAnsi="Source Sans Pro"/>
+        </w:rPr>
+      </w:pPr>
+    </w:p>
+    <w:p>
+      <w:pPr>
+        <w:pStyle w:val="ListParagraph"/>
+        <w:ind w:left="0"/>
+        <w:rPr>
+          <w:rFonts w:ascii="Source Sans Pro" w:hAnsi="Source Sans Pro"/>
+        </w:rPr>
+      </w:pPr>
+    </w:p>
+    <w:p>
+      <w:pPr>
+        <w:pStyle w:val="ListParagraph"/>
+        <w:ind w:left="0"/>
+        <w:rPr>
+          <w:rFonts w:ascii="Source Sans Pro" w:hAnsi="Source Sans Pro"/>
+        </w:rPr>
+      </w:pPr>
+    </w:p>
+    <w:p>
+      <w:pPr>
+        <w:pStyle w:val="ListParagraph"/>
+        <w:ind w:left="0"/>
+        <w:rPr>
+          <w:rFonts w:ascii="Source Sans Pro" w:hAnsi="Source Sans Pro"/>
+        </w:rPr>
+      </w:pPr>
+      <w:r>
+        <w:rPr>
+          <w:rFonts w:ascii="Source Sans Pro" w:hAnsi="Source Sans Pro"/>
+          <w:noProof/>
+        </w:rPr>
+        <w:drawing>
+          <wp:anchor distT="0" distB="0" distL="114300" distR="114300" simplePos="0" relativeHeight="251705344" behindDoc="0" locked="0" layoutInCell="1" allowOverlap="1" wp14:anchorId="6B4ECAB1">
+            <wp:simplePos x="0" y="0"/>
+            <wp:positionH relativeFrom="column">
+              <wp:posOffset>1981200</wp:posOffset>
+            </wp:positionH>
+            <wp:positionV relativeFrom="paragraph">
+              <wp:posOffset>55880</wp:posOffset>
+            </wp:positionV>
+            <wp:extent cx="1752600" cy="305878"/>
+            <wp:effectExtent l="0" t="0" r="0" b="0"/>
+            <wp:wrapNone/>
+            <wp:docPr id="49" name="Picture 49"/>
+            <wp:cNvGraphicFramePr>
+              <a:graphicFrameLocks xmlns:a="http://schemas.openxmlformats.org/drawingml/2006/main" noChangeAspect="1"/>
+            </wp:cNvGraphicFramePr>
+            <a:graphic xmlns:a="http://schemas.openxmlformats.org/drawingml/2006/main">
+              <a:graphicData uri="http://schemas.openxmlformats.org/drawingml/2006/picture">
+                <pic:pic xmlns:pic="http://schemas.openxmlformats.org/drawingml/2006/picture">
+                  <pic:nvPicPr>
+                    <pic:cNvPr id="1" name=""/>
+                    <pic:cNvPicPr/>
+                  </pic:nvPicPr>
+                  <pic:blipFill>
+                    <a:blip r:embed="rId50" cstate="print">
+                      <a:extLst>
+                        <a:ext uri="{28A0092B-C50C-407E-A947-70E740481C1C}">
+                          <a14:useLocalDpi xmlns:a14="http://schemas.microsoft.com/office/drawing/2010/main" val="0"/>
+                        </a:ext>
+                      </a:extLst>
+                    </a:blip>
+                    <a:stretch>
+                      <a:fillRect/>
+                    </a:stretch>
+                  </pic:blipFill>
+                  <pic:spPr>
+                    <a:xfrm>
+                      <a:off x="0" y="0"/>
+                      <a:ext cx="1752600" cy="305878"/>
+                    </a:xfrm>
+                    <a:prstGeom prst="rect">
+                      <a:avLst/>
+                    </a:prstGeom>
+                  </pic:spPr>
+                </pic:pic>
+              </a:graphicData>
+            </a:graphic>
+            <wp14:sizeRelH relativeFrom="page">
+              <wp14:pctWidth>0</wp14:pctWidth>
+            </wp14:sizeRelH>
+            <wp14:sizeRelV relativeFrom="page">
+              <wp14:pctHeight>0</wp14:pctHeight>
+            </wp14:sizeRelV>
+          </wp:anchor>
+        </w:drawing>
+      </w:r>
+      <w:r>
+        <w:rPr>
+          <w:rFonts w:ascii="Source Sans Pro" w:hAnsi="Source Sans Pro"/>
+          <w:noProof/>
+        </w:rPr>
+        <w:drawing>
+          <wp:anchor distT="0" distB="0" distL="114300" distR="114300" simplePos="0" relativeHeight="251693056" behindDoc="0" locked="0" layoutInCell="1" allowOverlap="1" wp14:anchorId="7D1BCD71">
+            <wp:simplePos x="0" y="0"/>
+            <wp:positionH relativeFrom="column">
+              <wp:posOffset>76200</wp:posOffset>
+            </wp:positionH>
+            <wp:positionV relativeFrom="paragraph">
+              <wp:posOffset>71755</wp:posOffset>
+            </wp:positionV>
+            <wp:extent cx="1765300" cy="314325"/>
+            <wp:effectExtent l="0" t="0" r="0" b="3175"/>
+            <wp:wrapNone/>
+            <wp:docPr id="35" name="Picture 35"/>
+            <wp:cNvGraphicFramePr>
+              <a:graphicFrameLocks xmlns:a="http://schemas.openxmlformats.org/drawingml/2006/main" noChangeAspect="1"/>
+            </wp:cNvGraphicFramePr>
+            <a:graphic xmlns:a="http://schemas.openxmlformats.org/drawingml/2006/main">
+              <a:graphicData uri="http://schemas.openxmlformats.org/drawingml/2006/picture">
+                <pic:pic xmlns:pic="http://schemas.openxmlformats.org/drawingml/2006/picture">
+                  <pic:nvPicPr>
+                    <pic:cNvPr id="1" name=""/>
+                    <pic:cNvPicPr/>
+                  </pic:nvPicPr>
+                  <pic:blipFill>
+                    <a:blip r:embed="rId51">
+                      <a:extLst>
+                        <a:ext uri="{28A0092B-C50C-407E-A947-70E740481C1C}">
+                          <a14:useLocalDpi xmlns:a14="http://schemas.microsoft.com/office/drawing/2010/main" val="0"/>
+                        </a:ext>
+                      </a:extLst>
+                    </a:blip>
+                    <a:stretch>
+                      <a:fillRect/>
+                    </a:stretch>
+                  </pic:blipFill>
+                  <pic:spPr>
+                    <a:xfrm>
+                      <a:off x="0" y="0"/>
+                      <a:ext cx="1765300" cy="314325"/>
+                    </a:xfrm>
+                    <a:prstGeom prst="rect">
+                      <a:avLst/>
+                    </a:prstGeom>
+                  </pic:spPr>
+                </pic:pic>
+              </a:graphicData>
+            </a:graphic>
+            <wp14:sizeRelH relativeFrom="page">
+              <wp14:pctWidth>0</wp14:pctWidth>
+            </wp14:sizeRelH>
+            <wp14:sizeRelV relativeFrom="page">
+              <wp14:pctHeight>0</wp14:pctHeight>
+            </wp14:sizeRelV>
+          </wp:anchor>
+        </w:drawing>
+      </w:r>
+    </w:p>
+    <w:p>
+      <w:pPr>
+        <w:pStyle w:val="ListParagraph"/>
+        <w:ind w:left="0"/>
+        <w:rPr>
+          <w:rFonts w:ascii="Source Sans Pro" w:hAnsi="Source Sans Pro"/>
+        </w:rPr>
+      </w:pPr>
+    </w:p>
+    <w:p>
+      <w:pPr>
+        <w:pStyle w:val="ListParagraph"/>
+        <w:ind w:left="0"/>
+        <w:rPr>
+          <w:rFonts w:ascii="Source Sans Pro" w:hAnsi="Source Sans Pro"/>
+        </w:rPr>
+      </w:pPr>
+    </w:p>
+    <w:p>
+      <w:pPr>
+        <w:pStyle w:val="ListParagraph"/>
+        <w:ind w:left="0"/>
+        <w:rPr>
+          <w:rFonts w:ascii="Source Sans Pro" w:hAnsi="Source Sans Pro"/>
+        </w:rPr>
+      </w:pPr>
+    </w:p>
+    <w:p>
+      <w:pPr>
+        <w:pStyle w:val="ListParagraph"/>
+        <w:ind w:left="0"/>
+        <w:rPr>
+          <w:rFonts w:ascii="Source Sans Pro" w:hAnsi="Source Sans Pro"/>
+        </w:rPr>
+      </w:pPr>
+      <w:r>
+        <w:rPr>
+          <w:noProof/>
+        </w:rPr>
+        <w:drawing>
+          <wp:anchor distT="0" distB="0" distL="114300" distR="114300" simplePos="0" relativeHeight="251710464" behindDoc="0" locked="0" layoutInCell="1" allowOverlap="1" wp14:anchorId="26F106D9">
+            <wp:simplePos x="0" y="0"/>
+            <wp:positionH relativeFrom="column">
+              <wp:posOffset>3886200</wp:posOffset>
+            </wp:positionH>
+            <wp:positionV relativeFrom="paragraph">
+              <wp:posOffset>127635</wp:posOffset>
+            </wp:positionV>
+            <wp:extent cx="2026285" cy="1659995"/>
+            <wp:effectExtent l="0" t="0" r="5715" b="3810"/>
+            <wp:wrapNone/>
+            <wp:docPr id="54" name="Picture 54"/>
+            <wp:cNvGraphicFramePr>
+              <a:graphicFrameLocks xmlns:a="http://schemas.openxmlformats.org/drawingml/2006/main" noChangeAspect="1"/>
+            </wp:cNvGraphicFramePr>
+            <a:graphic xmlns:a="http://schemas.openxmlformats.org/drawingml/2006/main">
+              <a:graphicData uri="http://schemas.openxmlformats.org/drawingml/2006/picture">
+                <pic:pic xmlns:pic="http://schemas.openxmlformats.org/drawingml/2006/picture">
+                  <pic:nvPicPr>
+                    <pic:cNvPr id="1" name=""/>
+                    <pic:cNvPicPr/>
+                  </pic:nvPicPr>
+                  <pic:blipFill>
+                    <a:blip r:embed="rId52" cstate="print">
+                      <a:extLst>
+                        <a:ext uri="{28A0092B-C50C-407E-A947-70E740481C1C}">
+                          <a14:useLocalDpi xmlns:a14="http://schemas.microsoft.com/office/drawing/2010/main" val="0"/>
+                        </a:ext>
+                      </a:extLst>
+                    </a:blip>
+                    <a:stretch>
+                      <a:fillRect/>
+                    </a:stretch>
+                  </pic:blipFill>
+                  <pic:spPr>
+                    <a:xfrm>
+                      <a:off x="0" y="0"/>
+                      <a:ext cx="2026285" cy="1659995"/>
+                    </a:xfrm>
+                    <a:prstGeom prst="rect">
+                      <a:avLst/>
+                    </a:prstGeom>
+                  </pic:spPr>
+                </pic:pic>
+              </a:graphicData>
+            </a:graphic>
+            <wp14:sizeRelH relativeFrom="page">
+              <wp14:pctWidth>0</wp14:pctWidth>
+            </wp14:sizeRelH>
+            <wp14:sizeRelV relativeFrom="page">
+              <wp14:pctHeight>0</wp14:pctHeight>
+            </wp14:sizeRelV>
+          </wp:anchor>
+        </w:drawing>
+      </w:r>
+      <w:r>
+        <w:rPr>
+          <w:rFonts w:ascii="Source Sans Pro" w:hAnsi="Source Sans Pro"/>
+          <w:noProof/>
+        </w:rPr>
+        <w:drawing>
+          <wp:anchor distT="0" distB="0" distL="114300" distR="114300" simplePos="0" relativeHeight="251703296" behindDoc="0" locked="0" layoutInCell="1" allowOverlap="1" wp14:anchorId="3DE62199">
+            <wp:simplePos x="0" y="0"/>
+            <wp:positionH relativeFrom="column">
+              <wp:posOffset>1892300</wp:posOffset>
+            </wp:positionH>
+            <wp:positionV relativeFrom="paragraph">
+              <wp:posOffset>191135</wp:posOffset>
+            </wp:positionV>
+            <wp:extent cx="1892300" cy="1235505"/>
+            <wp:effectExtent l="0" t="0" r="0" b="0"/>
+            <wp:wrapNone/>
+            <wp:docPr id="47" name="Picture 47"/>
+            <wp:cNvGraphicFramePr>
+              <a:graphicFrameLocks xmlns:a="http://schemas.openxmlformats.org/drawingml/2006/main" noChangeAspect="1"/>
+            </wp:cNvGraphicFramePr>
+            <a:graphic xmlns:a="http://schemas.openxmlformats.org/drawingml/2006/main">
+              <a:graphicData uri="http://schemas.openxmlformats.org/drawingml/2006/picture">
+                <pic:pic xmlns:pic="http://schemas.openxmlformats.org/drawingml/2006/picture">
+                  <pic:nvPicPr>
+                    <pic:cNvPr id="1" name=""/>
+                    <pic:cNvPicPr/>
+                  </pic:nvPicPr>
+                  <pic:blipFill>
+                    <a:blip r:embed="rId53" cstate="print">
+                      <a:extLst>
+                        <a:ext uri="{28A0092B-C50C-407E-A947-70E740481C1C}">
+                          <a14:useLocalDpi xmlns:a14="http://schemas.microsoft.com/office/drawing/2010/main" val="0"/>
+                        </a:ext>
+                      </a:extLst>
+                    </a:blip>
+                    <a:stretch>
+                      <a:fillRect/>
+                    </a:stretch>
+                  </pic:blipFill>
+                  <pic:spPr>
+                    <a:xfrm>
+                      <a:off x="0" y="0"/>
+                      <a:ext cx="1892300" cy="1235505"/>
+                    </a:xfrm>
+                    <a:prstGeom prst="rect">
+                      <a:avLst/>
+                    </a:prstGeom>
+                  </pic:spPr>
+                </pic:pic>
+              </a:graphicData>
+            </a:graphic>
+            <wp14:sizeRelH relativeFrom="page">
+              <wp14:pctWidth>0</wp14:pctWidth>
+            </wp14:sizeRelH>
+            <wp14:sizeRelV relativeFrom="page">
+              <wp14:pctHeight>0</wp14:pctHeight>
+            </wp14:sizeRelV>
+          </wp:anchor>
+        </w:drawing>
+      </w:r>
+      <w:r>
+        <w:rPr>
+          <w:rFonts w:ascii="Source Sans Pro" w:hAnsi="Source Sans Pro"/>
+          <w:noProof/>
+        </w:rPr>
+        <w:drawing>
+          <wp:anchor distT="0" distB="0" distL="114300" distR="114300" simplePos="0" relativeHeight="251695104" behindDoc="0" locked="0" layoutInCell="1" allowOverlap="1" wp14:anchorId="68A9D7EA">
+            <wp:simplePos x="0" y="0"/>
+            <wp:positionH relativeFrom="column">
+              <wp:posOffset>0</wp:posOffset>
+            </wp:positionH>
+            <wp:positionV relativeFrom="paragraph">
+              <wp:posOffset>191136</wp:posOffset>
+            </wp:positionV>
+            <wp:extent cx="1854200" cy="1224338"/>
+            <wp:effectExtent l="0" t="0" r="0" b="0"/>
+            <wp:wrapNone/>
+            <wp:docPr id="36" name="Picture 36"/>
+            <wp:cNvGraphicFramePr>
+              <a:graphicFrameLocks xmlns:a="http://schemas.openxmlformats.org/drawingml/2006/main" noChangeAspect="1"/>
+            </wp:cNvGraphicFramePr>
+            <a:graphic xmlns:a="http://schemas.openxmlformats.org/drawingml/2006/main">
+              <a:graphicData uri="http://schemas.openxmlformats.org/drawingml/2006/picture">
+                <pic:pic xmlns:pic="http://schemas.openxmlformats.org/drawingml/2006/picture">
+                  <pic:nvPicPr>
+                    <pic:cNvPr id="1" name=""/>
+                    <pic:cNvPicPr/>
+                  </pic:nvPicPr>
+                  <pic:blipFill>
+                    <a:blip r:embed="rId54" cstate="print">
+                      <a:extLst>
+                        <a:ext uri="{28A0092B-C50C-407E-A947-70E740481C1C}">
+                          <a14:useLocalDpi xmlns:a14="http://schemas.microsoft.com/office/drawing/2010/main" val="0"/>
+                        </a:ext>
+                      </a:extLst>
+                    </a:blip>
+                    <a:stretch>
+                      <a:fillRect/>
+                    </a:stretch>
+                  </pic:blipFill>
+                  <pic:spPr>
+                    <a:xfrm>
+                      <a:off x="0" y="0"/>
+                      <a:ext cx="1854898" cy="1224799"/>
+                    </a:xfrm>
+                    <a:prstGeom prst="rect">
+                      <a:avLst/>
+                    </a:prstGeom>
+                  </pic:spPr>
+                </pic:pic>
+              </a:graphicData>
+            </a:graphic>
+            <wp14:sizeRelH relativeFrom="page">
+              <wp14:pctWidth>0</wp14:pctWidth>
+            </wp14:sizeRelH>
+            <wp14:sizeRelV relativeFrom="page">
+              <wp14:pctHeight>0</wp14:pctHeight>
+            </wp14:sizeRelV>
+          </wp:anchor>
+        </w:drawing>
+      </w:r>
+      <w:r>
+        <w:rPr>
+          <w:rFonts w:ascii="Source Sans Pro" w:hAnsi="Source Sans Pro"/>
+        </w:rPr>
+        <w:t>2018-2019</w:t>
+      </w:r>
+    </w:p>
+    <w:p>
+      <w:pPr>
+        <w:pStyle w:val="ListParagraph"/>
+        <w:ind w:left="0"/>
+        <w:rPr>
+          <w:rFonts w:ascii="Source Sans Pro" w:hAnsi="Source Sans Pro"/>
+        </w:rPr>
+      </w:pPr>
+    </w:p>
+    <w:p/>
+    <w:p/>
+    <w:p/>
+    <w:p/>
+    <w:p/>
+    <w:p>
+      <w:r>
+        <w:rPr>
+          <w:noProof/>
+        </w:rPr>
+        <w:drawing>
+          <wp:anchor distT="0" distB="0" distL="114300" distR="114300" simplePos="0" relativeHeight="251704320" behindDoc="0" locked="0" layoutInCell="1" allowOverlap="1" wp14:anchorId="57ED7E4E">
+            <wp:simplePos x="0" y="0"/>
+            <wp:positionH relativeFrom="column">
+              <wp:posOffset>1955800</wp:posOffset>
+            </wp:positionH>
+            <wp:positionV relativeFrom="paragraph">
+              <wp:posOffset>186055</wp:posOffset>
+            </wp:positionV>
+            <wp:extent cx="1892754" cy="339725"/>
+            <wp:effectExtent l="0" t="0" r="0" b="3175"/>
+            <wp:wrapNone/>
+            <wp:docPr id="48" name="Picture 48"/>
+            <wp:cNvGraphicFramePr>
+              <a:graphicFrameLocks xmlns:a="http://schemas.openxmlformats.org/drawingml/2006/main" noChangeAspect="1"/>
+            </wp:cNvGraphicFramePr>
+            <a:graphic xmlns:a="http://schemas.openxmlformats.org/drawingml/2006/main">
+              <a:graphicData uri="http://schemas.openxmlformats.org/drawingml/2006/picture">
+                <pic:pic xmlns:pic="http://schemas.openxmlformats.org/drawingml/2006/picture">
+                  <pic:nvPicPr>
+                    <pic:cNvPr id="1" name=""/>
+                    <pic:cNvPicPr/>
+                  </pic:nvPicPr>
+                  <pic:blipFill>
+                    <a:blip r:embed="rId55">
+                      <a:extLst>
+                        <a:ext uri="{28A0092B-C50C-407E-A947-70E740481C1C}">
+                          <a14:useLocalDpi xmlns:a14="http://schemas.microsoft.com/office/drawing/2010/main" val="0"/>
+                        </a:ext>
+                      </a:extLst>
+                    </a:blip>
+                    <a:stretch>
+                      <a:fillRect/>
+                    </a:stretch>
+                  </pic:blipFill>
+                  <pic:spPr>
+                    <a:xfrm>
+                      <a:off x="0" y="0"/>
+                      <a:ext cx="1892754" cy="339725"/>
+                    </a:xfrm>
+                    <a:prstGeom prst="rect">
+                      <a:avLst/>
+                    </a:prstGeom>
+                  </pic:spPr>
+                </pic:pic>
+              </a:graphicData>
+            </a:graphic>
+            <wp14:sizeRelH relativeFrom="page">
+              <wp14:pctWidth>0</wp14:pctWidth>
+            </wp14:sizeRelH>
+            <wp14:sizeRelV relativeFrom="page">
+              <wp14:pctHeight>0</wp14:pctHeight>
+            </wp14:sizeRelV>
+          </wp:anchor>
+        </w:drawing>
+      </w:r>
+      <w:r>
+        <w:rPr>
+          <w:rFonts w:ascii="Source Sans Pro" w:hAnsi="Source Sans Pro"/>
+          <w:noProof/>
+        </w:rPr>
+        <w:drawing>
+          <wp:anchor distT="0" distB="0" distL="114300" distR="114300" simplePos="0" relativeHeight="251694080" behindDoc="0" locked="0" layoutInCell="1" allowOverlap="1" wp14:anchorId="587F16BD">
+            <wp:simplePos x="0" y="0"/>
+            <wp:positionH relativeFrom="column">
+              <wp:posOffset>12700</wp:posOffset>
+            </wp:positionH>
+            <wp:positionV relativeFrom="paragraph">
+              <wp:posOffset>186055</wp:posOffset>
+            </wp:positionV>
+            <wp:extent cx="1828800" cy="340028"/>
+            <wp:effectExtent l="0" t="0" r="0" b="3175"/>
+            <wp:wrapNone/>
+            <wp:docPr id="37" name="Picture 37"/>
+            <wp:cNvGraphicFramePr>
+              <a:graphicFrameLocks xmlns:a="http://schemas.openxmlformats.org/drawingml/2006/main" noChangeAspect="1"/>
+            </wp:cNvGraphicFramePr>
+            <a:graphic xmlns:a="http://schemas.openxmlformats.org/drawingml/2006/main">
+              <a:graphicData uri="http://schemas.openxmlformats.org/drawingml/2006/picture">
+                <pic:pic xmlns:pic="http://schemas.openxmlformats.org/drawingml/2006/picture">
+                  <pic:nvPicPr>
+                    <pic:cNvPr id="1" name=""/>
+                    <pic:cNvPicPr/>
+                  </pic:nvPicPr>
+                  <pic:blipFill>
+                    <a:blip r:embed="rId56">
+                      <a:extLst>
+                        <a:ext uri="{28A0092B-C50C-407E-A947-70E740481C1C}">
+                          <a14:useLocalDpi xmlns:a14="http://schemas.microsoft.com/office/drawing/2010/main" val="0"/>
+                        </a:ext>
+                      </a:extLst>
+                    </a:blip>
+                    <a:stretch>
+                      <a:fillRect/>
+                    </a:stretch>
+                  </pic:blipFill>
+                  <pic:spPr>
+                    <a:xfrm>
+                      <a:off x="0" y="0"/>
+                      <a:ext cx="1848847" cy="343755"/>
+                    </a:xfrm>
+                    <a:prstGeom prst="rect">
+                      <a:avLst/>
+                    </a:prstGeom>
+                  </pic:spPr>
+                </pic:pic>
+              </a:graphicData>
+            </a:graphic>
+            <wp14:sizeRelH relativeFrom="page">
+              <wp14:pctWidth>0</wp14:pctWidth>
+            </wp14:sizeRelH>
+            <wp14:sizeRelV relativeFrom="page">
+              <wp14:pctHeight>0</wp14:pctHeight>
+            </wp14:sizeRelV>
+          </wp:anchor>
+        </w:drawing>
+      </w:r>
+    </w:p>
+    <w:p/>
+    <w:p/>
+    <w:p/>
+    <w:p/>
+    <w:p>
+      <w:bookmarkStart w:id="0" w:name="_GoBack"/>
+      <w:bookmarkEnd w:id="0"/>
+    </w:p>
+    <w:p/>
+    <w:p/>
+    <w:p/>
+    <w:p>
+      <w:pPr>
+        <w:tabs>
+          <w:tab w:val="left" w:pos="2640"/>
+        </w:tabs>
+      </w:pPr>
+      <w:r>
+        <w:tab/>
+      </w:r>
+    </w:p>
+    <w:p>
+      <w:pPr>
+        <w:tabs>
+          <w:tab w:val="left" w:pos="2640"/>
+        </w:tabs>
       </w:pPr>
     </w:p>
     <w:sectPr>
@@ -8247,7 +11296,6 @@
   <w:style w:type="character" w:default="1" w:styleId="DefaultParagraphFont">
     <w:name w:val="Default Paragraph Font"/>
     <w:uiPriority w:val="1"/>
-    <w:semiHidden/>
     <w:unhideWhenUsed/>
   </w:style>
   <w:style w:type="table" w:default="1" w:styleId="TableNormal">

</xml_diff>